<commit_message>
What is transformer write up
</commit_message>
<xml_diff>
--- a/Thesis-Drafts/Thesis-Content.docx
+++ b/Thesis-Drafts/Thesis-Content.docx
@@ -5,96 +5,306 @@
     <w:p>
       <w:pPr>
         <w:rPr>
+          <w:rFonts w:ascii="Times New Roman" w:hAnsi="Times New Roman" w:cs="Times New Roman"/>
           <w:b/>
           <w:bCs/>
-        </w:rPr>
-      </w:pPr>
-      <w:r>
-        <w:rPr>
+          <w:sz w:val="24"/>
+          <w:szCs w:val="24"/>
+        </w:rPr>
+      </w:pPr>
+      <w:r>
+        <w:rPr>
+          <w:rFonts w:ascii="Times New Roman" w:hAnsi="Times New Roman" w:cs="Times New Roman"/>
           <w:b/>
           <w:bCs/>
-        </w:rPr>
-        <w:t>What is Transformer architecture?</w:t>
-      </w:r>
-    </w:p>
-    <w:p>
-      <w:r>
-        <w:t xml:space="preserve">Transformer was first introduced in the paper Attention </w:t>
-      </w:r>
-      <w:r>
-        <w:t>I</w:t>
-      </w:r>
-      <w:r>
-        <w:t xml:space="preserve">s </w:t>
-      </w:r>
-      <w:r>
-        <w:t>A</w:t>
-      </w:r>
-      <w:r>
-        <w:t xml:space="preserve">ll </w:t>
-      </w:r>
-      <w:r>
-        <w:t>Y</w:t>
-      </w:r>
-      <w:r>
-        <w:t xml:space="preserve">ou </w:t>
-      </w:r>
-      <w:r>
-        <w:t>N</w:t>
-      </w:r>
-      <w:r>
-        <w:t xml:space="preserve">eed. It was/is a novel architecture which was able to handle long range dependencies in </w:t>
-      </w:r>
-      <w:r>
-        <w:rPr>
+          <w:sz w:val="24"/>
+          <w:szCs w:val="24"/>
+        </w:rPr>
+        <w:t>Introduction</w:t>
+      </w:r>
+    </w:p>
+    <w:p>
+      <w:pPr>
+        <w:rPr>
+          <w:rFonts w:ascii="Times New Roman" w:hAnsi="Times New Roman" w:cs="Times New Roman"/>
           <w:b/>
           <w:bCs/>
+          <w:sz w:val="24"/>
+          <w:szCs w:val="24"/>
+        </w:rPr>
+      </w:pPr>
+      <w:r>
+        <w:rPr>
+          <w:rFonts w:ascii="Times New Roman" w:hAnsi="Times New Roman" w:cs="Times New Roman"/>
+          <w:b/>
+          <w:bCs/>
+          <w:sz w:val="24"/>
+          <w:szCs w:val="24"/>
+        </w:rPr>
+        <w:t>What is Transformer architecture?</w:t>
+      </w:r>
+    </w:p>
+    <w:p>
+      <w:pPr>
+        <w:rPr>
+          <w:rFonts w:ascii="Times New Roman" w:hAnsi="Times New Roman" w:cs="Times New Roman"/>
+          <w:sz w:val="24"/>
+          <w:szCs w:val="24"/>
+        </w:rPr>
+      </w:pPr>
+      <w:r>
+        <w:rPr>
+          <w:rFonts w:ascii="Times New Roman" w:hAnsi="Times New Roman" w:cs="Times New Roman"/>
+          <w:sz w:val="24"/>
+          <w:szCs w:val="24"/>
+        </w:rPr>
+        <w:t xml:space="preserve">Transformer was first introduced in the paper Attention </w:t>
+      </w:r>
+      <w:r>
+        <w:rPr>
+          <w:rFonts w:ascii="Times New Roman" w:hAnsi="Times New Roman" w:cs="Times New Roman"/>
+          <w:sz w:val="24"/>
+          <w:szCs w:val="24"/>
+        </w:rPr>
+        <w:t>I</w:t>
+      </w:r>
+      <w:r>
+        <w:rPr>
+          <w:rFonts w:ascii="Times New Roman" w:hAnsi="Times New Roman" w:cs="Times New Roman"/>
+          <w:sz w:val="24"/>
+          <w:szCs w:val="24"/>
+        </w:rPr>
+        <w:t xml:space="preserve">s </w:t>
+      </w:r>
+      <w:r>
+        <w:rPr>
+          <w:rFonts w:ascii="Times New Roman" w:hAnsi="Times New Roman" w:cs="Times New Roman"/>
+          <w:sz w:val="24"/>
+          <w:szCs w:val="24"/>
+        </w:rPr>
+        <w:t>A</w:t>
+      </w:r>
+      <w:r>
+        <w:rPr>
+          <w:rFonts w:ascii="Times New Roman" w:hAnsi="Times New Roman" w:cs="Times New Roman"/>
+          <w:sz w:val="24"/>
+          <w:szCs w:val="24"/>
+        </w:rPr>
+        <w:t xml:space="preserve">ll </w:t>
+      </w:r>
+      <w:r>
+        <w:rPr>
+          <w:rFonts w:ascii="Times New Roman" w:hAnsi="Times New Roman" w:cs="Times New Roman"/>
+          <w:sz w:val="24"/>
+          <w:szCs w:val="24"/>
+        </w:rPr>
+        <w:t>Y</w:t>
+      </w:r>
+      <w:r>
+        <w:rPr>
+          <w:rFonts w:ascii="Times New Roman" w:hAnsi="Times New Roman" w:cs="Times New Roman"/>
+          <w:sz w:val="24"/>
+          <w:szCs w:val="24"/>
+        </w:rPr>
+        <w:t xml:space="preserve">ou </w:t>
+      </w:r>
+      <w:r>
+        <w:rPr>
+          <w:rFonts w:ascii="Times New Roman" w:hAnsi="Times New Roman" w:cs="Times New Roman"/>
+          <w:sz w:val="24"/>
+          <w:szCs w:val="24"/>
+        </w:rPr>
+        <w:t>N</w:t>
+      </w:r>
+      <w:r>
+        <w:rPr>
+          <w:rFonts w:ascii="Times New Roman" w:hAnsi="Times New Roman" w:cs="Times New Roman"/>
+          <w:sz w:val="24"/>
+          <w:szCs w:val="24"/>
+        </w:rPr>
+        <w:t>eed</w:t>
+      </w:r>
+      <w:r>
+        <w:rPr>
+          <w:rFonts w:ascii="Times New Roman" w:hAnsi="Times New Roman" w:cs="Times New Roman"/>
+          <w:sz w:val="24"/>
+          <w:szCs w:val="24"/>
+        </w:rPr>
+        <w:t xml:space="preserve"> by </w:t>
+      </w:r>
+      <w:proofErr w:type="spellStart"/>
+      <w:r>
+        <w:rPr>
+          <w:rFonts w:ascii="Times New Roman" w:hAnsi="Times New Roman" w:cs="Times New Roman"/>
+          <w:sz w:val="24"/>
+          <w:szCs w:val="24"/>
+        </w:rPr>
+        <w:t>xyz</w:t>
+      </w:r>
+      <w:proofErr w:type="spellEnd"/>
+      <w:r>
+        <w:rPr>
+          <w:rFonts w:ascii="Times New Roman" w:hAnsi="Times New Roman" w:cs="Times New Roman"/>
+          <w:sz w:val="24"/>
+          <w:szCs w:val="24"/>
+        </w:rPr>
+        <w:t xml:space="preserve">. It is a novel architecture which was able to handle long range dependencies in </w:t>
+      </w:r>
+      <w:r>
+        <w:rPr>
+          <w:rFonts w:ascii="Times New Roman" w:hAnsi="Times New Roman" w:cs="Times New Roman"/>
+          <w:b/>
+          <w:bCs/>
+          <w:sz w:val="24"/>
+          <w:szCs w:val="24"/>
         </w:rPr>
         <w:t>sequence-to-sequence</w:t>
       </w:r>
       <w:r>
+        <w:rPr>
+          <w:rFonts w:ascii="Times New Roman" w:hAnsi="Times New Roman" w:cs="Times New Roman"/>
+          <w:sz w:val="24"/>
+          <w:szCs w:val="24"/>
+        </w:rPr>
         <w:t xml:space="preserve"> modelling </w:t>
       </w:r>
       <w:r>
-        <w:t xml:space="preserve">solely based on attention mechanism without using convolution or recurrence. This helped the architecture be more parallelizable and taking less time to train compared to then state of the art of models such as recurrent neural network, long short-term </w:t>
-      </w:r>
-      <w:r>
-        <w:t>memory,</w:t>
-      </w:r>
-      <w:r>
-        <w:t xml:space="preserve"> and gated recurrent neural networks. </w:t>
-      </w:r>
-      <w:r>
-        <w:t>It achieved state of the art results on translation datasets.</w:t>
-      </w:r>
-    </w:p>
-    <w:p>
-      <w:r>
+        <w:rPr>
+          <w:rFonts w:ascii="Times New Roman" w:hAnsi="Times New Roman" w:cs="Times New Roman"/>
+          <w:sz w:val="24"/>
+          <w:szCs w:val="24"/>
+        </w:rPr>
+        <w:t xml:space="preserve">solely based on attention mechanism without using convolution or </w:t>
+      </w:r>
+      <w:r>
+        <w:rPr>
+          <w:rFonts w:ascii="Times New Roman" w:hAnsi="Times New Roman" w:cs="Times New Roman"/>
+          <w:sz w:val="24"/>
+          <w:szCs w:val="24"/>
+        </w:rPr>
+        <w:t>recurrence. This</w:t>
+      </w:r>
+      <w:r>
+        <w:rPr>
+          <w:rFonts w:ascii="Times New Roman" w:hAnsi="Times New Roman" w:cs="Times New Roman"/>
+          <w:sz w:val="24"/>
+          <w:szCs w:val="24"/>
+        </w:rPr>
+        <w:t xml:space="preserve"> helped the architecture be more parallelizable and taking less time to train compared to the state of the art of models such as recurrent neural network, long short-term memory, and gated recurrent neural networks.</w:t>
+      </w:r>
+      <w:r>
+        <w:rPr>
+          <w:rFonts w:ascii="Times New Roman" w:hAnsi="Times New Roman" w:cs="Times New Roman"/>
+          <w:sz w:val="24"/>
+          <w:szCs w:val="24"/>
+        </w:rPr>
+        <w:t xml:space="preserve"> </w:t>
+      </w:r>
+      <w:r>
+        <w:rPr>
+          <w:rFonts w:ascii="Times New Roman" w:hAnsi="Times New Roman" w:cs="Times New Roman"/>
+          <w:sz w:val="24"/>
+          <w:szCs w:val="24"/>
+        </w:rPr>
+        <w:t xml:space="preserve">RNN </w:t>
+      </w:r>
+      <w:r>
+        <w:rPr>
+          <w:rFonts w:ascii="Times New Roman" w:hAnsi="Times New Roman" w:cs="Times New Roman"/>
+          <w:sz w:val="24"/>
+          <w:szCs w:val="24"/>
+        </w:rPr>
+        <w:t xml:space="preserve">and </w:t>
+      </w:r>
+      <w:r>
+        <w:rPr>
+          <w:rFonts w:ascii="Times New Roman" w:hAnsi="Times New Roman" w:cs="Times New Roman"/>
+          <w:sz w:val="24"/>
+          <w:szCs w:val="24"/>
+        </w:rPr>
+        <w:t xml:space="preserve">LSTM were the state-of-the-art architecture in machine translation and language modelling. The basic working of these architectures was sequential, creating hidden states from the current input and the last hidden state. This sequential </w:t>
+      </w:r>
+      <w:r>
+        <w:rPr>
+          <w:rFonts w:ascii="Times New Roman" w:hAnsi="Times New Roman" w:cs="Times New Roman"/>
+          <w:sz w:val="24"/>
+          <w:szCs w:val="24"/>
+        </w:rPr>
+        <w:t>processing did not allow much room for parallel processing, which was crucial for handling long range dependencies.</w:t>
+      </w:r>
+      <w:r>
+        <w:rPr>
+          <w:rFonts w:ascii="Times New Roman" w:hAnsi="Times New Roman" w:cs="Times New Roman"/>
+          <w:sz w:val="24"/>
+          <w:szCs w:val="24"/>
+        </w:rPr>
+        <w:t xml:space="preserve"> </w:t>
+      </w:r>
+      <w:r>
+        <w:rPr>
+          <w:rFonts w:ascii="Times New Roman" w:hAnsi="Times New Roman" w:cs="Times New Roman"/>
+          <w:sz w:val="24"/>
+          <w:szCs w:val="24"/>
+        </w:rPr>
+        <w:t xml:space="preserve">Transformer was able to achieve state of the art result </w:t>
+      </w:r>
+      <w:r>
+        <w:rPr>
+          <w:rFonts w:ascii="Times New Roman" w:hAnsi="Times New Roman" w:cs="Times New Roman"/>
+          <w:sz w:val="24"/>
+          <w:szCs w:val="24"/>
+        </w:rPr>
+        <w:t>on WMT 2014 English-to-German translation task and WMT 2014 English-to-French translation task</w:t>
+      </w:r>
+      <w:r>
+        <w:rPr>
+          <w:rFonts w:ascii="Times New Roman" w:hAnsi="Times New Roman" w:cs="Times New Roman"/>
+          <w:sz w:val="24"/>
+          <w:szCs w:val="24"/>
+        </w:rPr>
+        <w:t>.</w:t>
+      </w:r>
+    </w:p>
+    <w:p>
+      <w:pPr>
+        <w:rPr>
+          <w:rFonts w:ascii="Times New Roman" w:hAnsi="Times New Roman" w:cs="Times New Roman"/>
+          <w:sz w:val="24"/>
+          <w:szCs w:val="24"/>
+        </w:rPr>
+      </w:pPr>
+      <w:r>
+        <w:rPr>
+          <w:rFonts w:ascii="Times New Roman" w:hAnsi="Times New Roman" w:cs="Times New Roman"/>
+          <w:sz w:val="24"/>
+          <w:szCs w:val="24"/>
+        </w:rPr>
         <w:t xml:space="preserve">The Transformer architecture consists of encoder and decoder block. </w:t>
       </w:r>
       <w:r>
-        <w:t xml:space="preserve">These blocks are multiple identical decoders and encoder stacked on top of each other. The number of units in the blocks are same and is a hyperparameter, which in the paper </w:t>
-      </w:r>
-      <w:r>
-        <w:t>was</w:t>
-      </w:r>
-      <w:r>
-        <w:t xml:space="preserve"> 6</w:t>
-      </w:r>
-      <w:r>
-        <w:t>.</w:t>
-      </w:r>
-      <w:r>
-        <w:t xml:space="preserve"> </w:t>
+        <w:rPr>
+          <w:rFonts w:ascii="Times New Roman" w:hAnsi="Times New Roman" w:cs="Times New Roman"/>
+          <w:sz w:val="24"/>
+          <w:szCs w:val="24"/>
+        </w:rPr>
+        <w:t>Each of these blocks consist of multiple identical units of encoder and decoder stack on top of each other. The number of units in both blocks are same which is a hyper parameter and was chose as 6 in the original paper.</w:t>
       </w:r>
     </w:p>
     <w:p>
       <w:pPr>
         <w:jc w:val="center"/>
-      </w:pPr>
-      <w:r>
-        <w:rPr>
+        <w:rPr>
+          <w:rFonts w:ascii="Times New Roman" w:hAnsi="Times New Roman" w:cs="Times New Roman"/>
+          <w:sz w:val="24"/>
+          <w:szCs w:val="24"/>
+        </w:rPr>
+      </w:pPr>
+      <w:r>
+        <w:rPr>
+          <w:rFonts w:ascii="Times New Roman" w:hAnsi="Times New Roman" w:cs="Times New Roman"/>
           <w:noProof/>
+          <w:sz w:val="24"/>
+          <w:szCs w:val="24"/>
         </w:rPr>
         <w:drawing>
           <wp:inline distT="0" distB="0" distL="0" distR="0" wp14:anchorId="2DFD73B3" wp14:editId="6F4C70B8">
@@ -142,163 +352,443 @@
     <w:p>
       <w:pPr>
         <w:rPr>
+          <w:rFonts w:ascii="Times New Roman" w:hAnsi="Times New Roman" w:cs="Times New Roman"/>
           <w:b/>
           <w:bCs/>
-        </w:rPr>
-      </w:pPr>
-      <w:r>
-        <w:rPr>
+          <w:sz w:val="24"/>
+          <w:szCs w:val="24"/>
+        </w:rPr>
+      </w:pPr>
+    </w:p>
+    <w:p>
+      <w:pPr>
+        <w:rPr>
+          <w:rFonts w:ascii="Times New Roman" w:hAnsi="Times New Roman" w:cs="Times New Roman"/>
+          <w:sz w:val="24"/>
+          <w:szCs w:val="24"/>
+        </w:rPr>
+      </w:pPr>
+      <w:r>
+        <w:rPr>
+          <w:rFonts w:ascii="Times New Roman" w:hAnsi="Times New Roman" w:cs="Times New Roman"/>
+          <w:sz w:val="24"/>
+          <w:szCs w:val="24"/>
+        </w:rPr>
+        <w:lastRenderedPageBreak/>
+        <w:t>Fig 1</w:t>
+      </w:r>
+      <w:r>
+        <w:rPr>
+          <w:rFonts w:ascii="Times New Roman" w:hAnsi="Times New Roman" w:cs="Times New Roman"/>
+          <w:sz w:val="24"/>
+          <w:szCs w:val="24"/>
+        </w:rPr>
+        <w:t xml:space="preserve"> from []</w:t>
+      </w:r>
+      <w:r>
+        <w:rPr>
+          <w:rFonts w:ascii="Times New Roman" w:hAnsi="Times New Roman" w:cs="Times New Roman"/>
+          <w:sz w:val="24"/>
+          <w:szCs w:val="24"/>
+        </w:rPr>
+        <w:t xml:space="preserve"> shows one </w:t>
+      </w:r>
+      <w:r>
+        <w:rPr>
+          <w:rFonts w:ascii="Times New Roman" w:hAnsi="Times New Roman" w:cs="Times New Roman"/>
+          <w:sz w:val="24"/>
+          <w:szCs w:val="24"/>
+        </w:rPr>
+        <w:t xml:space="preserve">unit of </w:t>
+      </w:r>
+      <w:r>
+        <w:rPr>
+          <w:rFonts w:ascii="Times New Roman" w:hAnsi="Times New Roman" w:cs="Times New Roman"/>
+          <w:sz w:val="24"/>
+          <w:szCs w:val="24"/>
+        </w:rPr>
+        <w:t xml:space="preserve">encoder on the left half and </w:t>
+      </w:r>
+      <w:r>
+        <w:rPr>
+          <w:rFonts w:ascii="Times New Roman" w:hAnsi="Times New Roman" w:cs="Times New Roman"/>
+          <w:sz w:val="24"/>
+          <w:szCs w:val="24"/>
+        </w:rPr>
+        <w:t xml:space="preserve">one unit of </w:t>
+      </w:r>
+      <w:r>
+        <w:rPr>
+          <w:rFonts w:ascii="Times New Roman" w:hAnsi="Times New Roman" w:cs="Times New Roman"/>
+          <w:sz w:val="24"/>
+          <w:szCs w:val="24"/>
+        </w:rPr>
+        <w:t xml:space="preserve">decoder on the right half. </w:t>
+      </w:r>
+      <w:r>
+        <w:rPr>
+          <w:rFonts w:ascii="Times New Roman" w:hAnsi="Times New Roman" w:cs="Times New Roman"/>
+          <w:sz w:val="24"/>
+          <w:szCs w:val="24"/>
+        </w:rPr>
+        <w:t xml:space="preserve">Each encoder consists of two sub-units, multi-head self-attention and feed forward network. </w:t>
+      </w:r>
+      <w:r>
+        <w:rPr>
+          <w:rFonts w:ascii="Times New Roman" w:hAnsi="Times New Roman" w:cs="Times New Roman"/>
+          <w:sz w:val="24"/>
+          <w:szCs w:val="24"/>
+        </w:rPr>
+        <w:t xml:space="preserve">Feed forward network consist of two transformations with </w:t>
+      </w:r>
+      <w:proofErr w:type="spellStart"/>
+      <w:r>
+        <w:rPr>
+          <w:rFonts w:ascii="Times New Roman" w:hAnsi="Times New Roman" w:cs="Times New Roman"/>
+          <w:sz w:val="24"/>
+          <w:szCs w:val="24"/>
+        </w:rPr>
+        <w:t>ReLu</w:t>
+      </w:r>
+      <w:proofErr w:type="spellEnd"/>
+      <w:r>
+        <w:rPr>
+          <w:rFonts w:ascii="Times New Roman" w:hAnsi="Times New Roman" w:cs="Times New Roman"/>
+          <w:sz w:val="24"/>
+          <w:szCs w:val="24"/>
+        </w:rPr>
+        <w:t xml:space="preserve"> activation in between.</w:t>
+      </w:r>
+      <w:r>
+        <w:rPr>
+          <w:rFonts w:ascii="Times New Roman" w:hAnsi="Times New Roman" w:cs="Times New Roman"/>
+          <w:sz w:val="24"/>
+          <w:szCs w:val="24"/>
+        </w:rPr>
+        <w:t xml:space="preserve"> </w:t>
+      </w:r>
+      <w:r>
+        <w:rPr>
+          <w:rFonts w:ascii="Times New Roman" w:hAnsi="Times New Roman" w:cs="Times New Roman"/>
+          <w:sz w:val="24"/>
+          <w:szCs w:val="24"/>
+        </w:rPr>
+        <w:t>After every subunit there is residual connection followed with a layer normalization</w:t>
+      </w:r>
+      <w:r>
+        <w:rPr>
+          <w:rFonts w:ascii="Times New Roman" w:hAnsi="Times New Roman" w:cs="Times New Roman"/>
+          <w:sz w:val="24"/>
+          <w:szCs w:val="24"/>
+        </w:rPr>
+        <w:t>.</w:t>
+      </w:r>
+      <w:r>
+        <w:rPr>
+          <w:rFonts w:ascii="Times New Roman" w:hAnsi="Times New Roman" w:cs="Times New Roman"/>
+          <w:sz w:val="24"/>
+          <w:szCs w:val="24"/>
+        </w:rPr>
+        <w:t xml:space="preserve"> </w:t>
+      </w:r>
+      <w:r>
+        <w:rPr>
+          <w:rFonts w:ascii="Times New Roman" w:hAnsi="Times New Roman" w:cs="Times New Roman"/>
+          <w:sz w:val="24"/>
+          <w:szCs w:val="24"/>
+        </w:rPr>
+        <w:t xml:space="preserve">The decoder also consists of the same sub-units </w:t>
+      </w:r>
+      <w:r>
+        <w:rPr>
+          <w:rFonts w:ascii="Times New Roman" w:hAnsi="Times New Roman" w:cs="Times New Roman"/>
+          <w:sz w:val="24"/>
+          <w:szCs w:val="24"/>
+        </w:rPr>
+        <w:t>with</w:t>
+      </w:r>
+      <w:r>
+        <w:rPr>
+          <w:rFonts w:ascii="Times New Roman" w:hAnsi="Times New Roman" w:cs="Times New Roman"/>
+          <w:sz w:val="24"/>
+          <w:szCs w:val="24"/>
+        </w:rPr>
+        <w:t xml:space="preserve"> </w:t>
+      </w:r>
+      <w:r>
+        <w:rPr>
+          <w:rFonts w:ascii="Times New Roman" w:hAnsi="Times New Roman" w:cs="Times New Roman"/>
+          <w:sz w:val="24"/>
+          <w:szCs w:val="24"/>
+        </w:rPr>
+        <w:t xml:space="preserve">an additional </w:t>
+      </w:r>
+      <w:r>
+        <w:rPr>
+          <w:rFonts w:ascii="Times New Roman" w:hAnsi="Times New Roman" w:cs="Times New Roman"/>
+          <w:sz w:val="24"/>
+          <w:szCs w:val="24"/>
+        </w:rPr>
+        <w:t xml:space="preserve">sub-unit that performs a masked multi-head attention to not allow it from attending to the words/data-points later in the series and </w:t>
+      </w:r>
+      <w:r>
+        <w:rPr>
+          <w:rFonts w:ascii="Times New Roman" w:hAnsi="Times New Roman" w:cs="Times New Roman"/>
+          <w:sz w:val="24"/>
+          <w:szCs w:val="24"/>
+        </w:rPr>
+        <w:t>prevent</w:t>
+      </w:r>
+      <w:r>
+        <w:rPr>
+          <w:rFonts w:ascii="Times New Roman" w:hAnsi="Times New Roman" w:cs="Times New Roman"/>
+          <w:sz w:val="24"/>
+          <w:szCs w:val="24"/>
+        </w:rPr>
+        <w:t xml:space="preserve"> the information leak. The multi-head self-attention mechanism is also modified because it performs operation over the output from encoder</w:t>
+      </w:r>
+      <w:r>
+        <w:rPr>
+          <w:rFonts w:ascii="Times New Roman" w:hAnsi="Times New Roman" w:cs="Times New Roman"/>
+          <w:sz w:val="24"/>
+          <w:szCs w:val="24"/>
+        </w:rPr>
+        <w:t>.</w:t>
+      </w:r>
+      <w:r>
+        <w:rPr>
+          <w:rFonts w:ascii="Times New Roman" w:hAnsi="Times New Roman" w:cs="Times New Roman"/>
+          <w:sz w:val="24"/>
+          <w:szCs w:val="24"/>
+        </w:rPr>
+        <w:t xml:space="preserve"> </w:t>
+      </w:r>
+      <w:r>
+        <w:rPr>
+          <w:rFonts w:ascii="Times New Roman" w:hAnsi="Times New Roman" w:cs="Times New Roman"/>
+          <w:sz w:val="24"/>
+          <w:szCs w:val="24"/>
+        </w:rPr>
+        <w:t>All the sub-</w:t>
+      </w:r>
+      <w:r>
+        <w:rPr>
+          <w:rFonts w:ascii="Times New Roman" w:hAnsi="Times New Roman" w:cs="Times New Roman"/>
+          <w:sz w:val="24"/>
+          <w:szCs w:val="24"/>
+        </w:rPr>
+        <w:t xml:space="preserve">unit, including the embedding, </w:t>
+      </w:r>
+      <w:r>
+        <w:rPr>
+          <w:rFonts w:ascii="Times New Roman" w:hAnsi="Times New Roman" w:cs="Times New Roman"/>
+          <w:sz w:val="24"/>
+          <w:szCs w:val="24"/>
+        </w:rPr>
+        <w:t xml:space="preserve">produces output of dimension </w:t>
+      </w:r>
+      <w:proofErr w:type="spellStart"/>
+      <w:r>
+        <w:rPr>
+          <w:rFonts w:ascii="Times New Roman" w:hAnsi="Times New Roman" w:cs="Times New Roman"/>
+          <w:sz w:val="24"/>
+          <w:szCs w:val="24"/>
+        </w:rPr>
+        <w:t>dmodel</w:t>
+      </w:r>
+      <w:proofErr w:type="spellEnd"/>
+      <w:r>
+        <w:rPr>
+          <w:rFonts w:ascii="Times New Roman" w:hAnsi="Times New Roman" w:cs="Times New Roman"/>
+          <w:sz w:val="24"/>
+          <w:szCs w:val="24"/>
+        </w:rPr>
+        <w:t xml:space="preserve"> to incorporate the residual connection</w:t>
+      </w:r>
+      <w:r>
+        <w:rPr>
+          <w:rFonts w:ascii="Times New Roman" w:hAnsi="Times New Roman" w:cs="Times New Roman"/>
+          <w:sz w:val="24"/>
+          <w:szCs w:val="24"/>
+        </w:rPr>
+        <w:t>.</w:t>
+      </w:r>
+    </w:p>
+    <w:p>
+      <w:pPr>
+        <w:rPr>
+          <w:rFonts w:ascii="Times New Roman" w:hAnsi="Times New Roman" w:cs="Times New Roman"/>
           <w:b/>
           <w:bCs/>
-        </w:rPr>
-        <w:t>Encoder?</w:t>
-      </w:r>
-    </w:p>
-    <w:p>
-      <w:r>
-        <w:t>Each</w:t>
-      </w:r>
-      <w:r>
-        <w:t xml:space="preserve"> encoder consists of two sub-units, multi-head self-attention and feed forward neural network. After every subunit there is residual connection followed with a layer normalization</w:t>
-      </w:r>
-      <w:r>
-        <w:t xml:space="preserve"> shown in the left half of Fig 1.</w:t>
-      </w:r>
-    </w:p>
-    <w:p>
-      <w:pPr>
-        <w:rPr>
+          <w:sz w:val="24"/>
+          <w:szCs w:val="24"/>
+        </w:rPr>
+      </w:pPr>
+      <w:r>
+        <w:rPr>
+          <w:rFonts w:ascii="Times New Roman" w:hAnsi="Times New Roman" w:cs="Times New Roman"/>
           <w:b/>
           <w:bCs/>
-        </w:rPr>
-      </w:pPr>
-      <w:r>
-        <w:rPr>
+          <w:sz w:val="24"/>
+          <w:szCs w:val="24"/>
+        </w:rPr>
+        <w:t xml:space="preserve">What is </w:t>
+      </w:r>
+      <w:r>
+        <w:rPr>
+          <w:rFonts w:ascii="Times New Roman" w:hAnsi="Times New Roman" w:cs="Times New Roman"/>
           <w:b/>
           <w:bCs/>
-        </w:rPr>
-        <w:t>Decoder?</w:t>
-      </w:r>
-    </w:p>
-    <w:p>
-      <w:r>
-        <w:t xml:space="preserve">The decoder also consists of the same sub-units and one more sub-unit that performs a masked multi-head attention to not allow it from attending to the words/data-points later in the series and </w:t>
-      </w:r>
-      <w:r>
-        <w:t>prevent</w:t>
-      </w:r>
-      <w:r>
-        <w:t xml:space="preserve"> </w:t>
-      </w:r>
-      <w:r>
-        <w:lastRenderedPageBreak/>
-        <w:t>the information leak. The multi-head self-attention mechanism is also modified because it performs operation over the output from encoder</w:t>
-      </w:r>
-      <w:r>
-        <w:t xml:space="preserve"> as shown in right half of Fig 1.</w:t>
-      </w:r>
-    </w:p>
-    <w:p>
-      <w:pPr>
-        <w:rPr>
+          <w:sz w:val="24"/>
+          <w:szCs w:val="24"/>
+        </w:rPr>
+        <w:t>Attention?</w:t>
+      </w:r>
+    </w:p>
+    <w:p>
+      <w:pPr>
+        <w:spacing w:after="0"/>
+        <w:rPr>
+          <w:rFonts w:ascii="Times New Roman" w:hAnsi="Times New Roman" w:cs="Times New Roman"/>
+          <w:sz w:val="24"/>
+          <w:szCs w:val="24"/>
+        </w:rPr>
+      </w:pPr>
+      <w:r>
+        <w:rPr>
+          <w:rFonts w:ascii="Times New Roman" w:hAnsi="Times New Roman" w:cs="Times New Roman"/>
+          <w:sz w:val="24"/>
+          <w:szCs w:val="24"/>
+        </w:rPr>
+        <w:t xml:space="preserve">Attention is a mechanism which try to depict how the human </w:t>
+      </w:r>
+      <w:r>
+        <w:rPr>
+          <w:rFonts w:ascii="Times New Roman" w:hAnsi="Times New Roman" w:cs="Times New Roman"/>
+          <w:sz w:val="24"/>
+          <w:szCs w:val="24"/>
+        </w:rPr>
+        <w:t xml:space="preserve">brain </w:t>
+      </w:r>
+      <w:r>
+        <w:rPr>
+          <w:rFonts w:ascii="Times New Roman" w:hAnsi="Times New Roman" w:cs="Times New Roman"/>
+          <w:sz w:val="24"/>
+          <w:szCs w:val="24"/>
+        </w:rPr>
+        <w:t>focus</w:t>
+      </w:r>
+      <w:r>
+        <w:rPr>
+          <w:rFonts w:ascii="Times New Roman" w:hAnsi="Times New Roman" w:cs="Times New Roman"/>
+          <w:sz w:val="24"/>
+          <w:szCs w:val="24"/>
+        </w:rPr>
+        <w:t>es</w:t>
+      </w:r>
+      <w:r>
+        <w:rPr>
+          <w:rFonts w:ascii="Times New Roman" w:hAnsi="Times New Roman" w:cs="Times New Roman"/>
+          <w:sz w:val="24"/>
+          <w:szCs w:val="24"/>
+        </w:rPr>
+        <w:t xml:space="preserve"> on </w:t>
+      </w:r>
+      <w:r>
+        <w:rPr>
+          <w:rFonts w:ascii="Times New Roman" w:hAnsi="Times New Roman" w:cs="Times New Roman"/>
+          <w:sz w:val="24"/>
+          <w:szCs w:val="24"/>
+        </w:rPr>
+        <w:t xml:space="preserve">important </w:t>
+      </w:r>
+      <w:r>
+        <w:rPr>
+          <w:rFonts w:ascii="Times New Roman" w:hAnsi="Times New Roman" w:cs="Times New Roman"/>
+          <w:sz w:val="24"/>
+          <w:szCs w:val="24"/>
+        </w:rPr>
+        <w:t xml:space="preserve">thing. To understand this one standard example is the following sentence: </w:t>
+      </w:r>
+      <w:r>
+        <w:rPr>
+          <w:rFonts w:ascii="Times New Roman" w:hAnsi="Times New Roman" w:cs="Times New Roman"/>
           <w:b/>
           <w:bCs/>
-        </w:rPr>
-      </w:pPr>
-      <w:r>
-        <w:rPr>
+          <w:sz w:val="24"/>
+          <w:szCs w:val="24"/>
+        </w:rPr>
+        <w:t>“The animal didn’t cross the street because it was too tired”</w:t>
+      </w:r>
+      <w:r>
+        <w:rPr>
+          <w:rFonts w:ascii="Times New Roman" w:hAnsi="Times New Roman" w:cs="Times New Roman"/>
+          <w:sz w:val="24"/>
+          <w:szCs w:val="24"/>
+        </w:rPr>
+        <w:t xml:space="preserve">. For humans it is easy to understand the word “it” refers to the animal but how do you make the machines understand this? This is where the attention plays part. </w:t>
+      </w:r>
+    </w:p>
+    <w:p>
+      <w:pPr>
+        <w:spacing w:after="0"/>
+        <w:rPr>
+          <w:rFonts w:ascii="Times New Roman" w:hAnsi="Times New Roman" w:cs="Times New Roman"/>
+          <w:sz w:val="24"/>
+          <w:szCs w:val="24"/>
+        </w:rPr>
+      </w:pPr>
+      <w:r>
+        <w:rPr>
+          <w:rFonts w:ascii="Times New Roman" w:hAnsi="Times New Roman" w:cs="Times New Roman"/>
+          <w:sz w:val="24"/>
+          <w:szCs w:val="24"/>
+        </w:rPr>
+        <w:t>To understand how the calculation in attention works let’s take an example of shorter sentence</w:t>
+      </w:r>
+      <w:r>
+        <w:rPr>
+          <w:rFonts w:ascii="Times New Roman" w:hAnsi="Times New Roman" w:cs="Times New Roman"/>
+          <w:sz w:val="24"/>
+          <w:szCs w:val="24"/>
+        </w:rPr>
+        <w:t xml:space="preserve">: </w:t>
+      </w:r>
+      <w:r>
+        <w:rPr>
+          <w:rFonts w:ascii="Times New Roman" w:hAnsi="Times New Roman" w:cs="Times New Roman"/>
           <w:b/>
           <w:bCs/>
-        </w:rPr>
-        <w:t xml:space="preserve">Scaled dot product </w:t>
-      </w:r>
-      <w:r>
-        <w:rPr>
-          <w:b/>
-          <w:bCs/>
-        </w:rPr>
-        <w:t>Attention?</w:t>
+          <w:sz w:val="24"/>
+          <w:szCs w:val="24"/>
+        </w:rPr>
+        <w:t>“Come here”</w:t>
+      </w:r>
+      <w:r>
+        <w:rPr>
+          <w:rFonts w:ascii="Times New Roman" w:hAnsi="Times New Roman" w:cs="Times New Roman"/>
+          <w:sz w:val="24"/>
+          <w:szCs w:val="24"/>
+        </w:rPr>
+        <w:t>.</w:t>
+      </w:r>
+      <w:r>
+        <w:rPr>
+          <w:rFonts w:ascii="Times New Roman" w:hAnsi="Times New Roman" w:cs="Times New Roman"/>
+          <w:sz w:val="24"/>
+          <w:szCs w:val="24"/>
+        </w:rPr>
+        <w:t xml:space="preserve"> When processing the first word the steps are as follows:</w:t>
       </w:r>
     </w:p>
     <w:p>
       <w:pPr>
         <w:spacing w:after="0"/>
-      </w:pPr>
-      <w:r>
-        <w:t>Attention is a mechanism which try to depict</w:t>
-      </w:r>
-      <w:r>
-        <w:t xml:space="preserve"> how the human </w:t>
-      </w:r>
-      <w:r>
-        <w:t xml:space="preserve">brain </w:t>
-      </w:r>
-      <w:r>
-        <w:t>focus</w:t>
-      </w:r>
-      <w:r>
-        <w:t>es</w:t>
-      </w:r>
-      <w:r>
-        <w:t xml:space="preserve"> on </w:t>
-      </w:r>
-      <w:r>
-        <w:t xml:space="preserve">important </w:t>
-      </w:r>
-      <w:r>
-        <w:t>thing</w:t>
-      </w:r>
-      <w:r>
-        <w:t xml:space="preserve">. </w:t>
-      </w:r>
-      <w:r>
-        <w:t>To</w:t>
-      </w:r>
-      <w:r>
-        <w:t xml:space="preserve"> </w:t>
-      </w:r>
-      <w:r>
-        <w:t>understand this one standard example is the following sentence:</w:t>
-      </w:r>
-      <w:r>
-        <w:t xml:space="preserve"> </w:t>
-      </w:r>
-      <w:r>
-        <w:rPr>
-          <w:b/>
-          <w:bCs/>
-        </w:rPr>
-        <w:t>“The animal didn’t cross the street because it was too tired”</w:t>
-      </w:r>
-      <w:r>
-        <w:t xml:space="preserve">. </w:t>
-      </w:r>
-      <w:r>
-        <w:t xml:space="preserve">For humans it is easy to understand the word “it” refers to the animal but how do you make the machines understand this? This is where the attention plays part. </w:t>
-      </w:r>
-    </w:p>
-    <w:p>
-      <w:pPr>
-        <w:spacing w:after="0"/>
-      </w:pPr>
-    </w:p>
-    <w:p>
-      <w:pPr>
-        <w:spacing w:after="0"/>
-      </w:pPr>
-      <w:r>
-        <w:t>To understand how the calculation in self-attention works let’s take an example of shorter sentence</w:t>
-      </w:r>
-      <w:r>
-        <w:t>: “Come here please”.</w:t>
-      </w:r>
-      <w:r>
-        <w:t xml:space="preserve"> When processing the first word the steps are as follows:</w:t>
-      </w:r>
-    </w:p>
-    <w:p>
-      <w:pPr>
-        <w:spacing w:after="0"/>
+        <w:rPr>
+          <w:rFonts w:ascii="Times New Roman" w:hAnsi="Times New Roman" w:cs="Times New Roman"/>
+          <w:sz w:val="24"/>
+          <w:szCs w:val="24"/>
+        </w:rPr>
       </w:pPr>
     </w:p>
     <w:p>
@@ -309,14 +799,42 @@
           <w:numId w:val="1"/>
         </w:numPr>
         <w:spacing w:after="0"/>
-      </w:pPr>
-      <w:r>
-        <w:t xml:space="preserve">First step is to calculate the Query, Key, and Value vector for each of </w:t>
-      </w:r>
-      <w:r>
+        <w:rPr>
+          <w:rFonts w:ascii="Times New Roman" w:hAnsi="Times New Roman" w:cs="Times New Roman"/>
+          <w:sz w:val="24"/>
+          <w:szCs w:val="24"/>
+        </w:rPr>
+      </w:pPr>
+      <w:r>
+        <w:rPr>
+          <w:rFonts w:ascii="Times New Roman" w:hAnsi="Times New Roman" w:cs="Times New Roman"/>
+          <w:sz w:val="24"/>
+          <w:szCs w:val="24"/>
+        </w:rPr>
+        <w:t>C</w:t>
+      </w:r>
+      <w:r>
+        <w:rPr>
+          <w:rFonts w:ascii="Times New Roman" w:hAnsi="Times New Roman" w:cs="Times New Roman"/>
+          <w:sz w:val="24"/>
+          <w:szCs w:val="24"/>
+        </w:rPr>
+        <w:t xml:space="preserve">alculate the Query, Key, and Value vector for each of </w:t>
+      </w:r>
+      <w:r>
+        <w:rPr>
+          <w:rFonts w:ascii="Times New Roman" w:hAnsi="Times New Roman" w:cs="Times New Roman"/>
+          <w:sz w:val="24"/>
+          <w:szCs w:val="24"/>
+        </w:rPr>
         <w:t>these words</w:t>
       </w:r>
       <w:r>
+        <w:rPr>
+          <w:rFonts w:ascii="Times New Roman" w:hAnsi="Times New Roman" w:cs="Times New Roman"/>
+          <w:sz w:val="24"/>
+          <w:szCs w:val="24"/>
+        </w:rPr>
         <w:t xml:space="preserve"> embedding.</w:t>
       </w:r>
     </w:p>
@@ -328,9 +846,27 @@
           <w:numId w:val="1"/>
         </w:numPr>
         <w:spacing w:after="0"/>
-      </w:pPr>
-      <w:r>
-        <w:t>Second step is to calculate the dot product of query vector and the key vector</w:t>
+        <w:rPr>
+          <w:rFonts w:ascii="Times New Roman" w:hAnsi="Times New Roman" w:cs="Times New Roman"/>
+          <w:sz w:val="24"/>
+          <w:szCs w:val="24"/>
+        </w:rPr>
+      </w:pPr>
+      <w:r>
+        <w:rPr>
+          <w:rFonts w:ascii="Times New Roman" w:hAnsi="Times New Roman" w:cs="Times New Roman"/>
+          <w:sz w:val="24"/>
+          <w:szCs w:val="24"/>
+        </w:rPr>
+        <w:t>C</w:t>
+      </w:r>
+      <w:r>
+        <w:rPr>
+          <w:rFonts w:ascii="Times New Roman" w:hAnsi="Times New Roman" w:cs="Times New Roman"/>
+          <w:sz w:val="24"/>
+          <w:szCs w:val="24"/>
+        </w:rPr>
+        <w:t>alculate the dot product of query vector and the key vector</w:t>
       </w:r>
     </w:p>
     <w:p>
@@ -341,14 +877,42 @@
           <w:numId w:val="1"/>
         </w:numPr>
         <w:spacing w:after="0"/>
-      </w:pPr>
-      <w:r>
-        <w:t xml:space="preserve">Third step is to divide the score by the square root of the dimension of the key </w:t>
-      </w:r>
-      <w:r>
+        <w:rPr>
+          <w:rFonts w:ascii="Times New Roman" w:hAnsi="Times New Roman" w:cs="Times New Roman"/>
+          <w:sz w:val="24"/>
+          <w:szCs w:val="24"/>
+        </w:rPr>
+      </w:pPr>
+      <w:r>
+        <w:rPr>
+          <w:rFonts w:ascii="Times New Roman" w:hAnsi="Times New Roman" w:cs="Times New Roman"/>
+          <w:sz w:val="24"/>
+          <w:szCs w:val="24"/>
+        </w:rPr>
+        <w:t>D</w:t>
+      </w:r>
+      <w:r>
+        <w:rPr>
+          <w:rFonts w:ascii="Times New Roman" w:hAnsi="Times New Roman" w:cs="Times New Roman"/>
+          <w:sz w:val="24"/>
+          <w:szCs w:val="24"/>
+        </w:rPr>
+        <w:t xml:space="preserve">ivide the score by the square root of the dimension of the key </w:t>
+      </w:r>
+      <w:r>
+        <w:rPr>
+          <w:rFonts w:ascii="Times New Roman" w:hAnsi="Times New Roman" w:cs="Times New Roman"/>
+          <w:sz w:val="24"/>
+          <w:szCs w:val="24"/>
+        </w:rPr>
         <w:t xml:space="preserve">(dk) </w:t>
       </w:r>
       <w:r>
+        <w:rPr>
+          <w:rFonts w:ascii="Times New Roman" w:hAnsi="Times New Roman" w:cs="Times New Roman"/>
+          <w:sz w:val="24"/>
+          <w:szCs w:val="24"/>
+        </w:rPr>
         <w:t>which in the paper was 64, hence 8 here.</w:t>
       </w:r>
     </w:p>
@@ -360,8 +924,18 @@
           <w:numId w:val="1"/>
         </w:numPr>
         <w:spacing w:after="0"/>
-      </w:pPr>
-      <w:r>
+        <w:rPr>
+          <w:rFonts w:ascii="Times New Roman" w:hAnsi="Times New Roman" w:cs="Times New Roman"/>
+          <w:sz w:val="24"/>
+          <w:szCs w:val="24"/>
+        </w:rPr>
+      </w:pPr>
+      <w:r>
+        <w:rPr>
+          <w:rFonts w:ascii="Times New Roman" w:hAnsi="Times New Roman" w:cs="Times New Roman"/>
+          <w:sz w:val="24"/>
+          <w:szCs w:val="24"/>
+        </w:rPr>
         <w:t>Calculate the SoftMax of the result from previous steps</w:t>
       </w:r>
     </w:p>
@@ -373,8 +947,18 @@
           <w:numId w:val="1"/>
         </w:numPr>
         <w:spacing w:after="0"/>
-      </w:pPr>
-      <w:r>
+        <w:rPr>
+          <w:rFonts w:ascii="Times New Roman" w:hAnsi="Times New Roman" w:cs="Times New Roman"/>
+          <w:sz w:val="24"/>
+          <w:szCs w:val="24"/>
+        </w:rPr>
+      </w:pPr>
+      <w:r>
+        <w:rPr>
+          <w:rFonts w:ascii="Times New Roman" w:hAnsi="Times New Roman" w:cs="Times New Roman"/>
+          <w:sz w:val="24"/>
+          <w:szCs w:val="24"/>
+        </w:rPr>
         <w:t>Multiply the SoftMax score with the value vector</w:t>
       </w:r>
     </w:p>
@@ -386,8 +970,18 @@
           <w:numId w:val="1"/>
         </w:numPr>
         <w:spacing w:after="0"/>
-      </w:pPr>
-      <w:r>
+        <w:rPr>
+          <w:rFonts w:ascii="Times New Roman" w:hAnsi="Times New Roman" w:cs="Times New Roman"/>
+          <w:sz w:val="24"/>
+          <w:szCs w:val="24"/>
+        </w:rPr>
+      </w:pPr>
+      <w:r>
+        <w:rPr>
+          <w:rFonts w:ascii="Times New Roman" w:hAnsi="Times New Roman" w:cs="Times New Roman"/>
+          <w:sz w:val="24"/>
+          <w:szCs w:val="24"/>
+        </w:rPr>
         <w:t>Point wise summation of value vector.</w:t>
       </w:r>
     </w:p>
@@ -395,6 +989,11 @@
       <w:pPr>
         <w:pStyle w:val="ListParagraph"/>
         <w:spacing w:after="0"/>
+        <w:rPr>
+          <w:rFonts w:ascii="Times New Roman" w:hAnsi="Times New Roman" w:cs="Times New Roman"/>
+          <w:sz w:val="24"/>
+          <w:szCs w:val="24"/>
+        </w:rPr>
       </w:pPr>
     </w:p>
     <w:tbl>
@@ -404,32 +1003,38 @@
         <w:tblLook w:val="04A0" w:firstRow="1" w:lastRow="0" w:firstColumn="1" w:lastColumn="0" w:noHBand="0" w:noVBand="1"/>
       </w:tblPr>
       <w:tblGrid>
-        <w:gridCol w:w="1030"/>
-        <w:gridCol w:w="1042"/>
-        <w:gridCol w:w="975"/>
-        <w:gridCol w:w="1031"/>
-        <w:gridCol w:w="1029"/>
-        <w:gridCol w:w="1032"/>
-        <w:gridCol w:w="1102"/>
-        <w:gridCol w:w="1213"/>
-        <w:gridCol w:w="896"/>
+        <w:gridCol w:w="1008"/>
+        <w:gridCol w:w="1026"/>
+        <w:gridCol w:w="940"/>
+        <w:gridCol w:w="1010"/>
+        <w:gridCol w:w="1005"/>
+        <w:gridCol w:w="1023"/>
+        <w:gridCol w:w="1100"/>
+        <w:gridCol w:w="1363"/>
+        <w:gridCol w:w="875"/>
       </w:tblGrid>
       <w:tr>
         <w:tc>
           <w:tcPr>
-            <w:tcW w:w="1033" w:type="dxa"/>
+            <w:tcW w:w="1008" w:type="dxa"/>
           </w:tcPr>
           <w:p>
             <w:pPr>
               <w:rPr>
+                <w:rFonts w:ascii="Times New Roman" w:hAnsi="Times New Roman" w:cs="Times New Roman"/>
                 <w:b/>
                 <w:bCs/>
+                <w:sz w:val="24"/>
+                <w:szCs w:val="24"/>
               </w:rPr>
             </w:pPr>
             <w:r>
               <w:rPr>
+                <w:rFonts w:ascii="Times New Roman" w:hAnsi="Times New Roman" w:cs="Times New Roman"/>
                 <w:b/>
                 <w:bCs/>
+                <w:sz w:val="24"/>
+                <w:szCs w:val="24"/>
               </w:rPr>
               <w:t>Word</w:t>
             </w:r>
@@ -437,19 +1042,25 @@
         </w:tc>
         <w:tc>
           <w:tcPr>
-            <w:tcW w:w="1046" w:type="dxa"/>
+            <w:tcW w:w="1026" w:type="dxa"/>
           </w:tcPr>
           <w:p>
             <w:pPr>
               <w:rPr>
+                <w:rFonts w:ascii="Times New Roman" w:hAnsi="Times New Roman" w:cs="Times New Roman"/>
                 <w:b/>
                 <w:bCs/>
+                <w:sz w:val="24"/>
+                <w:szCs w:val="24"/>
               </w:rPr>
             </w:pPr>
             <w:r>
               <w:rPr>
+                <w:rFonts w:ascii="Times New Roman" w:hAnsi="Times New Roman" w:cs="Times New Roman"/>
                 <w:b/>
                 <w:bCs/>
+                <w:sz w:val="24"/>
+                <w:szCs w:val="24"/>
               </w:rPr>
               <w:t>Query</w:t>
             </w:r>
@@ -457,19 +1068,25 @@
         </w:tc>
         <w:tc>
           <w:tcPr>
-            <w:tcW w:w="981" w:type="dxa"/>
+            <w:tcW w:w="940" w:type="dxa"/>
           </w:tcPr>
           <w:p>
             <w:pPr>
               <w:rPr>
+                <w:rFonts w:ascii="Times New Roman" w:hAnsi="Times New Roman" w:cs="Times New Roman"/>
                 <w:b/>
                 <w:bCs/>
+                <w:sz w:val="24"/>
+                <w:szCs w:val="24"/>
               </w:rPr>
             </w:pPr>
             <w:r>
               <w:rPr>
+                <w:rFonts w:ascii="Times New Roman" w:hAnsi="Times New Roman" w:cs="Times New Roman"/>
                 <w:b/>
                 <w:bCs/>
+                <w:sz w:val="24"/>
+                <w:szCs w:val="24"/>
               </w:rPr>
               <w:t>Key</w:t>
             </w:r>
@@ -477,19 +1094,25 @@
         </w:tc>
         <w:tc>
           <w:tcPr>
-            <w:tcW w:w="1035" w:type="dxa"/>
+            <w:tcW w:w="1010" w:type="dxa"/>
           </w:tcPr>
           <w:p>
             <w:pPr>
               <w:rPr>
+                <w:rFonts w:ascii="Times New Roman" w:hAnsi="Times New Roman" w:cs="Times New Roman"/>
                 <w:b/>
                 <w:bCs/>
+                <w:sz w:val="24"/>
+                <w:szCs w:val="24"/>
               </w:rPr>
             </w:pPr>
             <w:r>
               <w:rPr>
+                <w:rFonts w:ascii="Times New Roman" w:hAnsi="Times New Roman" w:cs="Times New Roman"/>
                 <w:b/>
                 <w:bCs/>
+                <w:sz w:val="24"/>
+                <w:szCs w:val="24"/>
               </w:rPr>
               <w:t>Value</w:t>
             </w:r>
@@ -497,19 +1120,25 @@
         </w:tc>
         <w:tc>
           <w:tcPr>
-            <w:tcW w:w="1033" w:type="dxa"/>
+            <w:tcW w:w="1005" w:type="dxa"/>
           </w:tcPr>
           <w:p>
             <w:pPr>
               <w:rPr>
+                <w:rFonts w:ascii="Times New Roman" w:hAnsi="Times New Roman" w:cs="Times New Roman"/>
                 <w:b/>
                 <w:bCs/>
+                <w:sz w:val="24"/>
+                <w:szCs w:val="24"/>
               </w:rPr>
             </w:pPr>
             <w:r>
               <w:rPr>
+                <w:rFonts w:ascii="Times New Roman" w:hAnsi="Times New Roman" w:cs="Times New Roman"/>
                 <w:b/>
                 <w:bCs/>
+                <w:sz w:val="24"/>
+                <w:szCs w:val="24"/>
               </w:rPr>
               <w:t>Score</w:t>
             </w:r>
@@ -517,19 +1146,25 @@
         </w:tc>
         <w:tc>
           <w:tcPr>
-            <w:tcW w:w="1033" w:type="dxa"/>
+            <w:tcW w:w="1023" w:type="dxa"/>
           </w:tcPr>
           <w:p>
             <w:pPr>
               <w:rPr>
+                <w:rFonts w:ascii="Times New Roman" w:hAnsi="Times New Roman" w:cs="Times New Roman"/>
                 <w:b/>
                 <w:bCs/>
+                <w:sz w:val="24"/>
+                <w:szCs w:val="24"/>
               </w:rPr>
             </w:pPr>
             <w:r>
               <w:rPr>
+                <w:rFonts w:ascii="Times New Roman" w:hAnsi="Times New Roman" w:cs="Times New Roman"/>
                 <w:b/>
                 <w:bCs/>
+                <w:sz w:val="24"/>
+                <w:szCs w:val="24"/>
               </w:rPr>
               <w:t>Score / 8</w:t>
             </w:r>
@@ -537,59 +1172,91 @@
         </w:tc>
         <w:tc>
           <w:tcPr>
-            <w:tcW w:w="1104" w:type="dxa"/>
+            <w:tcW w:w="1100" w:type="dxa"/>
           </w:tcPr>
           <w:p>
             <w:pPr>
               <w:rPr>
+                <w:rFonts w:ascii="Times New Roman" w:hAnsi="Times New Roman" w:cs="Times New Roman"/>
                 <w:b/>
                 <w:bCs/>
+                <w:sz w:val="24"/>
+                <w:szCs w:val="24"/>
               </w:rPr>
             </w:pPr>
-            <w:r>
-              <w:rPr>
+            <w:proofErr w:type="spellStart"/>
+            <w:r>
+              <w:rPr>
+                <w:rFonts w:ascii="Times New Roman" w:hAnsi="Times New Roman" w:cs="Times New Roman"/>
                 <w:b/>
                 <w:bCs/>
+                <w:sz w:val="24"/>
+                <w:szCs w:val="24"/>
               </w:rPr>
               <w:t>Softmax</w:t>
             </w:r>
+            <w:proofErr w:type="spellEnd"/>
           </w:p>
         </w:tc>
         <w:tc>
           <w:tcPr>
-            <w:tcW w:w="1185" w:type="dxa"/>
+            <w:tcW w:w="1363" w:type="dxa"/>
           </w:tcPr>
           <w:p>
             <w:pPr>
               <w:rPr>
+                <w:rFonts w:ascii="Times New Roman" w:hAnsi="Times New Roman" w:cs="Times New Roman"/>
                 <w:b/>
                 <w:bCs/>
+                <w:sz w:val="24"/>
+                <w:szCs w:val="24"/>
               </w:rPr>
             </w:pPr>
-            <w:r>
-              <w:rPr>
+            <w:proofErr w:type="spellStart"/>
+            <w:r>
+              <w:rPr>
+                <w:rFonts w:ascii="Times New Roman" w:hAnsi="Times New Roman" w:cs="Times New Roman"/>
                 <w:b/>
                 <w:bCs/>
-              </w:rPr>
-              <w:t>Softmax*V</w:t>
+                <w:sz w:val="24"/>
+                <w:szCs w:val="24"/>
+              </w:rPr>
+              <w:t>Softmax</w:t>
+            </w:r>
+            <w:proofErr w:type="spellEnd"/>
+            <w:r>
+              <w:rPr>
+                <w:rFonts w:ascii="Times New Roman" w:hAnsi="Times New Roman" w:cs="Times New Roman"/>
+                <w:b/>
+                <w:bCs/>
+                <w:sz w:val="24"/>
+                <w:szCs w:val="24"/>
+              </w:rPr>
+              <w:t>*V</w:t>
             </w:r>
           </w:p>
         </w:tc>
         <w:tc>
           <w:tcPr>
-            <w:tcW w:w="900" w:type="dxa"/>
+            <w:tcW w:w="875" w:type="dxa"/>
           </w:tcPr>
           <w:p>
             <w:pPr>
               <w:rPr>
+                <w:rFonts w:ascii="Times New Roman" w:hAnsi="Times New Roman" w:cs="Times New Roman"/>
                 <w:b/>
                 <w:bCs/>
+                <w:sz w:val="24"/>
+                <w:szCs w:val="24"/>
               </w:rPr>
             </w:pPr>
             <w:r>
               <w:rPr>
+                <w:rFonts w:ascii="Times New Roman" w:hAnsi="Times New Roman" w:cs="Times New Roman"/>
                 <w:b/>
                 <w:bCs/>
+                <w:sz w:val="24"/>
+                <w:szCs w:val="24"/>
               </w:rPr>
               <w:t>Sum</w:t>
             </w:r>
@@ -599,91 +1266,226 @@
       <w:tr>
         <w:tc>
           <w:tcPr>
-            <w:tcW w:w="1033" w:type="dxa"/>
+            <w:tcW w:w="1008" w:type="dxa"/>
           </w:tcPr>
           <w:p>
-            <w:r>
-              <w:t>Come</w:t>
-            </w:r>
+            <w:pPr>
+              <w:rPr>
+                <w:rFonts w:ascii="Times New Roman" w:hAnsi="Times New Roman" w:cs="Times New Roman"/>
+                <w:b/>
+                <w:bCs/>
+                <w:sz w:val="24"/>
+                <w:szCs w:val="24"/>
+              </w:rPr>
+            </w:pPr>
           </w:p>
         </w:tc>
         <w:tc>
           <w:tcPr>
-            <w:tcW w:w="1046" w:type="dxa"/>
+            <w:tcW w:w="2976" w:type="dxa"/>
+            <w:gridSpan w:val="3"/>
+            <w:shd w:val="clear" w:color="auto" w:fill="D9D9D9" w:themeFill="background1" w:themeFillShade="D9"/>
           </w:tcPr>
           <w:p>
-            <w:r>
-              <w:t>Q1</w:t>
+            <w:pPr>
+              <w:jc w:val="center"/>
+              <w:rPr>
+                <w:rFonts w:ascii="Times New Roman" w:hAnsi="Times New Roman" w:cs="Times New Roman"/>
+                <w:b/>
+                <w:bCs/>
+                <w:sz w:val="24"/>
+                <w:szCs w:val="24"/>
+              </w:rPr>
+            </w:pPr>
+            <w:r>
+              <w:rPr>
+                <w:rFonts w:ascii="Times New Roman" w:hAnsi="Times New Roman" w:cs="Times New Roman"/>
+                <w:b/>
+                <w:bCs/>
+                <w:sz w:val="24"/>
+                <w:szCs w:val="24"/>
+              </w:rPr>
+              <w:t>Step 1</w:t>
             </w:r>
           </w:p>
         </w:tc>
         <w:tc>
           <w:tcPr>
-            <w:tcW w:w="981" w:type="dxa"/>
+            <w:tcW w:w="1005" w:type="dxa"/>
+            <w:shd w:val="clear" w:color="auto" w:fill="D9D9D9" w:themeFill="background1" w:themeFillShade="D9"/>
           </w:tcPr>
           <w:p>
-            <w:r>
-              <w:t>K1</w:t>
+            <w:pPr>
+              <w:jc w:val="center"/>
+              <w:rPr>
+                <w:rFonts w:ascii="Times New Roman" w:hAnsi="Times New Roman" w:cs="Times New Roman"/>
+                <w:b/>
+                <w:bCs/>
+                <w:sz w:val="24"/>
+                <w:szCs w:val="24"/>
+              </w:rPr>
+            </w:pPr>
+            <w:r>
+              <w:rPr>
+                <w:rFonts w:ascii="Times New Roman" w:hAnsi="Times New Roman" w:cs="Times New Roman"/>
+                <w:b/>
+                <w:bCs/>
+                <w:sz w:val="24"/>
+                <w:szCs w:val="24"/>
+              </w:rPr>
+              <w:t>Step 2</w:t>
             </w:r>
           </w:p>
         </w:tc>
         <w:tc>
           <w:tcPr>
-            <w:tcW w:w="1035" w:type="dxa"/>
+            <w:tcW w:w="1023" w:type="dxa"/>
+            <w:shd w:val="clear" w:color="auto" w:fill="D9D9D9" w:themeFill="background1" w:themeFillShade="D9"/>
           </w:tcPr>
           <w:p>
-            <w:r>
-              <w:t>V1</w:t>
+            <w:pPr>
+              <w:jc w:val="center"/>
+              <w:rPr>
+                <w:rFonts w:ascii="Times New Roman" w:hAnsi="Times New Roman" w:cs="Times New Roman"/>
+                <w:b/>
+                <w:bCs/>
+                <w:sz w:val="24"/>
+                <w:szCs w:val="24"/>
+              </w:rPr>
+            </w:pPr>
+            <w:r>
+              <w:rPr>
+                <w:rFonts w:ascii="Times New Roman" w:hAnsi="Times New Roman" w:cs="Times New Roman"/>
+                <w:b/>
+                <w:bCs/>
+                <w:sz w:val="24"/>
+                <w:szCs w:val="24"/>
+              </w:rPr>
+              <w:t xml:space="preserve">Step </w:t>
+            </w:r>
+            <w:r>
+              <w:rPr>
+                <w:rFonts w:ascii="Times New Roman" w:hAnsi="Times New Roman" w:cs="Times New Roman"/>
+                <w:b/>
+                <w:bCs/>
+                <w:sz w:val="24"/>
+                <w:szCs w:val="24"/>
+              </w:rPr>
+              <w:t>3</w:t>
             </w:r>
           </w:p>
         </w:tc>
         <w:tc>
           <w:tcPr>
-            <w:tcW w:w="1033" w:type="dxa"/>
+            <w:tcW w:w="1100" w:type="dxa"/>
+            <w:shd w:val="clear" w:color="auto" w:fill="D9D9D9" w:themeFill="background1" w:themeFillShade="D9"/>
           </w:tcPr>
           <w:p>
-            <w:r>
-              <w:t>Q1.K1</w:t>
+            <w:pPr>
+              <w:jc w:val="center"/>
+              <w:rPr>
+                <w:rFonts w:ascii="Times New Roman" w:hAnsi="Times New Roman" w:cs="Times New Roman"/>
+                <w:b/>
+                <w:bCs/>
+                <w:sz w:val="24"/>
+                <w:szCs w:val="24"/>
+              </w:rPr>
+            </w:pPr>
+            <w:r>
+              <w:rPr>
+                <w:rFonts w:ascii="Times New Roman" w:hAnsi="Times New Roman" w:cs="Times New Roman"/>
+                <w:b/>
+                <w:bCs/>
+                <w:sz w:val="24"/>
+                <w:szCs w:val="24"/>
+              </w:rPr>
+              <w:t xml:space="preserve">Step </w:t>
+            </w:r>
+            <w:r>
+              <w:rPr>
+                <w:rFonts w:ascii="Times New Roman" w:hAnsi="Times New Roman" w:cs="Times New Roman"/>
+                <w:b/>
+                <w:bCs/>
+                <w:sz w:val="24"/>
+                <w:szCs w:val="24"/>
+              </w:rPr>
+              <w:t>4</w:t>
             </w:r>
           </w:p>
         </w:tc>
         <w:tc>
           <w:tcPr>
-            <w:tcW w:w="1033" w:type="dxa"/>
+            <w:tcW w:w="1363" w:type="dxa"/>
+            <w:shd w:val="clear" w:color="auto" w:fill="D9D9D9" w:themeFill="background1" w:themeFillShade="D9"/>
           </w:tcPr>
           <w:p>
-            <w:r>
-              <w:t>Q1.K1/8</w:t>
+            <w:pPr>
+              <w:jc w:val="center"/>
+              <w:rPr>
+                <w:rFonts w:ascii="Times New Roman" w:hAnsi="Times New Roman" w:cs="Times New Roman"/>
+                <w:b/>
+                <w:bCs/>
+                <w:sz w:val="24"/>
+                <w:szCs w:val="24"/>
+              </w:rPr>
+            </w:pPr>
+            <w:r>
+              <w:rPr>
+                <w:rFonts w:ascii="Times New Roman" w:hAnsi="Times New Roman" w:cs="Times New Roman"/>
+                <w:b/>
+                <w:bCs/>
+                <w:sz w:val="24"/>
+                <w:szCs w:val="24"/>
+              </w:rPr>
+              <w:t xml:space="preserve">Step </w:t>
+            </w:r>
+            <w:r>
+              <w:rPr>
+                <w:rFonts w:ascii="Times New Roman" w:hAnsi="Times New Roman" w:cs="Times New Roman"/>
+                <w:b/>
+                <w:bCs/>
+                <w:sz w:val="24"/>
+                <w:szCs w:val="24"/>
+              </w:rPr>
+              <w:t>5</w:t>
             </w:r>
           </w:p>
         </w:tc>
         <w:tc>
           <w:tcPr>
-            <w:tcW w:w="1104" w:type="dxa"/>
+            <w:tcW w:w="875" w:type="dxa"/>
+            <w:shd w:val="clear" w:color="auto" w:fill="D9D9D9" w:themeFill="background1" w:themeFillShade="D9"/>
           </w:tcPr>
           <w:p>
-            <w:r>
-              <w:t>S1</w:t>
-            </w:r>
-          </w:p>
-        </w:tc>
-        <w:tc>
-          <w:tcPr>
-            <w:tcW w:w="1185" w:type="dxa"/>
-          </w:tcPr>
-          <w:p>
-            <w:r>
-              <w:t>S1*V1</w:t>
-            </w:r>
-          </w:p>
-        </w:tc>
-        <w:tc>
-          <w:tcPr>
-            <w:tcW w:w="900" w:type="dxa"/>
-          </w:tcPr>
-          <w:p>
-            <w:r>
-              <w:t>Z1</w:t>
+            <w:pPr>
+              <w:jc w:val="center"/>
+              <w:rPr>
+                <w:rFonts w:ascii="Times New Roman" w:hAnsi="Times New Roman" w:cs="Times New Roman"/>
+                <w:b/>
+                <w:bCs/>
+                <w:sz w:val="24"/>
+                <w:szCs w:val="24"/>
+              </w:rPr>
+            </w:pPr>
+            <w:r>
+              <w:rPr>
+                <w:rFonts w:ascii="Times New Roman" w:hAnsi="Times New Roman" w:cs="Times New Roman"/>
+                <w:b/>
+                <w:bCs/>
+                <w:sz w:val="24"/>
+                <w:szCs w:val="24"/>
+              </w:rPr>
+              <w:t xml:space="preserve">Step </w:t>
+            </w:r>
+            <w:r>
+              <w:rPr>
+                <w:rFonts w:ascii="Times New Roman" w:hAnsi="Times New Roman" w:cs="Times New Roman"/>
+                <w:b/>
+                <w:bCs/>
+                <w:sz w:val="24"/>
+                <w:szCs w:val="24"/>
+              </w:rPr>
+              <w:t>6</w:t>
             </w:r>
           </w:p>
         </w:tc>
@@ -691,199 +1493,856 @@
       <w:tr>
         <w:tc>
           <w:tcPr>
-            <w:tcW w:w="1033" w:type="dxa"/>
+            <w:tcW w:w="1008" w:type="dxa"/>
           </w:tcPr>
           <w:p>
-            <w:r>
-              <w:t>Here</w:t>
+            <w:pPr>
+              <w:rPr>
+                <w:rFonts w:ascii="Times New Roman" w:hAnsi="Times New Roman" w:cs="Times New Roman"/>
+                <w:sz w:val="24"/>
+                <w:szCs w:val="24"/>
+              </w:rPr>
+            </w:pPr>
+            <w:r>
+              <w:rPr>
+                <w:rFonts w:ascii="Times New Roman" w:hAnsi="Times New Roman" w:cs="Times New Roman"/>
+                <w:sz w:val="24"/>
+                <w:szCs w:val="24"/>
+              </w:rPr>
+              <w:t>Come</w:t>
             </w:r>
           </w:p>
         </w:tc>
         <w:tc>
           <w:tcPr>
-            <w:tcW w:w="1046" w:type="dxa"/>
-          </w:tcPr>
-          <w:p/>
-        </w:tc>
-        <w:tc>
-          <w:tcPr>
-            <w:tcW w:w="981" w:type="dxa"/>
+            <w:tcW w:w="1026" w:type="dxa"/>
           </w:tcPr>
           <w:p>
-            <w:r>
-              <w:t>K2</w:t>
+            <w:pPr>
+              <w:rPr>
+                <w:rFonts w:ascii="Times New Roman" w:hAnsi="Times New Roman" w:cs="Times New Roman"/>
+                <w:sz w:val="24"/>
+                <w:szCs w:val="24"/>
+              </w:rPr>
+            </w:pPr>
+            <w:r>
+              <w:rPr>
+                <w:rFonts w:ascii="Times New Roman" w:hAnsi="Times New Roman" w:cs="Times New Roman"/>
+                <w:sz w:val="24"/>
+                <w:szCs w:val="24"/>
+              </w:rPr>
+              <w:t>q</w:t>
+            </w:r>
+            <w:r>
+              <w:rPr>
+                <w:rFonts w:ascii="Times New Roman" w:hAnsi="Times New Roman" w:cs="Times New Roman"/>
+                <w:sz w:val="24"/>
+                <w:szCs w:val="24"/>
+              </w:rPr>
+              <w:t>1</w:t>
             </w:r>
           </w:p>
         </w:tc>
         <w:tc>
           <w:tcPr>
-            <w:tcW w:w="1035" w:type="dxa"/>
+            <w:tcW w:w="940" w:type="dxa"/>
           </w:tcPr>
           <w:p>
-            <w:r>
-              <w:t>V2</w:t>
+            <w:pPr>
+              <w:rPr>
+                <w:rFonts w:ascii="Times New Roman" w:hAnsi="Times New Roman" w:cs="Times New Roman"/>
+                <w:sz w:val="24"/>
+                <w:szCs w:val="24"/>
+              </w:rPr>
+            </w:pPr>
+            <w:r>
+              <w:rPr>
+                <w:rFonts w:ascii="Times New Roman" w:hAnsi="Times New Roman" w:cs="Times New Roman"/>
+                <w:sz w:val="24"/>
+                <w:szCs w:val="24"/>
+              </w:rPr>
+              <w:t>k</w:t>
+            </w:r>
+            <w:r>
+              <w:rPr>
+                <w:rFonts w:ascii="Times New Roman" w:hAnsi="Times New Roman" w:cs="Times New Roman"/>
+                <w:sz w:val="24"/>
+                <w:szCs w:val="24"/>
+              </w:rPr>
+              <w:t>1</w:t>
             </w:r>
           </w:p>
         </w:tc>
         <w:tc>
           <w:tcPr>
-            <w:tcW w:w="1033" w:type="dxa"/>
+            <w:tcW w:w="1010" w:type="dxa"/>
           </w:tcPr>
           <w:p>
-            <w:r>
-              <w:t>Q1.K2</w:t>
+            <w:pPr>
+              <w:rPr>
+                <w:rFonts w:ascii="Times New Roman" w:hAnsi="Times New Roman" w:cs="Times New Roman"/>
+                <w:sz w:val="24"/>
+                <w:szCs w:val="24"/>
+              </w:rPr>
+            </w:pPr>
+            <w:r>
+              <w:rPr>
+                <w:rFonts w:ascii="Times New Roman" w:hAnsi="Times New Roman" w:cs="Times New Roman"/>
+                <w:sz w:val="24"/>
+                <w:szCs w:val="24"/>
+              </w:rPr>
+              <w:t>v</w:t>
+            </w:r>
+            <w:r>
+              <w:rPr>
+                <w:rFonts w:ascii="Times New Roman" w:hAnsi="Times New Roman" w:cs="Times New Roman"/>
+                <w:sz w:val="24"/>
+                <w:szCs w:val="24"/>
+              </w:rPr>
+              <w:t>1</w:t>
             </w:r>
           </w:p>
         </w:tc>
         <w:tc>
           <w:tcPr>
-            <w:tcW w:w="1033" w:type="dxa"/>
+            <w:tcW w:w="1005" w:type="dxa"/>
           </w:tcPr>
           <w:p>
-            <w:r>
-              <w:t>Q1.K2/8</w:t>
+            <w:pPr>
+              <w:rPr>
+                <w:rFonts w:ascii="Times New Roman" w:hAnsi="Times New Roman" w:cs="Times New Roman"/>
+                <w:sz w:val="24"/>
+                <w:szCs w:val="24"/>
+              </w:rPr>
+            </w:pPr>
+            <w:r>
+              <w:rPr>
+                <w:rFonts w:ascii="Times New Roman" w:hAnsi="Times New Roman" w:cs="Times New Roman"/>
+                <w:sz w:val="24"/>
+                <w:szCs w:val="24"/>
+              </w:rPr>
+              <w:t>q</w:t>
+            </w:r>
+            <w:proofErr w:type="gramStart"/>
+            <w:r>
+              <w:rPr>
+                <w:rFonts w:ascii="Times New Roman" w:hAnsi="Times New Roman" w:cs="Times New Roman"/>
+                <w:sz w:val="24"/>
+                <w:szCs w:val="24"/>
+              </w:rPr>
+              <w:t>1.</w:t>
+            </w:r>
+            <w:r>
+              <w:rPr>
+                <w:rFonts w:ascii="Times New Roman" w:hAnsi="Times New Roman" w:cs="Times New Roman"/>
+                <w:sz w:val="24"/>
+                <w:szCs w:val="24"/>
+              </w:rPr>
+              <w:t>k</w:t>
+            </w:r>
+            <w:proofErr w:type="gramEnd"/>
+            <w:r>
+              <w:rPr>
+                <w:rFonts w:ascii="Times New Roman" w:hAnsi="Times New Roman" w:cs="Times New Roman"/>
+                <w:sz w:val="24"/>
+                <w:szCs w:val="24"/>
+              </w:rPr>
+              <w:t>1</w:t>
             </w:r>
           </w:p>
         </w:tc>
         <w:tc>
           <w:tcPr>
-            <w:tcW w:w="1104" w:type="dxa"/>
+            <w:tcW w:w="1023" w:type="dxa"/>
           </w:tcPr>
           <w:p>
-            <w:r>
-              <w:t>S2</w:t>
+            <w:pPr>
+              <w:rPr>
+                <w:rFonts w:ascii="Times New Roman" w:hAnsi="Times New Roman" w:cs="Times New Roman"/>
+                <w:sz w:val="24"/>
+                <w:szCs w:val="24"/>
+              </w:rPr>
+            </w:pPr>
+            <w:r>
+              <w:rPr>
+                <w:rFonts w:ascii="Times New Roman" w:hAnsi="Times New Roman" w:cs="Times New Roman"/>
+                <w:sz w:val="24"/>
+                <w:szCs w:val="24"/>
+              </w:rPr>
+              <w:t>q</w:t>
+            </w:r>
+            <w:r>
+              <w:rPr>
+                <w:rFonts w:ascii="Times New Roman" w:hAnsi="Times New Roman" w:cs="Times New Roman"/>
+                <w:sz w:val="24"/>
+                <w:szCs w:val="24"/>
+              </w:rPr>
+              <w:t>1.</w:t>
+            </w:r>
+            <w:r>
+              <w:rPr>
+                <w:rFonts w:ascii="Times New Roman" w:hAnsi="Times New Roman" w:cs="Times New Roman"/>
+                <w:sz w:val="24"/>
+                <w:szCs w:val="24"/>
+              </w:rPr>
+              <w:t>k</w:t>
+            </w:r>
+            <w:r>
+              <w:rPr>
+                <w:rFonts w:ascii="Times New Roman" w:hAnsi="Times New Roman" w:cs="Times New Roman"/>
+                <w:sz w:val="24"/>
+                <w:szCs w:val="24"/>
+              </w:rPr>
+              <w:t>1/8</w:t>
             </w:r>
           </w:p>
         </w:tc>
         <w:tc>
           <w:tcPr>
-            <w:tcW w:w="1185" w:type="dxa"/>
+            <w:tcW w:w="1100" w:type="dxa"/>
           </w:tcPr>
           <w:p>
-            <w:r>
-              <w:t>S2*V2</w:t>
+            <w:pPr>
+              <w:rPr>
+                <w:rFonts w:ascii="Times New Roman" w:hAnsi="Times New Roman" w:cs="Times New Roman"/>
+                <w:sz w:val="24"/>
+                <w:szCs w:val="24"/>
+              </w:rPr>
+            </w:pPr>
+            <w:r>
+              <w:rPr>
+                <w:rFonts w:ascii="Times New Roman" w:hAnsi="Times New Roman" w:cs="Times New Roman"/>
+                <w:sz w:val="24"/>
+                <w:szCs w:val="24"/>
+              </w:rPr>
+              <w:t>s</w:t>
+            </w:r>
+            <w:r>
+              <w:rPr>
+                <w:rFonts w:ascii="Times New Roman" w:hAnsi="Times New Roman" w:cs="Times New Roman"/>
+                <w:sz w:val="24"/>
+                <w:szCs w:val="24"/>
+              </w:rPr>
+              <w:t>1</w:t>
             </w:r>
           </w:p>
         </w:tc>
         <w:tc>
           <w:tcPr>
-            <w:tcW w:w="900" w:type="dxa"/>
+            <w:tcW w:w="1363" w:type="dxa"/>
           </w:tcPr>
-          <w:p/>
+          <w:p>
+            <w:pPr>
+              <w:rPr>
+                <w:rFonts w:ascii="Times New Roman" w:hAnsi="Times New Roman" w:cs="Times New Roman"/>
+                <w:sz w:val="24"/>
+                <w:szCs w:val="24"/>
+              </w:rPr>
+            </w:pPr>
+            <w:r>
+              <w:rPr>
+                <w:rFonts w:ascii="Times New Roman" w:hAnsi="Times New Roman" w:cs="Times New Roman"/>
+                <w:noProof/>
+                <w:sz w:val="24"/>
+                <w:szCs w:val="24"/>
+              </w:rPr>
+              <mc:AlternateContent>
+                <mc:Choice Requires="wps">
+                  <w:drawing>
+                    <wp:anchor distT="0" distB="0" distL="114300" distR="114300" simplePos="0" relativeHeight="251664384" behindDoc="0" locked="0" layoutInCell="1" allowOverlap="1" wp14:anchorId="2F26871E" wp14:editId="56C04FC4">
+                      <wp:simplePos x="0" y="0"/>
+                      <wp:positionH relativeFrom="column">
+                        <wp:posOffset>426996</wp:posOffset>
+                      </wp:positionH>
+                      <wp:positionV relativeFrom="paragraph">
+                        <wp:posOffset>68773</wp:posOffset>
+                      </wp:positionV>
+                      <wp:extent cx="302150" cy="0"/>
+                      <wp:effectExtent l="0" t="76200" r="22225" b="95250"/>
+                      <wp:wrapNone/>
+                      <wp:docPr id="5" name="Straight Arrow Connector 5"/>
+                      <wp:cNvGraphicFramePr/>
+                      <a:graphic xmlns:a="http://schemas.openxmlformats.org/drawingml/2006/main">
+                        <a:graphicData uri="http://schemas.microsoft.com/office/word/2010/wordprocessingShape">
+                          <wps:wsp>
+                            <wps:cNvCnPr/>
+                            <wps:spPr>
+                              <a:xfrm>
+                                <a:off x="0" y="0"/>
+                                <a:ext cx="302150" cy="0"/>
+                              </a:xfrm>
+                              <a:prstGeom prst="straightConnector1">
+                                <a:avLst/>
+                              </a:prstGeom>
+                              <a:ln>
+                                <a:tailEnd type="triangle"/>
+                              </a:ln>
+                            </wps:spPr>
+                            <wps:style>
+                              <a:lnRef idx="1">
+                                <a:schemeClr val="accent1"/>
+                              </a:lnRef>
+                              <a:fillRef idx="0">
+                                <a:schemeClr val="accent1"/>
+                              </a:fillRef>
+                              <a:effectRef idx="0">
+                                <a:schemeClr val="accent1"/>
+                              </a:effectRef>
+                              <a:fontRef idx="minor">
+                                <a:schemeClr val="tx1"/>
+                              </a:fontRef>
+                            </wps:style>
+                            <wps:bodyPr/>
+                          </wps:wsp>
+                        </a:graphicData>
+                      </a:graphic>
+                    </wp:anchor>
+                  </w:drawing>
+                </mc:Choice>
+                <mc:Fallback>
+                  <w:pict>
+                    <v:shapetype w14:anchorId="2C3F158A" id="_x0000_t32" coordsize="21600,21600" o:spt="32" o:oned="t" path="m,l21600,21600e" filled="f">
+                      <v:path arrowok="t" fillok="f" o:connecttype="none"/>
+                      <o:lock v:ext="edit" shapetype="t"/>
+                    </v:shapetype>
+                    <v:shape id="Straight Arrow Connector 5" o:spid="_x0000_s1026" type="#_x0000_t32" style="position:absolute;margin-left:33.6pt;margin-top:5.4pt;width:23.8pt;height:0;z-index:251664384;visibility:visible;mso-wrap-style:square;mso-wrap-distance-left:9pt;mso-wrap-distance-top:0;mso-wrap-distance-right:9pt;mso-wrap-distance-bottom:0;mso-position-horizontal:absolute;mso-position-horizontal-relative:text;mso-position-vertical:absolute;mso-position-vertical-relative:text" o:gfxdata="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" strokecolor="#4472c4 [3204]" strokeweight=".5pt">
+                      <v:stroke endarrow="block" joinstyle="miter"/>
+                    </v:shape>
+                  </w:pict>
+                </mc:Fallback>
+              </mc:AlternateContent>
+            </w:r>
+            <w:r>
+              <w:rPr>
+                <w:rFonts w:ascii="Times New Roman" w:hAnsi="Times New Roman" w:cs="Times New Roman"/>
+                <w:sz w:val="24"/>
+                <w:szCs w:val="24"/>
+              </w:rPr>
+              <w:t>s</w:t>
+            </w:r>
+            <w:r>
+              <w:rPr>
+                <w:rFonts w:ascii="Times New Roman" w:hAnsi="Times New Roman" w:cs="Times New Roman"/>
+                <w:sz w:val="24"/>
+                <w:szCs w:val="24"/>
+              </w:rPr>
+              <w:t>1*</w:t>
+            </w:r>
+            <w:r>
+              <w:rPr>
+                <w:rFonts w:ascii="Times New Roman" w:hAnsi="Times New Roman" w:cs="Times New Roman"/>
+                <w:sz w:val="24"/>
+                <w:szCs w:val="24"/>
+              </w:rPr>
+              <w:t>v</w:t>
+            </w:r>
+            <w:r>
+              <w:rPr>
+                <w:rFonts w:ascii="Times New Roman" w:hAnsi="Times New Roman" w:cs="Times New Roman"/>
+                <w:sz w:val="24"/>
+                <w:szCs w:val="24"/>
+              </w:rPr>
+              <w:t>1</w:t>
+            </w:r>
+          </w:p>
+        </w:tc>
+        <w:tc>
+          <w:tcPr>
+            <w:tcW w:w="875" w:type="dxa"/>
+          </w:tcPr>
+          <w:p>
+            <w:pPr>
+              <w:rPr>
+                <w:rFonts w:ascii="Times New Roman" w:hAnsi="Times New Roman" w:cs="Times New Roman"/>
+                <w:sz w:val="24"/>
+                <w:szCs w:val="24"/>
+              </w:rPr>
+            </w:pPr>
+            <w:r>
+              <w:rPr>
+                <w:rFonts w:ascii="Times New Roman" w:hAnsi="Times New Roman" w:cs="Times New Roman"/>
+                <w:sz w:val="24"/>
+                <w:szCs w:val="24"/>
+              </w:rPr>
+              <w:t>z</w:t>
+            </w:r>
+            <w:r>
+              <w:rPr>
+                <w:rFonts w:ascii="Times New Roman" w:hAnsi="Times New Roman" w:cs="Times New Roman"/>
+                <w:sz w:val="24"/>
+                <w:szCs w:val="24"/>
+              </w:rPr>
+              <w:t>1</w:t>
+            </w:r>
+          </w:p>
         </w:tc>
       </w:tr>
       <w:tr>
         <w:tc>
           <w:tcPr>
-            <w:tcW w:w="1033" w:type="dxa"/>
+            <w:tcW w:w="1008" w:type="dxa"/>
           </w:tcPr>
           <w:p>
-            <w:r>
-              <w:t>Please</w:t>
+            <w:pPr>
+              <w:rPr>
+                <w:rFonts w:ascii="Times New Roman" w:hAnsi="Times New Roman" w:cs="Times New Roman"/>
+                <w:sz w:val="24"/>
+                <w:szCs w:val="24"/>
+              </w:rPr>
+            </w:pPr>
+            <w:r>
+              <w:rPr>
+                <w:rFonts w:ascii="Times New Roman" w:hAnsi="Times New Roman" w:cs="Times New Roman"/>
+                <w:sz w:val="24"/>
+                <w:szCs w:val="24"/>
+              </w:rPr>
+              <w:t>Here</w:t>
             </w:r>
           </w:p>
         </w:tc>
         <w:tc>
           <w:tcPr>
-            <w:tcW w:w="1046" w:type="dxa"/>
-          </w:tcPr>
-          <w:p/>
-        </w:tc>
-        <w:tc>
-          <w:tcPr>
-            <w:tcW w:w="981" w:type="dxa"/>
+            <w:tcW w:w="1026" w:type="dxa"/>
           </w:tcPr>
           <w:p>
-            <w:r>
-              <w:t>K3</w:t>
-            </w:r>
+            <w:pPr>
+              <w:rPr>
+                <w:rFonts w:ascii="Times New Roman" w:hAnsi="Times New Roman" w:cs="Times New Roman"/>
+                <w:sz w:val="24"/>
+                <w:szCs w:val="24"/>
+              </w:rPr>
+            </w:pPr>
           </w:p>
         </w:tc>
         <w:tc>
           <w:tcPr>
-            <w:tcW w:w="1035" w:type="dxa"/>
+            <w:tcW w:w="940" w:type="dxa"/>
           </w:tcPr>
           <w:p>
-            <w:r>
-              <w:t>V3</w:t>
+            <w:pPr>
+              <w:rPr>
+                <w:rFonts w:ascii="Times New Roman" w:hAnsi="Times New Roman" w:cs="Times New Roman"/>
+                <w:sz w:val="24"/>
+                <w:szCs w:val="24"/>
+              </w:rPr>
+            </w:pPr>
+            <w:r>
+              <w:rPr>
+                <w:rFonts w:ascii="Times New Roman" w:hAnsi="Times New Roman" w:cs="Times New Roman"/>
+                <w:sz w:val="24"/>
+                <w:szCs w:val="24"/>
+              </w:rPr>
+              <w:t>k</w:t>
+            </w:r>
+            <w:r>
+              <w:rPr>
+                <w:rFonts w:ascii="Times New Roman" w:hAnsi="Times New Roman" w:cs="Times New Roman"/>
+                <w:sz w:val="24"/>
+                <w:szCs w:val="24"/>
+              </w:rPr>
+              <w:t>2</w:t>
             </w:r>
           </w:p>
         </w:tc>
         <w:tc>
           <w:tcPr>
-            <w:tcW w:w="1033" w:type="dxa"/>
+            <w:tcW w:w="1010" w:type="dxa"/>
           </w:tcPr>
           <w:p>
-            <w:r>
-              <w:t>Q1.K3</w:t>
+            <w:pPr>
+              <w:rPr>
+                <w:rFonts w:ascii="Times New Roman" w:hAnsi="Times New Roman" w:cs="Times New Roman"/>
+                <w:sz w:val="24"/>
+                <w:szCs w:val="24"/>
+              </w:rPr>
+            </w:pPr>
+            <w:r>
+              <w:rPr>
+                <w:rFonts w:ascii="Times New Roman" w:hAnsi="Times New Roman" w:cs="Times New Roman"/>
+                <w:sz w:val="24"/>
+                <w:szCs w:val="24"/>
+              </w:rPr>
+              <w:t>v</w:t>
+            </w:r>
+            <w:r>
+              <w:rPr>
+                <w:rFonts w:ascii="Times New Roman" w:hAnsi="Times New Roman" w:cs="Times New Roman"/>
+                <w:sz w:val="24"/>
+                <w:szCs w:val="24"/>
+              </w:rPr>
+              <w:t>2</w:t>
             </w:r>
           </w:p>
         </w:tc>
         <w:tc>
           <w:tcPr>
-            <w:tcW w:w="1033" w:type="dxa"/>
+            <w:tcW w:w="1005" w:type="dxa"/>
           </w:tcPr>
           <w:p>
-            <w:r>
-              <w:t>Q1.K3/8</w:t>
+            <w:pPr>
+              <w:rPr>
+                <w:rFonts w:ascii="Times New Roman" w:hAnsi="Times New Roman" w:cs="Times New Roman"/>
+                <w:sz w:val="24"/>
+                <w:szCs w:val="24"/>
+              </w:rPr>
+            </w:pPr>
+            <w:r>
+              <w:rPr>
+                <w:rFonts w:ascii="Times New Roman" w:hAnsi="Times New Roman" w:cs="Times New Roman"/>
+                <w:sz w:val="24"/>
+                <w:szCs w:val="24"/>
+              </w:rPr>
+              <w:t>q</w:t>
+            </w:r>
+            <w:proofErr w:type="gramStart"/>
+            <w:r>
+              <w:rPr>
+                <w:rFonts w:ascii="Times New Roman" w:hAnsi="Times New Roman" w:cs="Times New Roman"/>
+                <w:sz w:val="24"/>
+                <w:szCs w:val="24"/>
+              </w:rPr>
+              <w:t>1.</w:t>
+            </w:r>
+            <w:r>
+              <w:rPr>
+                <w:rFonts w:ascii="Times New Roman" w:hAnsi="Times New Roman" w:cs="Times New Roman"/>
+                <w:sz w:val="24"/>
+                <w:szCs w:val="24"/>
+              </w:rPr>
+              <w:t>k</w:t>
+            </w:r>
+            <w:proofErr w:type="gramEnd"/>
+            <w:r>
+              <w:rPr>
+                <w:rFonts w:ascii="Times New Roman" w:hAnsi="Times New Roman" w:cs="Times New Roman"/>
+                <w:sz w:val="24"/>
+                <w:szCs w:val="24"/>
+              </w:rPr>
+              <w:t>2</w:t>
             </w:r>
           </w:p>
         </w:tc>
         <w:tc>
           <w:tcPr>
-            <w:tcW w:w="1104" w:type="dxa"/>
+            <w:tcW w:w="1023" w:type="dxa"/>
           </w:tcPr>
           <w:p>
-            <w:r>
-              <w:t>S3</w:t>
+            <w:pPr>
+              <w:rPr>
+                <w:rFonts w:ascii="Times New Roman" w:hAnsi="Times New Roman" w:cs="Times New Roman"/>
+                <w:sz w:val="24"/>
+                <w:szCs w:val="24"/>
+              </w:rPr>
+            </w:pPr>
+            <w:r>
+              <w:rPr>
+                <w:rFonts w:ascii="Times New Roman" w:hAnsi="Times New Roman" w:cs="Times New Roman"/>
+                <w:sz w:val="24"/>
+                <w:szCs w:val="24"/>
+              </w:rPr>
+              <w:t>q</w:t>
+            </w:r>
+            <w:r>
+              <w:rPr>
+                <w:rFonts w:ascii="Times New Roman" w:hAnsi="Times New Roman" w:cs="Times New Roman"/>
+                <w:sz w:val="24"/>
+                <w:szCs w:val="24"/>
+              </w:rPr>
+              <w:t>1.</w:t>
+            </w:r>
+            <w:r>
+              <w:rPr>
+                <w:rFonts w:ascii="Times New Roman" w:hAnsi="Times New Roman" w:cs="Times New Roman"/>
+                <w:sz w:val="24"/>
+                <w:szCs w:val="24"/>
+              </w:rPr>
+              <w:t>k</w:t>
+            </w:r>
+            <w:r>
+              <w:rPr>
+                <w:rFonts w:ascii="Times New Roman" w:hAnsi="Times New Roman" w:cs="Times New Roman"/>
+                <w:sz w:val="24"/>
+                <w:szCs w:val="24"/>
+              </w:rPr>
+              <w:t>2/8</w:t>
             </w:r>
           </w:p>
         </w:tc>
         <w:tc>
           <w:tcPr>
-            <w:tcW w:w="1185" w:type="dxa"/>
+            <w:tcW w:w="1100" w:type="dxa"/>
           </w:tcPr>
           <w:p>
-            <w:r>
-              <w:t>S3*V3</w:t>
+            <w:pPr>
+              <w:rPr>
+                <w:rFonts w:ascii="Times New Roman" w:hAnsi="Times New Roman" w:cs="Times New Roman"/>
+                <w:sz w:val="24"/>
+                <w:szCs w:val="24"/>
+              </w:rPr>
+            </w:pPr>
+            <w:r>
+              <w:rPr>
+                <w:rFonts w:ascii="Times New Roman" w:hAnsi="Times New Roman" w:cs="Times New Roman"/>
+                <w:sz w:val="24"/>
+                <w:szCs w:val="24"/>
+              </w:rPr>
+              <w:t>s</w:t>
+            </w:r>
+            <w:r>
+              <w:rPr>
+                <w:rFonts w:ascii="Times New Roman" w:hAnsi="Times New Roman" w:cs="Times New Roman"/>
+                <w:sz w:val="24"/>
+                <w:szCs w:val="24"/>
+              </w:rPr>
+              <w:t>2</w:t>
             </w:r>
           </w:p>
         </w:tc>
         <w:tc>
           <w:tcPr>
-            <w:tcW w:w="900" w:type="dxa"/>
+            <w:tcW w:w="1363" w:type="dxa"/>
           </w:tcPr>
-          <w:p/>
+          <w:p>
+            <w:pPr>
+              <w:rPr>
+                <w:rFonts w:ascii="Times New Roman" w:hAnsi="Times New Roman" w:cs="Times New Roman"/>
+                <w:sz w:val="24"/>
+                <w:szCs w:val="24"/>
+              </w:rPr>
+            </w:pPr>
+            <w:r>
+              <w:rPr>
+                <w:rFonts w:ascii="Times New Roman" w:hAnsi="Times New Roman" w:cs="Times New Roman"/>
+                <w:noProof/>
+                <w:sz w:val="24"/>
+                <w:szCs w:val="24"/>
+              </w:rPr>
+              <mc:AlternateContent>
+                <mc:Choice Requires="wps">
+                  <w:drawing>
+                    <wp:anchor distT="0" distB="0" distL="114300" distR="114300" simplePos="0" relativeHeight="251661312" behindDoc="0" locked="0" layoutInCell="1" allowOverlap="1" wp14:anchorId="69C5F541" wp14:editId="3ACE08DC">
+                      <wp:simplePos x="0" y="0"/>
+                      <wp:positionH relativeFrom="column">
+                        <wp:posOffset>508248</wp:posOffset>
+                      </wp:positionH>
+                      <wp:positionV relativeFrom="paragraph">
+                        <wp:posOffset>-64328</wp:posOffset>
+                      </wp:positionV>
+                      <wp:extent cx="246104" cy="154388"/>
+                      <wp:effectExtent l="0" t="38100" r="59055" b="36195"/>
+                      <wp:wrapNone/>
+                      <wp:docPr id="1" name="Straight Arrow Connector 1"/>
+                      <wp:cNvGraphicFramePr/>
+                      <a:graphic xmlns:a="http://schemas.openxmlformats.org/drawingml/2006/main">
+                        <a:graphicData uri="http://schemas.microsoft.com/office/word/2010/wordprocessingShape">
+                          <wps:wsp>
+                            <wps:cNvCnPr/>
+                            <wps:spPr>
+                              <a:xfrm flipV="1">
+                                <a:off x="0" y="0"/>
+                                <a:ext cx="246104" cy="154388"/>
+                              </a:xfrm>
+                              <a:prstGeom prst="straightConnector1">
+                                <a:avLst/>
+                              </a:prstGeom>
+                              <a:ln>
+                                <a:tailEnd type="triangle"/>
+                              </a:ln>
+                            </wps:spPr>
+                            <wps:style>
+                              <a:lnRef idx="1">
+                                <a:schemeClr val="accent1"/>
+                              </a:lnRef>
+                              <a:fillRef idx="0">
+                                <a:schemeClr val="accent1"/>
+                              </a:fillRef>
+                              <a:effectRef idx="0">
+                                <a:schemeClr val="accent1"/>
+                              </a:effectRef>
+                              <a:fontRef idx="minor">
+                                <a:schemeClr val="tx1"/>
+                              </a:fontRef>
+                            </wps:style>
+                            <wps:bodyPr/>
+                          </wps:wsp>
+                        </a:graphicData>
+                      </a:graphic>
+                      <wp14:sizeRelH relativeFrom="margin">
+                        <wp14:pctWidth>0</wp14:pctWidth>
+                      </wp14:sizeRelH>
+                      <wp14:sizeRelV relativeFrom="margin">
+                        <wp14:pctHeight>0</wp14:pctHeight>
+                      </wp14:sizeRelV>
+                    </wp:anchor>
+                  </w:drawing>
+                </mc:Choice>
+                <mc:Fallback>
+                  <w:pict>
+                    <v:shape w14:anchorId="6143A163" id="Straight Arrow Connector 1" o:spid="_x0000_s1026" type="#_x0000_t32" style="position:absolute;margin-left:40pt;margin-top:-5.05pt;width:19.4pt;height:12.15pt;flip:y;z-index:251661312;visibility:visible;mso-wrap-style:square;mso-width-percent:0;mso-height-percent:0;mso-wrap-distance-left:9pt;mso-wrap-distance-top:0;mso-wrap-distance-right:9pt;mso-wrap-distance-bottom:0;mso-position-horizontal:absolute;mso-position-horizontal-relative:text;mso-position-vertical:absolute;mso-position-vertical-relative:text;mso-width-percent:0;mso-height-percent:0;mso-width-relative:margin;mso-height-relative:margin" o:gfxdata="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" strokecolor="#4472c4 [3204]" strokeweight=".5pt">
+                      <v:stroke endarrow="block" joinstyle="miter"/>
+                    </v:shape>
+                  </w:pict>
+                </mc:Fallback>
+              </mc:AlternateContent>
+            </w:r>
+            <w:r>
+              <w:rPr>
+                <w:rFonts w:ascii="Times New Roman" w:hAnsi="Times New Roman" w:cs="Times New Roman"/>
+                <w:sz w:val="24"/>
+                <w:szCs w:val="24"/>
+              </w:rPr>
+              <w:t>s</w:t>
+            </w:r>
+            <w:r>
+              <w:rPr>
+                <w:rFonts w:ascii="Times New Roman" w:hAnsi="Times New Roman" w:cs="Times New Roman"/>
+                <w:sz w:val="24"/>
+                <w:szCs w:val="24"/>
+              </w:rPr>
+              <w:t>2*</w:t>
+            </w:r>
+            <w:r>
+              <w:rPr>
+                <w:rFonts w:ascii="Times New Roman" w:hAnsi="Times New Roman" w:cs="Times New Roman"/>
+                <w:sz w:val="24"/>
+                <w:szCs w:val="24"/>
+              </w:rPr>
+              <w:t>v</w:t>
+            </w:r>
+            <w:r>
+              <w:rPr>
+                <w:rFonts w:ascii="Times New Roman" w:hAnsi="Times New Roman" w:cs="Times New Roman"/>
+                <w:sz w:val="24"/>
+                <w:szCs w:val="24"/>
+              </w:rPr>
+              <w:t>2</w:t>
+            </w:r>
+          </w:p>
+        </w:tc>
+        <w:tc>
+          <w:tcPr>
+            <w:tcW w:w="875" w:type="dxa"/>
+          </w:tcPr>
+          <w:p>
+            <w:pPr>
+              <w:rPr>
+                <w:rFonts w:ascii="Times New Roman" w:hAnsi="Times New Roman" w:cs="Times New Roman"/>
+                <w:sz w:val="24"/>
+                <w:szCs w:val="24"/>
+              </w:rPr>
+            </w:pPr>
+          </w:p>
         </w:tc>
       </w:tr>
     </w:tbl>
     <w:p>
       <w:pPr>
         <w:spacing w:after="0"/>
+        <w:rPr>
+          <w:rFonts w:ascii="Times New Roman" w:hAnsi="Times New Roman" w:cs="Times New Roman"/>
+          <w:sz w:val="24"/>
+          <w:szCs w:val="24"/>
+        </w:rPr>
       </w:pPr>
     </w:p>
     <w:p>
       <w:pPr>
         <w:spacing w:after="0"/>
-      </w:pPr>
-      <w:r>
-        <w:t xml:space="preserve">Similar steps are done for the next two words and the attention vector is calculated and passed to the feed forward neural network. </w:t>
-      </w:r>
-      <w:r>
-        <w:t>In the actual implementation this is done in matrix for better performance. Every word embedding is stacked to form a matrix and passed through and multiplying it with the weight matrix WQ, WK, WV</w:t>
-      </w:r>
-      <w:r>
-        <w:t xml:space="preserve"> to give us Q, K, V matrices. The attention is then calculated with the formula.</w:t>
+        <w:rPr>
+          <w:rFonts w:ascii="Times New Roman" w:hAnsi="Times New Roman" w:cs="Times New Roman"/>
+          <w:sz w:val="24"/>
+          <w:szCs w:val="24"/>
+        </w:rPr>
+      </w:pPr>
+      <w:r>
+        <w:rPr>
+          <w:rFonts w:ascii="Times New Roman" w:hAnsi="Times New Roman" w:cs="Times New Roman"/>
+          <w:sz w:val="24"/>
+          <w:szCs w:val="24"/>
+        </w:rPr>
+        <w:t>Similar steps are done for the next two words and the attention vector is calculated</w:t>
+      </w:r>
+      <w:r>
+        <w:rPr>
+          <w:rFonts w:ascii="Times New Roman" w:hAnsi="Times New Roman" w:cs="Times New Roman"/>
+          <w:sz w:val="24"/>
+          <w:szCs w:val="24"/>
+        </w:rPr>
+        <w:t>. These vectors z1</w:t>
+      </w:r>
+      <w:r>
+        <w:rPr>
+          <w:rFonts w:ascii="Times New Roman" w:hAnsi="Times New Roman" w:cs="Times New Roman"/>
+          <w:sz w:val="24"/>
+          <w:szCs w:val="24"/>
+        </w:rPr>
+        <w:t xml:space="preserve">, z2, z3, </w:t>
+      </w:r>
+      <w:r>
+        <w:rPr>
+          <w:rFonts w:ascii="Times New Roman" w:hAnsi="Times New Roman" w:cs="Times New Roman"/>
+          <w:sz w:val="24"/>
+          <w:szCs w:val="24"/>
+        </w:rPr>
+        <w:t>are then</w:t>
+      </w:r>
+      <w:r>
+        <w:rPr>
+          <w:rFonts w:ascii="Times New Roman" w:hAnsi="Times New Roman" w:cs="Times New Roman"/>
+          <w:sz w:val="24"/>
+          <w:szCs w:val="24"/>
+        </w:rPr>
+        <w:t xml:space="preserve"> passed to the feed forward neural network. </w:t>
+      </w:r>
+      <w:r>
+        <w:rPr>
+          <w:rFonts w:ascii="Times New Roman" w:hAnsi="Times New Roman" w:cs="Times New Roman"/>
+          <w:sz w:val="24"/>
+          <w:szCs w:val="24"/>
+        </w:rPr>
+        <w:t>In the actual implementation this is done in matri</w:t>
+      </w:r>
+      <w:r>
+        <w:rPr>
+          <w:rFonts w:ascii="Times New Roman" w:hAnsi="Times New Roman" w:cs="Times New Roman"/>
+          <w:sz w:val="24"/>
+          <w:szCs w:val="24"/>
+        </w:rPr>
+        <w:t>ces</w:t>
+      </w:r>
+      <w:r>
+        <w:rPr>
+          <w:rFonts w:ascii="Times New Roman" w:hAnsi="Times New Roman" w:cs="Times New Roman"/>
+          <w:sz w:val="24"/>
+          <w:szCs w:val="24"/>
+        </w:rPr>
+        <w:t xml:space="preserve"> for better performance</w:t>
+      </w:r>
+      <w:r>
+        <w:rPr>
+          <w:rFonts w:ascii="Times New Roman" w:hAnsi="Times New Roman" w:cs="Times New Roman"/>
+          <w:sz w:val="24"/>
+          <w:szCs w:val="24"/>
+        </w:rPr>
+        <w:t>.</w:t>
       </w:r>
     </w:p>
     <w:p>
       <w:pPr>
         <w:spacing w:after="0"/>
         <w:jc w:val="center"/>
-      </w:pPr>
-      <w:r>
-        <w:rPr>
+        <w:rPr>
+          <w:rFonts w:ascii="Times New Roman" w:hAnsi="Times New Roman" w:cs="Times New Roman"/>
+          <w:sz w:val="24"/>
+          <w:szCs w:val="24"/>
+        </w:rPr>
+      </w:pPr>
+      <w:r>
+        <w:rPr>
+          <w:rFonts w:ascii="Times New Roman" w:hAnsi="Times New Roman" w:cs="Times New Roman"/>
           <w:noProof/>
+          <w:sz w:val="24"/>
+          <w:szCs w:val="24"/>
         </w:rPr>
         <w:drawing>
           <wp:inline distT="0" distB="0" distL="0" distR="0" wp14:anchorId="7ABBC2BB" wp14:editId="66DC35C0">
@@ -930,65 +2389,1216 @@
     </w:p>
     <w:p>
       <w:pPr>
-        <w:rPr>
+        <w:spacing w:after="0"/>
+        <w:rPr>
+          <w:rFonts w:ascii="Times New Roman" w:hAnsi="Times New Roman" w:cs="Times New Roman"/>
+          <w:sz w:val="24"/>
+          <w:szCs w:val="24"/>
+        </w:rPr>
+      </w:pPr>
+    </w:p>
+    <w:p>
+      <w:pPr>
+        <w:rPr>
+          <w:rFonts w:ascii="Times New Roman" w:hAnsi="Times New Roman" w:cs="Times New Roman"/>
+          <w:sz w:val="24"/>
+          <w:szCs w:val="24"/>
+        </w:rPr>
+      </w:pPr>
+      <w:r>
+        <w:rPr>
+          <w:rFonts w:ascii="Times New Roman" w:hAnsi="Times New Roman" w:cs="Times New Roman"/>
+          <w:sz w:val="24"/>
+          <w:szCs w:val="24"/>
+        </w:rPr>
+        <w:t xml:space="preserve">How is Query, Key and Value </w:t>
+      </w:r>
+      <w:r>
+        <w:rPr>
+          <w:rFonts w:ascii="Times New Roman" w:hAnsi="Times New Roman" w:cs="Times New Roman"/>
+          <w:sz w:val="24"/>
+          <w:szCs w:val="24"/>
+        </w:rPr>
+        <w:t xml:space="preserve">matrices </w:t>
+      </w:r>
+      <w:r>
+        <w:rPr>
+          <w:rFonts w:ascii="Times New Roman" w:hAnsi="Times New Roman" w:cs="Times New Roman"/>
+          <w:sz w:val="24"/>
+          <w:szCs w:val="24"/>
+        </w:rPr>
+        <w:t xml:space="preserve">calculated? It is </w:t>
+      </w:r>
+      <w:r>
+        <w:rPr>
+          <w:rFonts w:ascii="Times New Roman" w:hAnsi="Times New Roman" w:cs="Times New Roman"/>
+          <w:sz w:val="24"/>
+          <w:szCs w:val="24"/>
+        </w:rPr>
+        <w:t xml:space="preserve">done by first stacking our word embeddings into a matrix </w:t>
+      </w:r>
+      <w:r>
+        <w:rPr>
+          <w:rFonts w:ascii="Times New Roman" w:hAnsi="Times New Roman" w:cs="Times New Roman"/>
+          <w:sz w:val="24"/>
+          <w:szCs w:val="24"/>
+        </w:rPr>
+        <w:t xml:space="preserve">form </w:t>
+      </w:r>
+      <w:r>
+        <w:rPr>
+          <w:rFonts w:ascii="Times New Roman" w:hAnsi="Times New Roman" w:cs="Times New Roman"/>
+          <w:sz w:val="24"/>
+          <w:szCs w:val="24"/>
+        </w:rPr>
+        <w:t xml:space="preserve">and then multiplying it with the trainable weight </w:t>
+      </w:r>
+      <w:r>
+        <w:rPr>
+          <w:rFonts w:ascii="Times New Roman" w:hAnsi="Times New Roman" w:cs="Times New Roman"/>
+          <w:sz w:val="24"/>
+          <w:szCs w:val="24"/>
+        </w:rPr>
+        <w:t>matrices WQ</w:t>
+      </w:r>
+      <w:r>
+        <w:rPr>
+          <w:rFonts w:ascii="Times New Roman" w:hAnsi="Times New Roman" w:cs="Times New Roman"/>
+          <w:sz w:val="24"/>
+          <w:szCs w:val="24"/>
+        </w:rPr>
+        <w:t>, WK, WV</w:t>
+      </w:r>
+      <w:r>
+        <w:rPr>
+          <w:rFonts w:ascii="Times New Roman" w:hAnsi="Times New Roman" w:cs="Times New Roman"/>
+          <w:sz w:val="24"/>
+          <w:szCs w:val="24"/>
+        </w:rPr>
+        <w:t xml:space="preserve"> respectively</w:t>
+      </w:r>
+      <w:r>
+        <w:rPr>
+          <w:rFonts w:ascii="Times New Roman" w:hAnsi="Times New Roman" w:cs="Times New Roman"/>
+          <w:sz w:val="24"/>
+          <w:szCs w:val="24"/>
+        </w:rPr>
+        <w:t>.</w:t>
+      </w:r>
+      <w:r>
+        <w:rPr>
+          <w:rFonts w:ascii="Times New Roman" w:hAnsi="Times New Roman" w:cs="Times New Roman"/>
+          <w:sz w:val="24"/>
+          <w:szCs w:val="24"/>
+        </w:rPr>
+        <w:t xml:space="preserve"> </w:t>
+      </w:r>
+      <w:r>
+        <w:rPr>
+          <w:rFonts w:ascii="Times New Roman" w:hAnsi="Times New Roman" w:cs="Times New Roman"/>
+          <w:sz w:val="24"/>
+          <w:szCs w:val="24"/>
+        </w:rPr>
+        <w:t xml:space="preserve">This attention mechanism is not performed once but </w:t>
+      </w:r>
+      <w:r>
+        <w:rPr>
+          <w:rFonts w:ascii="Times New Roman" w:hAnsi="Times New Roman" w:cs="Times New Roman"/>
+          <w:sz w:val="24"/>
+          <w:szCs w:val="24"/>
+        </w:rPr>
+        <w:t xml:space="preserve">h times which in the </w:t>
+      </w:r>
+      <w:r>
+        <w:rPr>
+          <w:rFonts w:ascii="Times New Roman" w:hAnsi="Times New Roman" w:cs="Times New Roman"/>
+          <w:sz w:val="24"/>
+          <w:szCs w:val="24"/>
+        </w:rPr>
+        <w:lastRenderedPageBreak/>
+        <w:t>original paper was 8</w:t>
+      </w:r>
+      <w:r>
+        <w:rPr>
+          <w:rFonts w:ascii="Times New Roman" w:hAnsi="Times New Roman" w:cs="Times New Roman"/>
+          <w:sz w:val="24"/>
+          <w:szCs w:val="24"/>
+        </w:rPr>
+        <w:t>, hence it is termed as multi headed attention.  This would give</w:t>
+      </w:r>
+      <w:r>
+        <w:rPr>
+          <w:rFonts w:ascii="Times New Roman" w:hAnsi="Times New Roman" w:cs="Times New Roman"/>
+          <w:sz w:val="24"/>
+          <w:szCs w:val="24"/>
+        </w:rPr>
+        <w:t xml:space="preserve"> eight different set of randomly initialized WQ, WK, WV weight matrices projecting word embeddings into different subspaces. Each head produces attention matri</w:t>
+      </w:r>
+      <w:r>
+        <w:rPr>
+          <w:rFonts w:ascii="Times New Roman" w:hAnsi="Times New Roman" w:cs="Times New Roman"/>
+          <w:sz w:val="24"/>
+          <w:szCs w:val="24"/>
+        </w:rPr>
+        <w:t>x</w:t>
+      </w:r>
+      <w:r>
+        <w:rPr>
+          <w:rFonts w:ascii="Times New Roman" w:hAnsi="Times New Roman" w:cs="Times New Roman"/>
+          <w:sz w:val="24"/>
+          <w:szCs w:val="24"/>
+        </w:rPr>
+        <w:t xml:space="preserve"> which are then concatenated and passed through another linear projection</w:t>
+      </w:r>
+      <w:r>
+        <w:rPr>
+          <w:rFonts w:ascii="Times New Roman" w:hAnsi="Times New Roman" w:cs="Times New Roman"/>
+          <w:sz w:val="24"/>
+          <w:szCs w:val="24"/>
+        </w:rPr>
+        <w:t xml:space="preserve"> with matrix W0,</w:t>
+      </w:r>
+      <w:r>
+        <w:rPr>
+          <w:rFonts w:ascii="Times New Roman" w:hAnsi="Times New Roman" w:cs="Times New Roman"/>
+          <w:sz w:val="24"/>
+          <w:szCs w:val="24"/>
+        </w:rPr>
+        <w:t xml:space="preserve"> since </w:t>
+      </w:r>
+      <w:r>
+        <w:rPr>
+          <w:rFonts w:ascii="Times New Roman" w:hAnsi="Times New Roman" w:cs="Times New Roman"/>
+          <w:sz w:val="24"/>
+          <w:szCs w:val="24"/>
+        </w:rPr>
+        <w:t xml:space="preserve">feed forward layer is not </w:t>
+      </w:r>
+      <w:r>
+        <w:rPr>
+          <w:rFonts w:ascii="Times New Roman" w:hAnsi="Times New Roman" w:cs="Times New Roman"/>
+          <w:noProof/>
+          <w:sz w:val="24"/>
+          <w:szCs w:val="24"/>
+        </w:rPr>
+        <w:drawing>
+          <wp:anchor distT="0" distB="0" distL="114300" distR="114300" simplePos="0" relativeHeight="251665408" behindDoc="0" locked="0" layoutInCell="1" allowOverlap="1" wp14:anchorId="3CFEBE5F" wp14:editId="119446F9">
+            <wp:simplePos x="0" y="0"/>
+            <wp:positionH relativeFrom="column">
+              <wp:posOffset>1732694</wp:posOffset>
+            </wp:positionH>
+            <wp:positionV relativeFrom="page">
+              <wp:posOffset>2010383</wp:posOffset>
+            </wp:positionV>
+            <wp:extent cx="2337435" cy="2889885"/>
+            <wp:effectExtent l="0" t="0" r="5715" b="5715"/>
+            <wp:wrapTopAndBottom/>
+            <wp:docPr id="6" name="Picture 6" descr="Diagram&#10;&#10;Description automatically generated"/>
+            <wp:cNvGraphicFramePr>
+              <a:graphicFrameLocks xmlns:a="http://schemas.openxmlformats.org/drawingml/2006/main" noChangeAspect="1"/>
+            </wp:cNvGraphicFramePr>
+            <a:graphic xmlns:a="http://schemas.openxmlformats.org/drawingml/2006/main">
+              <a:graphicData uri="http://schemas.openxmlformats.org/drawingml/2006/picture">
+                <pic:pic xmlns:pic="http://schemas.openxmlformats.org/drawingml/2006/picture">
+                  <pic:nvPicPr>
+                    <pic:cNvPr id="6" name="Picture 6" descr="Diagram&#10;&#10;Description automatically generated"/>
+                    <pic:cNvPicPr/>
+                  </pic:nvPicPr>
+                  <pic:blipFill>
+                    <a:blip r:embed="rId9">
+                      <a:extLst>
+                        <a:ext uri="{28A0092B-C50C-407E-A947-70E740481C1C}">
+                          <a14:useLocalDpi xmlns:a14="http://schemas.microsoft.com/office/drawing/2010/main" val="0"/>
+                        </a:ext>
+                      </a:extLst>
+                    </a:blip>
+                    <a:stretch>
+                      <a:fillRect/>
+                    </a:stretch>
+                  </pic:blipFill>
+                  <pic:spPr>
+                    <a:xfrm>
+                      <a:off x="0" y="0"/>
+                      <a:ext cx="2337435" cy="2889885"/>
+                    </a:xfrm>
+                    <a:prstGeom prst="rect">
+                      <a:avLst/>
+                    </a:prstGeom>
+                  </pic:spPr>
+                </pic:pic>
+              </a:graphicData>
+            </a:graphic>
+          </wp:anchor>
+        </w:drawing>
+      </w:r>
+      <w:r>
+        <w:rPr>
+          <w:rFonts w:ascii="Times New Roman" w:hAnsi="Times New Roman" w:cs="Times New Roman"/>
+          <w:sz w:val="24"/>
+          <w:szCs w:val="24"/>
+        </w:rPr>
+        <w:t>expecting a concatenated matrix</w:t>
+      </w:r>
+      <w:r>
+        <w:rPr>
+          <w:rFonts w:ascii="Times New Roman" w:hAnsi="Times New Roman" w:cs="Times New Roman"/>
+          <w:sz w:val="24"/>
+          <w:szCs w:val="24"/>
+        </w:rPr>
+        <w:t>.</w:t>
+      </w:r>
+      <w:r>
+        <w:rPr>
+          <w:rFonts w:ascii="Times New Roman" w:hAnsi="Times New Roman" w:cs="Times New Roman"/>
+          <w:sz w:val="24"/>
+          <w:szCs w:val="24"/>
+        </w:rPr>
+        <w:t xml:space="preserve"> </w:t>
+      </w:r>
+      <w:r>
+        <w:rPr>
+          <w:rFonts w:ascii="Times New Roman" w:hAnsi="Times New Roman" w:cs="Times New Roman"/>
           <w:b/>
           <w:bCs/>
-        </w:rPr>
-      </w:pPr>
-      <w:r>
-        <w:rPr>
+          <w:sz w:val="24"/>
+          <w:szCs w:val="24"/>
+        </w:rPr>
+        <w:t>(some more details about MH attention)</w:t>
+      </w:r>
+    </w:p>
+    <w:p>
+      <w:pPr>
+        <w:rPr>
+          <w:rFonts w:ascii="Times New Roman" w:hAnsi="Times New Roman" w:cs="Times New Roman"/>
           <w:b/>
           <w:bCs/>
+          <w:sz w:val="24"/>
+          <w:szCs w:val="24"/>
+        </w:rPr>
+      </w:pPr>
+      <w:r>
+        <w:rPr>
+          <w:rFonts w:ascii="Times New Roman" w:hAnsi="Times New Roman" w:cs="Times New Roman"/>
+          <w:b/>
+          <w:bCs/>
+          <w:sz w:val="24"/>
+          <w:szCs w:val="24"/>
+        </w:rPr>
+        <w:t>Positional encoding?</w:t>
+      </w:r>
+    </w:p>
+    <w:p>
+      <w:pPr>
+        <w:rPr>
+          <w:rFonts w:ascii="Times New Roman" w:hAnsi="Times New Roman" w:cs="Times New Roman"/>
+          <w:sz w:val="24"/>
+          <w:szCs w:val="24"/>
+        </w:rPr>
+      </w:pPr>
+      <w:r>
+        <w:rPr>
+          <w:rFonts w:ascii="Times New Roman" w:hAnsi="Times New Roman" w:cs="Times New Roman"/>
+          <w:sz w:val="24"/>
+          <w:szCs w:val="24"/>
+        </w:rPr>
+        <w:t>Since all the sequence of word is processed in a chunk, transformers need a sense of the order of the words or relative position in the sequence. To resolve this, it adds a position vector to each input embedding at the bottom of the encoder and decoder stacks. They have the same dimension as the input embeddings</w:t>
+      </w:r>
+      <w:r>
+        <w:rPr>
+          <w:rFonts w:ascii="Times New Roman" w:hAnsi="Times New Roman" w:cs="Times New Roman"/>
+          <w:sz w:val="24"/>
+          <w:szCs w:val="24"/>
+        </w:rPr>
+        <w:t xml:space="preserve"> so that they can be summed up. </w:t>
+      </w:r>
+      <w:r>
+        <w:rPr>
+          <w:rFonts w:ascii="Times New Roman" w:hAnsi="Times New Roman" w:cs="Times New Roman"/>
+          <w:sz w:val="24"/>
+          <w:szCs w:val="24"/>
+        </w:rPr>
+        <w:t>In the original paper the authors used sine and cosine function of different frequencies as given below:</w:t>
+      </w:r>
+    </w:p>
+    <w:p>
+      <w:pPr>
+        <w:jc w:val="center"/>
+        <w:rPr>
+          <w:rFonts w:ascii="Times New Roman" w:hAnsi="Times New Roman" w:cs="Times New Roman"/>
+          <w:sz w:val="24"/>
+          <w:szCs w:val="24"/>
+        </w:rPr>
+      </w:pPr>
+      <w:r>
+        <w:rPr>
+          <w:rFonts w:ascii="Times New Roman" w:hAnsi="Times New Roman" w:cs="Times New Roman"/>
+          <w:noProof/>
+          <w:sz w:val="24"/>
+          <w:szCs w:val="24"/>
+        </w:rPr>
+        <w:drawing>
+          <wp:inline distT="0" distB="0" distL="0" distR="0" wp14:anchorId="7705E345" wp14:editId="2601CE6A">
+            <wp:extent cx="2979420" cy="662940"/>
+            <wp:effectExtent l="0" t="0" r="0" b="3810"/>
+            <wp:docPr id="7" name="Picture 7" descr="Text&#10;&#10;Description automatically generated"/>
+            <wp:cNvGraphicFramePr>
+              <a:graphicFrameLocks xmlns:a="http://schemas.openxmlformats.org/drawingml/2006/main" noChangeAspect="1"/>
+            </wp:cNvGraphicFramePr>
+            <a:graphic xmlns:a="http://schemas.openxmlformats.org/drawingml/2006/main">
+              <a:graphicData uri="http://schemas.openxmlformats.org/drawingml/2006/picture">
+                <pic:pic xmlns:pic="http://schemas.openxmlformats.org/drawingml/2006/picture">
+                  <pic:nvPicPr>
+                    <pic:cNvPr id="7" name="Picture 7" descr="Text&#10;&#10;Description automatically generated"/>
+                    <pic:cNvPicPr/>
+                  </pic:nvPicPr>
+                  <pic:blipFill>
+                    <a:blip r:embed="rId10">
+                      <a:extLst>
+                        <a:ext uri="{28A0092B-C50C-407E-A947-70E740481C1C}">
+                          <a14:useLocalDpi xmlns:a14="http://schemas.microsoft.com/office/drawing/2010/main" val="0"/>
+                        </a:ext>
+                      </a:extLst>
+                    </a:blip>
+                    <a:stretch>
+                      <a:fillRect/>
+                    </a:stretch>
+                  </pic:blipFill>
+                  <pic:spPr>
+                    <a:xfrm>
+                      <a:off x="0" y="0"/>
+                      <a:ext cx="2979420" cy="662940"/>
+                    </a:xfrm>
+                    <a:prstGeom prst="rect">
+                      <a:avLst/>
+                    </a:prstGeom>
+                  </pic:spPr>
+                </pic:pic>
+              </a:graphicData>
+            </a:graphic>
+          </wp:inline>
+        </w:drawing>
+      </w:r>
+    </w:p>
+    <w:p>
+      <w:pPr>
+        <w:rPr>
+          <w:rFonts w:ascii="Times New Roman" w:hAnsi="Times New Roman" w:cs="Times New Roman"/>
+          <w:sz w:val="24"/>
+          <w:szCs w:val="24"/>
+        </w:rPr>
+      </w:pPr>
+      <w:r>
+        <w:rPr>
+          <w:rFonts w:ascii="Times New Roman" w:hAnsi="Times New Roman" w:cs="Times New Roman"/>
+          <w:sz w:val="24"/>
+          <w:szCs w:val="24"/>
+        </w:rPr>
+        <w:t>Where pos is the position of the word</w:t>
+      </w:r>
+      <w:r>
+        <w:rPr>
+          <w:rFonts w:ascii="Times New Roman" w:hAnsi="Times New Roman" w:cs="Times New Roman"/>
+          <w:sz w:val="24"/>
+          <w:szCs w:val="24"/>
+        </w:rPr>
+        <w:t xml:space="preserve"> and I is the dimension</w:t>
+      </w:r>
+      <w:r>
+        <w:rPr>
+          <w:rFonts w:ascii="Times New Roman" w:hAnsi="Times New Roman" w:cs="Times New Roman"/>
+          <w:sz w:val="24"/>
+          <w:szCs w:val="24"/>
+        </w:rPr>
+        <w:t>.</w:t>
+      </w:r>
+      <w:r>
+        <w:rPr>
+          <w:rFonts w:ascii="Times New Roman" w:hAnsi="Times New Roman" w:cs="Times New Roman"/>
+          <w:sz w:val="24"/>
+          <w:szCs w:val="24"/>
         </w:rPr>
         <w:t xml:space="preserve"> </w:t>
       </w:r>
-    </w:p>
-    <w:p>
-      <w:r>
-        <w:t>(Write about multi head attention)</w:t>
-      </w:r>
-      <w:r>
-        <w:br/>
-      </w:r>
-    </w:p>
-    <w:p/>
-    <w:p/>
-    <w:p/>
-    <w:p/>
-    <w:p/>
-    <w:p/>
-    <w:p/>
-    <w:p/>
-    <w:p/>
-    <w:p/>
-    <w:p/>
-    <w:p/>
-    <w:p/>
-    <w:p/>
-    <w:p/>
-    <w:p/>
-    <w:p/>
-    <w:p/>
-    <w:p/>
-    <w:p/>
-    <w:p/>
-    <w:p>
-      <w:r>
+      <w:r>
+        <w:rPr>
+          <w:rFonts w:ascii="Times New Roman" w:hAnsi="Times New Roman" w:cs="Times New Roman"/>
+          <w:sz w:val="24"/>
+          <w:szCs w:val="24"/>
+        </w:rPr>
+        <w:t xml:space="preserve">To understand this </w:t>
+      </w:r>
+      <w:r>
+        <w:rPr>
+          <w:rFonts w:ascii="Times New Roman" w:hAnsi="Times New Roman" w:cs="Times New Roman"/>
+          <w:sz w:val="24"/>
+          <w:szCs w:val="24"/>
+        </w:rPr>
+        <w:t xml:space="preserve">let’s look at an example from </w:t>
+      </w:r>
+      <w:hyperlink w:anchor="positionencoding" w:history="1">
+        <w:r>
+          <w:rPr>
+            <w:rStyle w:val="Hyperlink"/>
+            <w:rFonts w:ascii="Times New Roman" w:hAnsi="Times New Roman" w:cs="Times New Roman"/>
+            <w:sz w:val="24"/>
+            <w:szCs w:val="24"/>
+          </w:rPr>
+          <w:t>[3]</w:t>
+        </w:r>
+      </w:hyperlink>
+      <w:r>
+        <w:rPr>
+          <w:rFonts w:ascii="Times New Roman" w:hAnsi="Times New Roman" w:cs="Times New Roman"/>
+          <w:sz w:val="24"/>
+          <w:szCs w:val="24"/>
+        </w:rPr>
+        <w:t xml:space="preserve">. The sentence is ‘I am a robot’ with </w:t>
+      </w:r>
+      <w:proofErr w:type="spellStart"/>
+      <w:r>
+        <w:rPr>
+          <w:rFonts w:ascii="Times New Roman" w:hAnsi="Times New Roman" w:cs="Times New Roman"/>
+          <w:sz w:val="24"/>
+          <w:szCs w:val="24"/>
+        </w:rPr>
+        <w:t>dmodel</w:t>
+      </w:r>
+      <w:proofErr w:type="spellEnd"/>
+      <w:r>
+        <w:rPr>
+          <w:rFonts w:ascii="Times New Roman" w:hAnsi="Times New Roman" w:cs="Times New Roman"/>
+          <w:sz w:val="24"/>
+          <w:szCs w:val="24"/>
+        </w:rPr>
+        <w:t xml:space="preserve"> = 4 and instead of 10000 it uses 100. </w:t>
+      </w:r>
+    </w:p>
+    <w:p>
+      <w:pPr>
+        <w:jc w:val="center"/>
+        <w:rPr>
+          <w:rFonts w:ascii="Times New Roman" w:hAnsi="Times New Roman" w:cs="Times New Roman"/>
+          <w:sz w:val="24"/>
+          <w:szCs w:val="24"/>
+        </w:rPr>
+      </w:pPr>
+      <w:r>
+        <w:rPr>
+          <w:rFonts w:ascii="Times New Roman" w:hAnsi="Times New Roman" w:cs="Times New Roman"/>
+          <w:noProof/>
+          <w:sz w:val="24"/>
+          <w:szCs w:val="24"/>
+        </w:rPr>
+        <w:lastRenderedPageBreak/>
+        <w:drawing>
+          <wp:inline distT="0" distB="0" distL="0" distR="0" wp14:anchorId="73019D60" wp14:editId="6F158EFC">
+            <wp:extent cx="4500438" cy="1827101"/>
+            <wp:effectExtent l="0" t="0" r="0" b="1905"/>
+            <wp:docPr id="8" name="Picture 8" descr="Table&#10;&#10;Description automatically generated"/>
+            <wp:cNvGraphicFramePr>
+              <a:graphicFrameLocks xmlns:a="http://schemas.openxmlformats.org/drawingml/2006/main" noChangeAspect="1"/>
+            </wp:cNvGraphicFramePr>
+            <a:graphic xmlns:a="http://schemas.openxmlformats.org/drawingml/2006/main">
+              <a:graphicData uri="http://schemas.openxmlformats.org/drawingml/2006/picture">
+                <pic:pic xmlns:pic="http://schemas.openxmlformats.org/drawingml/2006/picture">
+                  <pic:nvPicPr>
+                    <pic:cNvPr id="8" name="Picture 8" descr="Table&#10;&#10;Description automatically generated"/>
+                    <pic:cNvPicPr/>
+                  </pic:nvPicPr>
+                  <pic:blipFill>
+                    <a:blip r:embed="rId11">
+                      <a:extLst>
+                        <a:ext uri="{28A0092B-C50C-407E-A947-70E740481C1C}">
+                          <a14:useLocalDpi xmlns:a14="http://schemas.microsoft.com/office/drawing/2010/main" val="0"/>
+                        </a:ext>
+                      </a:extLst>
+                    </a:blip>
+                    <a:stretch>
+                      <a:fillRect/>
+                    </a:stretch>
+                  </pic:blipFill>
+                  <pic:spPr>
+                    <a:xfrm>
+                      <a:off x="0" y="0"/>
+                      <a:ext cx="4516320" cy="1833549"/>
+                    </a:xfrm>
+                    <a:prstGeom prst="rect">
+                      <a:avLst/>
+                    </a:prstGeom>
+                  </pic:spPr>
+                </pic:pic>
+              </a:graphicData>
+            </a:graphic>
+          </wp:inline>
+        </w:drawing>
+      </w:r>
+    </w:p>
+    <w:p>
+      <w:pPr>
+        <w:rPr>
+          <w:rFonts w:ascii="Times New Roman" w:hAnsi="Times New Roman" w:cs="Times New Roman"/>
+          <w:sz w:val="24"/>
+          <w:szCs w:val="24"/>
+        </w:rPr>
+      </w:pPr>
+      <w:r>
+        <w:rPr>
+          <w:rFonts w:ascii="Times New Roman" w:hAnsi="Times New Roman" w:cs="Times New Roman"/>
+          <w:sz w:val="24"/>
+          <w:szCs w:val="24"/>
+        </w:rPr>
+        <w:t>These positional encoding are added to the word embeddings and passed to the network.</w:t>
+      </w:r>
+    </w:p>
+    <w:p>
+      <w:pPr>
+        <w:rPr>
+          <w:rFonts w:ascii="Times New Roman" w:hAnsi="Times New Roman" w:cs="Times New Roman"/>
+          <w:sz w:val="24"/>
+          <w:szCs w:val="24"/>
+        </w:rPr>
+      </w:pPr>
+    </w:p>
+    <w:p>
+      <w:pPr>
+        <w:rPr>
+          <w:rFonts w:ascii="Times New Roman" w:hAnsi="Times New Roman" w:cs="Times New Roman"/>
+          <w:b/>
+          <w:bCs/>
+          <w:sz w:val="24"/>
+          <w:szCs w:val="24"/>
+        </w:rPr>
+      </w:pPr>
+      <w:r>
+        <w:rPr>
+          <w:rFonts w:ascii="Times New Roman" w:hAnsi="Times New Roman" w:cs="Times New Roman"/>
+          <w:b/>
+          <w:bCs/>
+          <w:sz w:val="24"/>
+          <w:szCs w:val="24"/>
+        </w:rPr>
+        <w:t>Related work</w:t>
+      </w:r>
+      <w:r>
+        <w:rPr>
+          <w:rFonts w:ascii="Times New Roman" w:hAnsi="Times New Roman" w:cs="Times New Roman"/>
+          <w:b/>
+          <w:bCs/>
+          <w:sz w:val="24"/>
+          <w:szCs w:val="24"/>
+        </w:rPr>
+        <w:t>:</w:t>
+      </w:r>
+    </w:p>
+    <w:p>
+      <w:pPr>
+        <w:rPr>
+          <w:rFonts w:ascii="Times New Roman" w:hAnsi="Times New Roman" w:cs="Times New Roman"/>
+          <w:sz w:val="24"/>
+          <w:szCs w:val="24"/>
+        </w:rPr>
+      </w:pPr>
+    </w:p>
+    <w:p>
+      <w:pPr>
+        <w:rPr>
+          <w:rFonts w:ascii="Times New Roman" w:hAnsi="Times New Roman" w:cs="Times New Roman"/>
+          <w:sz w:val="24"/>
+          <w:szCs w:val="24"/>
+        </w:rPr>
+      </w:pPr>
+    </w:p>
+    <w:p>
+      <w:pPr>
+        <w:rPr>
+          <w:rFonts w:ascii="Times New Roman" w:hAnsi="Times New Roman" w:cs="Times New Roman"/>
+          <w:sz w:val="24"/>
+          <w:szCs w:val="24"/>
+        </w:rPr>
+      </w:pPr>
+    </w:p>
+    <w:p>
+      <w:pPr>
+        <w:rPr>
+          <w:rFonts w:ascii="Times New Roman" w:hAnsi="Times New Roman" w:cs="Times New Roman"/>
+          <w:sz w:val="24"/>
+          <w:szCs w:val="24"/>
+        </w:rPr>
+      </w:pPr>
+    </w:p>
+    <w:p>
+      <w:pPr>
+        <w:rPr>
+          <w:rFonts w:ascii="Times New Roman" w:hAnsi="Times New Roman" w:cs="Times New Roman"/>
+          <w:sz w:val="24"/>
+          <w:szCs w:val="24"/>
+        </w:rPr>
+      </w:pPr>
+    </w:p>
+    <w:p>
+      <w:pPr>
+        <w:rPr>
+          <w:rFonts w:ascii="Times New Roman" w:hAnsi="Times New Roman" w:cs="Times New Roman"/>
+          <w:sz w:val="24"/>
+          <w:szCs w:val="24"/>
+        </w:rPr>
+      </w:pPr>
+    </w:p>
+    <w:p>
+      <w:pPr>
+        <w:rPr>
+          <w:rFonts w:ascii="Times New Roman" w:hAnsi="Times New Roman" w:cs="Times New Roman"/>
+          <w:sz w:val="24"/>
+          <w:szCs w:val="24"/>
+        </w:rPr>
+      </w:pPr>
+    </w:p>
+    <w:p>
+      <w:pPr>
+        <w:rPr>
+          <w:rFonts w:ascii="Times New Roman" w:hAnsi="Times New Roman" w:cs="Times New Roman"/>
+          <w:sz w:val="24"/>
+          <w:szCs w:val="24"/>
+        </w:rPr>
+      </w:pPr>
+    </w:p>
+    <w:p>
+      <w:pPr>
+        <w:rPr>
+          <w:rFonts w:ascii="Times New Roman" w:hAnsi="Times New Roman" w:cs="Times New Roman"/>
+          <w:sz w:val="24"/>
+          <w:szCs w:val="24"/>
+        </w:rPr>
+      </w:pPr>
+    </w:p>
+    <w:p>
+      <w:pPr>
+        <w:rPr>
+          <w:rFonts w:ascii="Times New Roman" w:hAnsi="Times New Roman" w:cs="Times New Roman"/>
+          <w:sz w:val="24"/>
+          <w:szCs w:val="24"/>
+        </w:rPr>
+      </w:pPr>
+    </w:p>
+    <w:p>
+      <w:pPr>
+        <w:rPr>
+          <w:rFonts w:ascii="Times New Roman" w:hAnsi="Times New Roman" w:cs="Times New Roman"/>
+          <w:sz w:val="24"/>
+          <w:szCs w:val="24"/>
+        </w:rPr>
+      </w:pPr>
+    </w:p>
+    <w:p>
+      <w:pPr>
+        <w:rPr>
+          <w:rFonts w:ascii="Times New Roman" w:hAnsi="Times New Roman" w:cs="Times New Roman"/>
+          <w:sz w:val="24"/>
+          <w:szCs w:val="24"/>
+        </w:rPr>
+      </w:pPr>
+    </w:p>
+    <w:p>
+      <w:pPr>
+        <w:rPr>
+          <w:rFonts w:ascii="Times New Roman" w:hAnsi="Times New Roman" w:cs="Times New Roman"/>
+          <w:sz w:val="24"/>
+          <w:szCs w:val="24"/>
+        </w:rPr>
+      </w:pPr>
+    </w:p>
+    <w:p>
+      <w:pPr>
+        <w:rPr>
+          <w:rFonts w:ascii="Times New Roman" w:hAnsi="Times New Roman" w:cs="Times New Roman"/>
+          <w:sz w:val="24"/>
+          <w:szCs w:val="24"/>
+        </w:rPr>
+      </w:pPr>
+    </w:p>
+    <w:p>
+      <w:pPr>
+        <w:rPr>
+          <w:rFonts w:ascii="Times New Roman" w:hAnsi="Times New Roman" w:cs="Times New Roman"/>
+          <w:sz w:val="24"/>
+          <w:szCs w:val="24"/>
+        </w:rPr>
+      </w:pPr>
+    </w:p>
+    <w:p>
+      <w:pPr>
+        <w:rPr>
+          <w:rFonts w:ascii="Times New Roman" w:hAnsi="Times New Roman" w:cs="Times New Roman"/>
+          <w:sz w:val="24"/>
+          <w:szCs w:val="24"/>
+        </w:rPr>
+      </w:pPr>
+    </w:p>
+    <w:p>
+      <w:pPr>
+        <w:rPr>
+          <w:rFonts w:ascii="Times New Roman" w:hAnsi="Times New Roman" w:cs="Times New Roman"/>
+          <w:sz w:val="24"/>
+          <w:szCs w:val="24"/>
+        </w:rPr>
+      </w:pPr>
+    </w:p>
+    <w:p>
+      <w:pPr>
+        <w:rPr>
+          <w:rFonts w:ascii="Times New Roman" w:hAnsi="Times New Roman" w:cs="Times New Roman"/>
+          <w:sz w:val="24"/>
+          <w:szCs w:val="24"/>
+        </w:rPr>
+      </w:pPr>
+    </w:p>
+    <w:p>
+      <w:pPr>
+        <w:rPr>
+          <w:rFonts w:ascii="Times New Roman" w:hAnsi="Times New Roman" w:cs="Times New Roman"/>
+          <w:sz w:val="24"/>
+          <w:szCs w:val="24"/>
+        </w:rPr>
+      </w:pPr>
+    </w:p>
+    <w:p>
+      <w:pPr>
+        <w:rPr>
+          <w:rFonts w:ascii="Times New Roman" w:hAnsi="Times New Roman" w:cs="Times New Roman"/>
+          <w:sz w:val="24"/>
+          <w:szCs w:val="24"/>
+        </w:rPr>
+      </w:pPr>
+    </w:p>
+    <w:p>
+      <w:pPr>
+        <w:rPr>
+          <w:rFonts w:ascii="Times New Roman" w:hAnsi="Times New Roman" w:cs="Times New Roman"/>
+          <w:sz w:val="24"/>
+          <w:szCs w:val="24"/>
+        </w:rPr>
+      </w:pPr>
+    </w:p>
+    <w:p>
+      <w:pPr>
+        <w:rPr>
+          <w:rFonts w:ascii="Times New Roman" w:hAnsi="Times New Roman" w:cs="Times New Roman"/>
+          <w:sz w:val="24"/>
+          <w:szCs w:val="24"/>
+        </w:rPr>
+      </w:pPr>
+      <w:r>
+        <w:rPr>
+          <w:rFonts w:ascii="Times New Roman" w:hAnsi="Times New Roman" w:cs="Times New Roman"/>
+          <w:sz w:val="24"/>
+          <w:szCs w:val="24"/>
+        </w:rPr>
         <w:t>References:</w:t>
       </w:r>
     </w:p>
     <w:p>
-      <w:r>
-        <w:t>https://www.analyticsvidhya.com/blog/2019/06/understanding-transformers-nlp-state-of-the-art-models/</w:t>
-      </w:r>
-    </w:p>
-    <w:p>
-      <w:r>
-        <w:t>https://jalammar.github.io/illustrated-transformer/</w:t>
-      </w:r>
-    </w:p>
-    <w:p/>
-    <w:p/>
+      <w:pPr>
+        <w:rPr>
+          <w:rFonts w:ascii="Times New Roman" w:hAnsi="Times New Roman" w:cs="Times New Roman"/>
+          <w:sz w:val="24"/>
+          <w:szCs w:val="24"/>
+        </w:rPr>
+      </w:pPr>
+      <w:hyperlink r:id="rId12" w:history="1">
+        <w:r>
+          <w:rPr>
+            <w:rStyle w:val="Hyperlink"/>
+            <w:rFonts w:ascii="Times New Roman" w:hAnsi="Times New Roman" w:cs="Times New Roman"/>
+            <w:sz w:val="24"/>
+            <w:szCs w:val="24"/>
+          </w:rPr>
+          <w:t>https://www.analyticsvidhya.com/blog/2019/06/understanding-transformers-nlp-state-of-the-art-models/</w:t>
+        </w:r>
+      </w:hyperlink>
+    </w:p>
+    <w:p>
+      <w:pPr>
+        <w:rPr>
+          <w:rFonts w:ascii="Times New Roman" w:hAnsi="Times New Roman" w:cs="Times New Roman"/>
+          <w:sz w:val="24"/>
+          <w:szCs w:val="24"/>
+        </w:rPr>
+      </w:pPr>
+      <w:hyperlink r:id="rId13" w:history="1">
+        <w:r>
+          <w:rPr>
+            <w:rStyle w:val="Hyperlink"/>
+            <w:rFonts w:ascii="Times New Roman" w:hAnsi="Times New Roman" w:cs="Times New Roman"/>
+            <w:sz w:val="24"/>
+            <w:szCs w:val="24"/>
+          </w:rPr>
+          <w:t>https://jalammar.github.io/illustrated-transformer/</w:t>
+        </w:r>
+      </w:hyperlink>
+    </w:p>
+    <w:bookmarkStart w:id="0" w:name="positionencoding"/>
+    <w:p>
+      <w:pPr>
+        <w:rPr>
+          <w:rFonts w:ascii="Times New Roman" w:hAnsi="Times New Roman" w:cs="Times New Roman"/>
+          <w:sz w:val="24"/>
+          <w:szCs w:val="24"/>
+        </w:rPr>
+      </w:pPr>
+      <w:r>
+        <w:rPr>
+          <w:rFonts w:ascii="Times New Roman" w:hAnsi="Times New Roman" w:cs="Times New Roman"/>
+          <w:sz w:val="24"/>
+          <w:szCs w:val="24"/>
+        </w:rPr>
+        <w:fldChar w:fldCharType="begin"/>
+      </w:r>
+      <w:r>
+        <w:rPr>
+          <w:rFonts w:ascii="Times New Roman" w:hAnsi="Times New Roman" w:cs="Times New Roman"/>
+          <w:sz w:val="24"/>
+          <w:szCs w:val="24"/>
+        </w:rPr>
+        <w:instrText xml:space="preserve"> HYPERLINK "</w:instrText>
+      </w:r>
+      <w:r>
+        <w:rPr>
+          <w:rFonts w:ascii="Times New Roman" w:hAnsi="Times New Roman" w:cs="Times New Roman"/>
+          <w:sz w:val="24"/>
+          <w:szCs w:val="24"/>
+        </w:rPr>
+        <w:instrText>https://machinelearningmastery.com/a-gentle-introduction-to-positional-encoding-in-transformer-models-part-1/#:~:text=Transformers%20use%20a%20smart%20positional,summed%20with%20its%20positional%20information</w:instrText>
+      </w:r>
+      <w:r>
+        <w:rPr>
+          <w:rFonts w:ascii="Times New Roman" w:hAnsi="Times New Roman" w:cs="Times New Roman"/>
+          <w:sz w:val="24"/>
+          <w:szCs w:val="24"/>
+        </w:rPr>
+        <w:instrText xml:space="preserve">" </w:instrText>
+      </w:r>
+      <w:r>
+        <w:rPr>
+          <w:rFonts w:ascii="Times New Roman" w:hAnsi="Times New Roman" w:cs="Times New Roman"/>
+          <w:sz w:val="24"/>
+          <w:szCs w:val="24"/>
+        </w:rPr>
+        <w:fldChar w:fldCharType="separate"/>
+      </w:r>
+      <w:r>
+        <w:rPr>
+          <w:rStyle w:val="Hyperlink"/>
+          <w:rFonts w:ascii="Times New Roman" w:hAnsi="Times New Roman" w:cs="Times New Roman"/>
+          <w:sz w:val="24"/>
+          <w:szCs w:val="24"/>
+        </w:rPr>
+        <w:t>https://machinelearningmastery.com/a-gentle-introduction-to-positional-encoding-in-transformer-models-part-1/#:~:text=Transformers%20use%20a%20smart%20positional,summed%20with%20its%20positional%20information</w:t>
+      </w:r>
+      <w:r>
+        <w:rPr>
+          <w:rFonts w:ascii="Times New Roman" w:hAnsi="Times New Roman" w:cs="Times New Roman"/>
+          <w:sz w:val="24"/>
+          <w:szCs w:val="24"/>
+        </w:rPr>
+        <w:fldChar w:fldCharType="end"/>
+      </w:r>
+      <w:bookmarkEnd w:id="0"/>
+      <w:r>
+        <w:rPr>
+          <w:rFonts w:ascii="Times New Roman" w:hAnsi="Times New Roman" w:cs="Times New Roman"/>
+          <w:sz w:val="24"/>
+          <w:szCs w:val="24"/>
+        </w:rPr>
+        <w:t>.</w:t>
+      </w:r>
+    </w:p>
+    <w:p>
+      <w:pPr>
+        <w:rPr>
+          <w:rFonts w:ascii="Times New Roman" w:hAnsi="Times New Roman" w:cs="Times New Roman"/>
+          <w:sz w:val="24"/>
+          <w:szCs w:val="24"/>
+        </w:rPr>
+      </w:pPr>
+    </w:p>
+    <w:p>
+      <w:pPr>
+        <w:rPr>
+          <w:rFonts w:ascii="Times New Roman" w:hAnsi="Times New Roman" w:cs="Times New Roman"/>
+          <w:sz w:val="24"/>
+          <w:szCs w:val="24"/>
+        </w:rPr>
+      </w:pPr>
+    </w:p>
+    <w:p>
+      <w:pPr>
+        <w:rPr>
+          <w:rFonts w:ascii="Times New Roman" w:hAnsi="Times New Roman" w:cs="Times New Roman"/>
+          <w:b/>
+          <w:bCs/>
+          <w:sz w:val="24"/>
+          <w:szCs w:val="24"/>
+        </w:rPr>
+      </w:pPr>
+      <w:r>
+        <w:rPr>
+          <w:rFonts w:ascii="Times New Roman" w:hAnsi="Times New Roman" w:cs="Times New Roman"/>
+          <w:b/>
+          <w:bCs/>
+          <w:sz w:val="24"/>
+          <w:szCs w:val="24"/>
+        </w:rPr>
+        <w:t>Parts:</w:t>
+      </w:r>
+    </w:p>
+    <w:p>
+      <w:pPr>
+        <w:pStyle w:val="ListParagraph"/>
+        <w:numPr>
+          <w:ilvl w:val="0"/>
+          <w:numId w:val="2"/>
+        </w:numPr>
+        <w:rPr>
+          <w:rFonts w:ascii="Times New Roman" w:hAnsi="Times New Roman" w:cs="Times New Roman"/>
+          <w:b/>
+          <w:bCs/>
+          <w:sz w:val="24"/>
+          <w:szCs w:val="24"/>
+        </w:rPr>
+      </w:pPr>
+      <w:r>
+        <w:rPr>
+          <w:rFonts w:ascii="Times New Roman" w:hAnsi="Times New Roman" w:cs="Times New Roman"/>
+          <w:b/>
+          <w:bCs/>
+          <w:sz w:val="24"/>
+          <w:szCs w:val="24"/>
+        </w:rPr>
+        <w:t>Introduction</w:t>
+      </w:r>
+    </w:p>
+    <w:p>
+      <w:pPr>
+        <w:pStyle w:val="ListParagraph"/>
+        <w:numPr>
+          <w:ilvl w:val="0"/>
+          <w:numId w:val="2"/>
+        </w:numPr>
+        <w:rPr>
+          <w:rFonts w:ascii="Times New Roman" w:hAnsi="Times New Roman" w:cs="Times New Roman"/>
+          <w:b/>
+          <w:bCs/>
+          <w:sz w:val="24"/>
+          <w:szCs w:val="24"/>
+        </w:rPr>
+      </w:pPr>
+      <w:r>
+        <w:rPr>
+          <w:rFonts w:ascii="Times New Roman" w:hAnsi="Times New Roman" w:cs="Times New Roman"/>
+          <w:b/>
+          <w:bCs/>
+          <w:sz w:val="24"/>
+          <w:szCs w:val="24"/>
+        </w:rPr>
+        <w:t>Fundamentals</w:t>
+      </w:r>
+    </w:p>
+    <w:p>
+      <w:pPr>
+        <w:pStyle w:val="ListParagraph"/>
+        <w:numPr>
+          <w:ilvl w:val="0"/>
+          <w:numId w:val="2"/>
+        </w:numPr>
+        <w:rPr>
+          <w:rFonts w:ascii="Times New Roman" w:hAnsi="Times New Roman" w:cs="Times New Roman"/>
+          <w:b/>
+          <w:bCs/>
+          <w:sz w:val="24"/>
+          <w:szCs w:val="24"/>
+        </w:rPr>
+      </w:pPr>
+      <w:r>
+        <w:rPr>
+          <w:rFonts w:ascii="Times New Roman" w:hAnsi="Times New Roman" w:cs="Times New Roman"/>
+          <w:b/>
+          <w:bCs/>
+          <w:sz w:val="24"/>
+          <w:szCs w:val="24"/>
+        </w:rPr>
+        <w:t>Related work</w:t>
+      </w:r>
+    </w:p>
+    <w:p>
+      <w:pPr>
+        <w:pStyle w:val="ListParagraph"/>
+        <w:numPr>
+          <w:ilvl w:val="0"/>
+          <w:numId w:val="2"/>
+        </w:numPr>
+        <w:rPr>
+          <w:rFonts w:ascii="Times New Roman" w:hAnsi="Times New Roman" w:cs="Times New Roman"/>
+          <w:b/>
+          <w:bCs/>
+          <w:sz w:val="24"/>
+          <w:szCs w:val="24"/>
+        </w:rPr>
+      </w:pPr>
+      <w:r>
+        <w:rPr>
+          <w:rFonts w:ascii="Times New Roman" w:hAnsi="Times New Roman" w:cs="Times New Roman"/>
+          <w:b/>
+          <w:bCs/>
+          <w:sz w:val="24"/>
+          <w:szCs w:val="24"/>
+        </w:rPr>
+        <w:t>Solution Approach</w:t>
+      </w:r>
+      <w:r>
+        <w:rPr>
+          <w:rFonts w:ascii="Times New Roman" w:hAnsi="Times New Roman" w:cs="Times New Roman"/>
+          <w:b/>
+          <w:bCs/>
+          <w:sz w:val="24"/>
+          <w:szCs w:val="24"/>
+        </w:rPr>
+        <w:t xml:space="preserve"> 2/3</w:t>
+      </w:r>
+    </w:p>
+    <w:p>
+      <w:pPr>
+        <w:pStyle w:val="ListParagraph"/>
+        <w:numPr>
+          <w:ilvl w:val="0"/>
+          <w:numId w:val="2"/>
+        </w:numPr>
+        <w:rPr>
+          <w:rFonts w:ascii="Times New Roman" w:hAnsi="Times New Roman" w:cs="Times New Roman"/>
+          <w:b/>
+          <w:bCs/>
+          <w:sz w:val="24"/>
+          <w:szCs w:val="24"/>
+        </w:rPr>
+      </w:pPr>
+      <w:r>
+        <w:rPr>
+          <w:rFonts w:ascii="Times New Roman" w:hAnsi="Times New Roman" w:cs="Times New Roman"/>
+          <w:b/>
+          <w:bCs/>
+          <w:sz w:val="24"/>
+          <w:szCs w:val="24"/>
+        </w:rPr>
+        <w:t>Evaluation</w:t>
+      </w:r>
+      <w:r>
+        <w:rPr>
+          <w:rFonts w:ascii="Times New Roman" w:hAnsi="Times New Roman" w:cs="Times New Roman"/>
+          <w:b/>
+          <w:bCs/>
+          <w:sz w:val="24"/>
+          <w:szCs w:val="24"/>
+        </w:rPr>
+        <w:t xml:space="preserve"> 2/3</w:t>
+      </w:r>
+    </w:p>
+    <w:p>
+      <w:pPr>
+        <w:pStyle w:val="ListParagraph"/>
+        <w:numPr>
+          <w:ilvl w:val="0"/>
+          <w:numId w:val="2"/>
+        </w:numPr>
+        <w:rPr>
+          <w:rFonts w:ascii="Times New Roman" w:hAnsi="Times New Roman" w:cs="Times New Roman"/>
+          <w:b/>
+          <w:bCs/>
+          <w:sz w:val="24"/>
+          <w:szCs w:val="24"/>
+        </w:rPr>
+      </w:pPr>
+      <w:r>
+        <w:rPr>
+          <w:rFonts w:ascii="Times New Roman" w:hAnsi="Times New Roman" w:cs="Times New Roman"/>
+          <w:b/>
+          <w:bCs/>
+          <w:sz w:val="24"/>
+          <w:szCs w:val="24"/>
+        </w:rPr>
+        <w:t>Future work</w:t>
+      </w:r>
+      <w:r>
+        <w:rPr>
+          <w:rFonts w:ascii="Times New Roman" w:hAnsi="Times New Roman" w:cs="Times New Roman"/>
+          <w:b/>
+          <w:bCs/>
+          <w:sz w:val="24"/>
+          <w:szCs w:val="24"/>
+        </w:rPr>
+        <w:t xml:space="preserve"> (last chapter)</w:t>
+      </w:r>
+    </w:p>
+    <w:p>
+      <w:pPr>
+        <w:pStyle w:val="ListParagraph"/>
+        <w:numPr>
+          <w:ilvl w:val="0"/>
+          <w:numId w:val="2"/>
+        </w:numPr>
+        <w:rPr>
+          <w:rFonts w:ascii="Times New Roman" w:hAnsi="Times New Roman" w:cs="Times New Roman"/>
+          <w:b/>
+          <w:bCs/>
+          <w:sz w:val="24"/>
+          <w:szCs w:val="24"/>
+        </w:rPr>
+      </w:pPr>
+      <w:r>
+        <w:rPr>
+          <w:rFonts w:ascii="Times New Roman" w:hAnsi="Times New Roman" w:cs="Times New Roman"/>
+          <w:b/>
+          <w:bCs/>
+          <w:sz w:val="24"/>
+          <w:szCs w:val="24"/>
+        </w:rPr>
+        <w:t>Conclusion</w:t>
+      </w:r>
+    </w:p>
+    <w:p>
+      <w:pPr>
+        <w:rPr>
+          <w:rFonts w:ascii="Times New Roman" w:hAnsi="Times New Roman" w:cs="Times New Roman"/>
+          <w:sz w:val="24"/>
+          <w:szCs w:val="24"/>
+        </w:rPr>
+      </w:pPr>
+    </w:p>
+    <w:p>
+      <w:pPr>
+        <w:rPr>
+          <w:rFonts w:ascii="Times New Roman" w:hAnsi="Times New Roman" w:cs="Times New Roman"/>
+          <w:sz w:val="24"/>
+          <w:szCs w:val="24"/>
+        </w:rPr>
+      </w:pPr>
+    </w:p>
+    <w:p>
+      <w:pPr>
+        <w:rPr>
+          <w:rFonts w:ascii="Times New Roman" w:hAnsi="Times New Roman" w:cs="Times New Roman"/>
+          <w:sz w:val="24"/>
+          <w:szCs w:val="24"/>
+        </w:rPr>
+      </w:pPr>
+    </w:p>
+    <w:p>
+      <w:pPr>
+        <w:rPr>
+          <w:rFonts w:ascii="Times New Roman" w:hAnsi="Times New Roman" w:cs="Times New Roman"/>
+          <w:sz w:val="24"/>
+          <w:szCs w:val="24"/>
+        </w:rPr>
+      </w:pPr>
+    </w:p>
     <w:sectPr>
       <w:pgSz w:w="12240" w:h="15840"/>
       <w:pgMar w:top="1440" w:right="1440" w:bottom="1440" w:left="1440" w:header="720" w:footer="720" w:gutter="0"/>
@@ -1140,8 +3750,97 @@
       </w:pPr>
     </w:lvl>
   </w:abstractNum>
+  <w:abstractNum w:abstractNumId="1" w15:restartNumberingAfterBreak="0">
+    <w:nsid w:val="77AA7CDE"/>
+    <w:multiLevelType w:val="hybridMultilevel"/>
+    <w:tmpl w:val="49DE5A6E"/>
+    <w:lvl w:ilvl="0" w:tplc="0409000F">
+      <w:start w:val="1"/>
+      <w:numFmt w:val="decimal"/>
+      <w:lvlText w:val="%1."/>
+      <w:lvlJc w:val="left"/>
+      <w:pPr>
+        <w:ind w:left="720" w:hanging="360"/>
+      </w:pPr>
+    </w:lvl>
+    <w:lvl w:ilvl="1" w:tplc="04090019" w:tentative="1">
+      <w:start w:val="1"/>
+      <w:numFmt w:val="lowerLetter"/>
+      <w:lvlText w:val="%2."/>
+      <w:lvlJc w:val="left"/>
+      <w:pPr>
+        <w:ind w:left="1440" w:hanging="360"/>
+      </w:pPr>
+    </w:lvl>
+    <w:lvl w:ilvl="2" w:tplc="0409001B" w:tentative="1">
+      <w:start w:val="1"/>
+      <w:numFmt w:val="lowerRoman"/>
+      <w:lvlText w:val="%3."/>
+      <w:lvlJc w:val="right"/>
+      <w:pPr>
+        <w:ind w:left="2160" w:hanging="180"/>
+      </w:pPr>
+    </w:lvl>
+    <w:lvl w:ilvl="3" w:tplc="0409000F" w:tentative="1">
+      <w:start w:val="1"/>
+      <w:numFmt w:val="decimal"/>
+      <w:lvlText w:val="%4."/>
+      <w:lvlJc w:val="left"/>
+      <w:pPr>
+        <w:ind w:left="2880" w:hanging="360"/>
+      </w:pPr>
+    </w:lvl>
+    <w:lvl w:ilvl="4" w:tplc="04090019" w:tentative="1">
+      <w:start w:val="1"/>
+      <w:numFmt w:val="lowerLetter"/>
+      <w:lvlText w:val="%5."/>
+      <w:lvlJc w:val="left"/>
+      <w:pPr>
+        <w:ind w:left="3600" w:hanging="360"/>
+      </w:pPr>
+    </w:lvl>
+    <w:lvl w:ilvl="5" w:tplc="0409001B" w:tentative="1">
+      <w:start w:val="1"/>
+      <w:numFmt w:val="lowerRoman"/>
+      <w:lvlText w:val="%6."/>
+      <w:lvlJc w:val="right"/>
+      <w:pPr>
+        <w:ind w:left="4320" w:hanging="180"/>
+      </w:pPr>
+    </w:lvl>
+    <w:lvl w:ilvl="6" w:tplc="0409000F" w:tentative="1">
+      <w:start w:val="1"/>
+      <w:numFmt w:val="decimal"/>
+      <w:lvlText w:val="%7."/>
+      <w:lvlJc w:val="left"/>
+      <w:pPr>
+        <w:ind w:left="5040" w:hanging="360"/>
+      </w:pPr>
+    </w:lvl>
+    <w:lvl w:ilvl="7" w:tplc="04090019" w:tentative="1">
+      <w:start w:val="1"/>
+      <w:numFmt w:val="lowerLetter"/>
+      <w:lvlText w:val="%8."/>
+      <w:lvlJc w:val="left"/>
+      <w:pPr>
+        <w:ind w:left="5760" w:hanging="360"/>
+      </w:pPr>
+    </w:lvl>
+    <w:lvl w:ilvl="8" w:tplc="0409001B" w:tentative="1">
+      <w:start w:val="1"/>
+      <w:numFmt w:val="lowerRoman"/>
+      <w:lvlText w:val="%9."/>
+      <w:lvlJc w:val="right"/>
+      <w:pPr>
+        <w:ind w:left="6480" w:hanging="180"/>
+      </w:pPr>
+    </w:lvl>
+  </w:abstractNum>
   <w:num w:numId="1" w16cid:durableId="330647728">
     <w:abstractNumId w:val="0"/>
+  </w:num>
+  <w:num w:numId="2" w16cid:durableId="1908110346">
+    <w:abstractNumId w:val="1"/>
   </w:num>
 </w:numbering>
 </file>
@@ -1269,6 +3968,7 @@
     <w:lsdException w:name="HTML Sample" w:semiHidden="1" w:unhideWhenUsed="1"/>
     <w:lsdException w:name="HTML Typewriter" w:semiHidden="1" w:unhideWhenUsed="1"/>
     <w:lsdException w:name="HTML Variable" w:semiHidden="1" w:unhideWhenUsed="1"/>
+    <w:lsdException w:name="Normal Table" w:semiHidden="1" w:unhideWhenUsed="1"/>
     <w:lsdException w:name="annotation subject" w:semiHidden="1" w:unhideWhenUsed="1"/>
     <w:lsdException w:name="No List" w:semiHidden="1" w:unhideWhenUsed="1"/>
     <w:lsdException w:name="Outline List 1" w:semiHidden="1" w:unhideWhenUsed="1"/>
@@ -1315,8 +4015,10 @@
     <w:lsdException w:name="Table Subtle 2" w:semiHidden="1" w:unhideWhenUsed="1"/>
     <w:lsdException w:name="Table Web 1" w:semiHidden="1" w:unhideWhenUsed="1"/>
     <w:lsdException w:name="Table Web 2" w:semiHidden="1" w:unhideWhenUsed="1"/>
+    <w:lsdException w:name="Table Web 3" w:semiHidden="1" w:unhideWhenUsed="1"/>
     <w:lsdException w:name="Balloon Text" w:semiHidden="1" w:unhideWhenUsed="1"/>
     <w:lsdException w:name="Table Grid" w:uiPriority="39"/>
+    <w:lsdException w:name="Table Theme" w:semiHidden="1" w:unhideWhenUsed="1"/>
     <w:lsdException w:name="Placeholder Text" w:semiHidden="1"/>
     <w:lsdException w:name="No Spacing" w:uiPriority="1" w:qFormat="1"/>
     <w:lsdException w:name="Light Shading" w:uiPriority="60"/>
@@ -1643,6 +4345,29 @@
       </w:tblBorders>
     </w:tblPr>
   </w:style>
+  <w:style w:type="character" w:styleId="Hyperlink">
+    <w:name w:val="Hyperlink"/>
+    <w:basedOn w:val="DefaultParagraphFont"/>
+    <w:uiPriority w:val="99"/>
+    <w:unhideWhenUsed/>
+    <w:rsid w:val="004103F6"/>
+    <w:rPr>
+      <w:color w:val="0563C1" w:themeColor="hyperlink"/>
+      <w:u w:val="single"/>
+    </w:rPr>
+  </w:style>
+  <w:style w:type="character" w:styleId="UnresolvedMention">
+    <w:name w:val="Unresolved Mention"/>
+    <w:basedOn w:val="DefaultParagraphFont"/>
+    <w:uiPriority w:val="99"/>
+    <w:semiHidden/>
+    <w:unhideWhenUsed/>
+    <w:rsid w:val="004103F6"/>
+    <w:rPr>
+      <w:color w:val="605E5C"/>
+      <w:shd w:val="clear" w:color="auto" w:fill="E1DFDD"/>
+    </w:rPr>
+  </w:style>
 </w:styles>
 </file>
 

</xml_diff>

<commit_message>
Introduction and some related research
</commit_message>
<xml_diff>
--- a/Thesis-Drafts/Thesis-Content.docx
+++ b/Thesis-Drafts/Thesis-Content.docx
@@ -37,86 +37,70 @@
       <w:pPr>
         <w:rPr>
           <w:rFonts w:ascii="Times New Roman" w:hAnsi="Times New Roman" w:cs="Times New Roman"/>
-          <w:sz w:val="24"/>
-          <w:szCs w:val="24"/>
-        </w:rPr>
-      </w:pPr>
-      <w:r>
-        <w:rPr>
-          <w:rFonts w:ascii="Times New Roman" w:hAnsi="Times New Roman" w:cs="Times New Roman"/>
-          <w:sz w:val="24"/>
-          <w:szCs w:val="24"/>
-        </w:rPr>
-        <w:t xml:space="preserve">The last decade has seen an unparallel advancement in natural language processing (NLP) and deep learning. The first significant discovery came in 2013 with the vector representation of words called embeddings. It gave the models a performance boost. In the next couple of years, recurrent neural networks (RNN) and long short-term memory (LSTM) gained popularity because </w:t>
-      </w:r>
-      <w:r>
-        <w:rPr>
-          <w:rFonts w:ascii="Times New Roman" w:hAnsi="Times New Roman" w:cs="Times New Roman"/>
-          <w:sz w:val="24"/>
-          <w:szCs w:val="24"/>
-        </w:rPr>
-        <w:t xml:space="preserve">of their ability to </w:t>
-      </w:r>
-      <w:r>
-        <w:rPr>
-          <w:rFonts w:ascii="Times New Roman" w:hAnsi="Times New Roman" w:cs="Times New Roman"/>
-          <w:sz w:val="24"/>
-          <w:szCs w:val="24"/>
-        </w:rPr>
-        <w:t xml:space="preserve">process sequential text data. LSTM was better than RNN since it could resolve the 'vanishing gradient' problem and remember a long sequence of data. Then in 2017, a specific attention-based network was introduced called Transformers that replaced RNN and LSTMS as the </w:t>
-      </w:r>
-      <w:r>
-        <w:rPr>
-          <w:rFonts w:ascii="Times New Roman" w:hAnsi="Times New Roman" w:cs="Times New Roman"/>
-          <w:sz w:val="24"/>
-          <w:szCs w:val="24"/>
-        </w:rPr>
-        <w:t>state-of-the-art</w:t>
-      </w:r>
-      <w:r>
-        <w:rPr>
-          <w:rFonts w:ascii="Times New Roman" w:hAnsi="Times New Roman" w:cs="Times New Roman"/>
-          <w:sz w:val="24"/>
-          <w:szCs w:val="24"/>
-        </w:rPr>
-        <w:t xml:space="preserve"> models for sequence modeling and machine translation. The Transformer has been superiorly dominant in language/sequential modeling.</w:t>
-      </w:r>
-    </w:p>
-    <w:p>
-      <w:pPr>
-        <w:rPr>
-          <w:rFonts w:ascii="Times New Roman" w:hAnsi="Times New Roman" w:cs="Times New Roman"/>
           <w:b/>
           <w:bCs/>
           <w:sz w:val="24"/>
           <w:szCs w:val="24"/>
         </w:rPr>
       </w:pPr>
-      <w:r>
-        <w:rPr>
-          <w:rFonts w:ascii="Times New Roman" w:hAnsi="Times New Roman" w:cs="Times New Roman"/>
-          <w:sz w:val="24"/>
-          <w:szCs w:val="24"/>
-        </w:rPr>
-        <w:t xml:space="preserve">Sequential modeling is the ability or task to interpret, model, or predict the next data point </w:t>
-      </w:r>
-      <w:proofErr w:type="spellStart"/>
-      <w:r>
-        <w:rPr>
-          <w:rFonts w:ascii="Times New Roman" w:hAnsi="Times New Roman" w:cs="Times New Roman"/>
-          <w:sz w:val="24"/>
-          <w:szCs w:val="24"/>
-        </w:rPr>
-        <w:t>base</w:t>
-      </w:r>
-      <w:proofErr w:type="spellEnd"/>
-      <w:r>
-        <w:rPr>
-          <w:rFonts w:ascii="Times New Roman" w:hAnsi="Times New Roman" w:cs="Times New Roman"/>
-          <w:sz w:val="24"/>
-          <w:szCs w:val="24"/>
-        </w:rPr>
-        <w:t xml:space="preserve"> on historical points. Time series have data points in a constant interval of time that categorizes them in the category of sequential data. Examples of time series would be daily stock, bonds, and share prices. Time series analysis has always been a topic of great interest and research in data science and econometrics. It helps firms and organizations understand the fluctuation, trends, and patterns over time. The architectures used in the sequence modeling in NLP are modified and used by the researchers in the time series forecasting. These models have shown excellent results in this field, with LSTMs being the go-to model. With the advent of Transformer, the question arises: is Transformer better than LSTM in time series?</w:t>
+    </w:p>
+    <w:p>
+      <w:pPr>
+        <w:rPr>
+          <w:rFonts w:ascii="Times New Roman" w:hAnsi="Times New Roman" w:cs="Times New Roman"/>
+          <w:sz w:val="24"/>
+          <w:szCs w:val="24"/>
+        </w:rPr>
+      </w:pPr>
+      <w:r>
+        <w:rPr>
+          <w:rFonts w:ascii="Times New Roman" w:hAnsi="Times New Roman" w:cs="Times New Roman"/>
+          <w:sz w:val="24"/>
+          <w:szCs w:val="24"/>
+        </w:rPr>
+        <w:t xml:space="preserve">Cryptocurrency is a digital asset that does not need intermediatory for transactions, unlike fiat currency. The data is encrypted and stored in the blockchain–distributed ledger connected with a network of computers. The advantage of these digital assets is that the transfer is faster and cheaper, but these are highly volatile. First-ever cryptocurrency invented was Bitcoin by Satoshi Nakamoto in 2009. It was followed by other/alternative cryptocurrencies (altcoins) such as Ethereum (ETH), Solana (SOL), etc. These assets have gained a lot of attraction from investors in the last decade. As of this writing, BTC stands at $29,951 with a market cap of $570B, the highest market share in the crypto ecosystem followed by ETH. Analyzing the price fluctuation and time series has always been a topic of great interest in the econometrics and machine learning community. It gives the direction to the potential trading strategies for maximum profits to individuals/firms. The nature of crypto time series with high fluctuation and volatility requires sophisticated modeling. </w:t>
+      </w:r>
+    </w:p>
+    <w:p>
+      <w:pPr>
+        <w:rPr>
+          <w:rFonts w:ascii="Times New Roman" w:hAnsi="Times New Roman" w:cs="Times New Roman"/>
+          <w:sz w:val="24"/>
+          <w:szCs w:val="24"/>
+        </w:rPr>
+      </w:pPr>
+      <w:r>
+        <w:rPr>
+          <w:rFonts w:ascii="Times New Roman" w:hAnsi="Times New Roman" w:cs="Times New Roman"/>
+          <w:sz w:val="24"/>
+          <w:szCs w:val="24"/>
+        </w:rPr>
+        <w:t>The last decade has seen an unparallel advancement in natural language processing (NLP) and deep learning. The first significant discovery came in 2013 with the vector representation of words called embeddings. It gave the models a performance boost. In the next couple of years, recurrent neural networks (RNN) and long short-term memory (LSTM) gained popularity because of their ability to process sequential text data. LSTMs were better than RNN since they partially resolved the 'vanishing gradient' problem and were able to process larger historical data. Then in 2017, a specific attention-based network was introduced called Transformers that replaced RNN and LSTMS as the state-of-the-art models for sequence modeling and machine translation and has been superiorly dominant in language/sequential modeling. Sequential modeling is the ability or task to interpret, model, or predict the next data point based on historical points. Time series have data points in a constant interval of time that categorizes them in the category of sequential data. The architectures used in the sequence modeling in NLP are modified and used by the researchers in the time series forecasting. These models have shown excellent results in this field, with LSTMs being the go-to model. With the advent of Transformer, the question arises: is Transformer better than LSTM in time series?</w:t>
+      </w:r>
+    </w:p>
+    <w:p>
+      <w:pPr>
+        <w:rPr>
+          <w:rFonts w:ascii="Times New Roman" w:hAnsi="Times New Roman" w:cs="Times New Roman"/>
+          <w:sz w:val="24"/>
+          <w:szCs w:val="24"/>
+        </w:rPr>
+      </w:pPr>
+      <w:r>
+        <w:rPr>
+          <w:rFonts w:ascii="Times New Roman" w:hAnsi="Times New Roman" w:cs="Times New Roman"/>
+          <w:sz w:val="24"/>
+          <w:szCs w:val="24"/>
+        </w:rPr>
+        <w:t>Therefore, the focus of this thesis would be on forecasting the hourly bitcoin prices in USD with Transformers and comparing the results with LSTMS.</w:t>
+      </w:r>
+      <w:r>
+        <w:rPr>
+          <w:rFonts w:ascii="Times New Roman" w:hAnsi="Times New Roman" w:cs="Times New Roman"/>
+          <w:sz w:val="24"/>
+          <w:szCs w:val="24"/>
+        </w:rPr>
+        <w:t xml:space="preserve"> I chose BTC since the entire crypto market is correlated with the BTC price fluctuation and the data was easily available over the internet. </w:t>
       </w:r>
     </w:p>
     <w:p>
@@ -289,7 +273,16 @@
           <w:sz w:val="24"/>
           <w:szCs w:val="24"/>
         </w:rPr>
-        <w:t>recurrence. This helped the architecture be more parallelizable and taking less time to train compared to the state of the art of models such as recurrent neural network, long short-term memory, and gated recurrent neural networks.</w:t>
+        <w:t xml:space="preserve">recurrence. This helped the architecture be more parallelizable and taking less time to train compared to the state </w:t>
+      </w:r>
+      <w:r>
+        <w:rPr>
+          <w:rFonts w:ascii="Times New Roman" w:hAnsi="Times New Roman" w:cs="Times New Roman"/>
+          <w:sz w:val="24"/>
+          <w:szCs w:val="24"/>
+        </w:rPr>
+        <w:lastRenderedPageBreak/>
+        <w:t>of the art of models such as recurrent neural network, long short-term memory, and gated recurrent neural networks.</w:t>
       </w:r>
       <w:r>
         <w:rPr>
@@ -405,7 +398,6 @@
           <w:sz w:val="24"/>
           <w:szCs w:val="24"/>
         </w:rPr>
-        <w:lastRenderedPageBreak/>
         <w:drawing>
           <wp:inline distT="0" distB="0" distL="0" distR="0" wp14:anchorId="2DFD73B3" wp14:editId="44213ED7">
             <wp:extent cx="2226365" cy="3113255"/>
@@ -756,6 +748,7 @@
           <w:sz w:val="24"/>
           <w:szCs w:val="24"/>
         </w:rPr>
+        <w:lastRenderedPageBreak/>
         <w:t xml:space="preserve">Attention is a mechanism which try to depict how the human </w:t>
       </w:r>
       <w:r>
@@ -1032,7 +1025,6 @@
           <w:sz w:val="24"/>
           <w:szCs w:val="24"/>
         </w:rPr>
-        <w:lastRenderedPageBreak/>
         <w:t>Calculate the SoftMax of the result from previous steps</w:t>
       </w:r>
     </w:p>
@@ -2596,7 +2588,16 @@
           <w:sz w:val="24"/>
           <w:szCs w:val="24"/>
         </w:rPr>
-        <w:t xml:space="preserve"> which are then concatenated and passed through another linear projection</w:t>
+        <w:t xml:space="preserve"> which are then concatenated and </w:t>
+      </w:r>
+      <w:r>
+        <w:rPr>
+          <w:rFonts w:ascii="Times New Roman" w:hAnsi="Times New Roman" w:cs="Times New Roman"/>
+          <w:sz w:val="24"/>
+          <w:szCs w:val="24"/>
+        </w:rPr>
+        <w:lastRenderedPageBreak/>
+        <w:t>passed through another linear projection</w:t>
       </w:r>
       <w:r>
         <w:rPr>
@@ -2732,7 +2733,6 @@
           <w:sz w:val="24"/>
           <w:szCs w:val="24"/>
         </w:rPr>
-        <w:lastRenderedPageBreak/>
         <w:t>Positional encoding?</w:t>
       </w:r>
     </w:p>
@@ -2995,7 +2995,25 @@
           <w:sz w:val="24"/>
           <w:szCs w:val="24"/>
         </w:rPr>
+        <w:lastRenderedPageBreak/>
         <w:t>These positional encoding are added to the word embeddings and passed to the network.</w:t>
+      </w:r>
+    </w:p>
+    <w:p>
+      <w:pPr>
+        <w:rPr>
+          <w:rFonts w:ascii="Times New Roman" w:hAnsi="Times New Roman" w:cs="Times New Roman"/>
+          <w:sz w:val="24"/>
+          <w:szCs w:val="24"/>
+        </w:rPr>
+      </w:pPr>
+      <w:r>
+        <w:rPr>
+          <w:rFonts w:ascii="Times New Roman" w:hAnsi="Times New Roman" w:cs="Times New Roman"/>
+          <w:sz w:val="24"/>
+          <w:szCs w:val="24"/>
+        </w:rPr>
+        <w:t>(Add paragraph about masking)</w:t>
       </w:r>
     </w:p>
     <w:p>
@@ -3037,6 +3055,210 @@
         </w:rPr>
         <w:t>:</w:t>
       </w:r>
+    </w:p>
+    <w:p>
+      <w:pPr>
+        <w:rPr>
+          <w:rFonts w:ascii="Times New Roman" w:hAnsi="Times New Roman" w:cs="Times New Roman"/>
+          <w:b/>
+          <w:bCs/>
+          <w:sz w:val="24"/>
+          <w:szCs w:val="24"/>
+        </w:rPr>
+      </w:pPr>
+    </w:p>
+    <w:p>
+      <w:pPr>
+        <w:rPr>
+          <w:rFonts w:ascii="Times New Roman" w:hAnsi="Times New Roman" w:cs="Times New Roman"/>
+          <w:sz w:val="24"/>
+          <w:szCs w:val="24"/>
+        </w:rPr>
+      </w:pPr>
+      <w:r>
+        <w:rPr>
+          <w:rFonts w:ascii="Times New Roman" w:hAnsi="Times New Roman" w:cs="Times New Roman"/>
+          <w:sz w:val="24"/>
+          <w:szCs w:val="24"/>
+        </w:rPr>
+        <w:t>[Li et al., 2019]</w:t>
+      </w:r>
+      <w:r>
+        <w:rPr>
+          <w:rFonts w:ascii="Times New Roman" w:hAnsi="Times New Roman" w:cs="Times New Roman"/>
+          <w:sz w:val="24"/>
+          <w:szCs w:val="24"/>
+        </w:rPr>
+        <w:t xml:space="preserve"> focuse</w:t>
+      </w:r>
+      <w:r>
+        <w:rPr>
+          <w:rFonts w:ascii="Times New Roman" w:hAnsi="Times New Roman" w:cs="Times New Roman"/>
+          <w:sz w:val="24"/>
+          <w:szCs w:val="24"/>
+        </w:rPr>
+        <w:t xml:space="preserve">s on improving the vanilla architecture for forecasting. It targets the self-attention </w:t>
+      </w:r>
+      <w:r>
+        <w:rPr>
+          <w:rFonts w:ascii="Times New Roman" w:hAnsi="Times New Roman" w:cs="Times New Roman"/>
+          <w:sz w:val="24"/>
+          <w:szCs w:val="24"/>
+        </w:rPr>
+        <w:t>dot product by introducing convolution to generate queries and keys and capture the local context. Further, it addresses the memory usage of default architecture which 0(L2) and introduces the log sparse mask which that reduces the complexity to O(</w:t>
+      </w:r>
+      <w:proofErr w:type="spellStart"/>
+      <w:r>
+        <w:rPr>
+          <w:rFonts w:ascii="Times New Roman" w:hAnsi="Times New Roman" w:cs="Times New Roman"/>
+          <w:sz w:val="24"/>
+          <w:szCs w:val="24"/>
+        </w:rPr>
+        <w:t>LlogL</w:t>
+      </w:r>
+      <w:proofErr w:type="spellEnd"/>
+      <w:r>
+        <w:rPr>
+          <w:rFonts w:ascii="Times New Roman" w:hAnsi="Times New Roman" w:cs="Times New Roman"/>
+          <w:sz w:val="24"/>
+          <w:szCs w:val="24"/>
+        </w:rPr>
+        <w:t>)</w:t>
+      </w:r>
+    </w:p>
+    <w:p>
+      <w:pPr>
+        <w:rPr>
+          <w:rFonts w:ascii="Times New Roman" w:hAnsi="Times New Roman" w:cs="Times New Roman"/>
+          <w:sz w:val="24"/>
+          <w:szCs w:val="24"/>
+        </w:rPr>
+      </w:pPr>
+      <w:r>
+        <w:rPr>
+          <w:rFonts w:ascii="Times New Roman" w:hAnsi="Times New Roman" w:cs="Times New Roman"/>
+          <w:sz w:val="24"/>
+          <w:szCs w:val="24"/>
+        </w:rPr>
+        <w:t xml:space="preserve">This paper: Performs the bitcoin price prediction using ensemble technique on LSTM. They trained three different LSTMS on different time granularity (minutes, </w:t>
+      </w:r>
+      <w:r>
+        <w:rPr>
+          <w:rFonts w:ascii="Times New Roman" w:hAnsi="Times New Roman" w:cs="Times New Roman"/>
+          <w:sz w:val="24"/>
+          <w:szCs w:val="24"/>
+        </w:rPr>
+        <w:t>hours,</w:t>
+      </w:r>
+      <w:r>
+        <w:rPr>
+          <w:rFonts w:ascii="Times New Roman" w:hAnsi="Times New Roman" w:cs="Times New Roman"/>
+          <w:sz w:val="24"/>
+          <w:szCs w:val="24"/>
+        </w:rPr>
+        <w:t xml:space="preserve"> and days) and combined the results. The idea is to catch both short term with fine granularity and </w:t>
+      </w:r>
+      <w:r>
+        <w:rPr>
+          <w:rFonts w:ascii="Times New Roman" w:hAnsi="Times New Roman" w:cs="Times New Roman"/>
+          <w:sz w:val="24"/>
+          <w:szCs w:val="24"/>
+        </w:rPr>
+        <w:t>long-term</w:t>
+      </w:r>
+      <w:r>
+        <w:rPr>
+          <w:rFonts w:ascii="Times New Roman" w:hAnsi="Times New Roman" w:cs="Times New Roman"/>
+          <w:sz w:val="24"/>
+          <w:szCs w:val="24"/>
+        </w:rPr>
+        <w:t xml:space="preserve"> trend with coarse granularity.</w:t>
+      </w:r>
+      <w:r>
+        <w:rPr>
+          <w:rFonts w:ascii="Times New Roman" w:hAnsi="Times New Roman" w:cs="Times New Roman"/>
+          <w:sz w:val="24"/>
+          <w:szCs w:val="24"/>
+        </w:rPr>
+        <w:t xml:space="preserve"> The proposed model works better than classical statistical methods, such Auto-Regression, Moving Averages, and Auto Regressive Integrated Moving Averages (ARIMA)</w:t>
+      </w:r>
+      <w:r>
+        <w:rPr>
+          <w:rFonts w:ascii="Times New Roman" w:hAnsi="Times New Roman" w:cs="Times New Roman"/>
+          <w:sz w:val="24"/>
+          <w:szCs w:val="24"/>
+        </w:rPr>
+        <w:t xml:space="preserve"> and captures the </w:t>
+      </w:r>
+      <w:proofErr w:type="gramStart"/>
+      <w:r>
+        <w:rPr>
+          <w:rFonts w:ascii="Times New Roman" w:hAnsi="Times New Roman" w:cs="Times New Roman"/>
+          <w:sz w:val="24"/>
+          <w:szCs w:val="24"/>
+        </w:rPr>
+        <w:t>real world</w:t>
+      </w:r>
+      <w:proofErr w:type="gramEnd"/>
+      <w:r>
+        <w:rPr>
+          <w:rFonts w:ascii="Times New Roman" w:hAnsi="Times New Roman" w:cs="Times New Roman"/>
+          <w:sz w:val="24"/>
+          <w:szCs w:val="24"/>
+        </w:rPr>
+        <w:t xml:space="preserve"> fluctuation. </w:t>
+      </w:r>
+    </w:p>
+    <w:p>
+      <w:pPr>
+        <w:rPr>
+          <w:rFonts w:ascii="Times New Roman" w:hAnsi="Times New Roman" w:cs="Times New Roman"/>
+          <w:sz w:val="24"/>
+          <w:szCs w:val="24"/>
+        </w:rPr>
+      </w:pPr>
+    </w:p>
+    <w:p>
+      <w:pPr>
+        <w:rPr>
+          <w:rFonts w:ascii="Times New Roman" w:hAnsi="Times New Roman" w:cs="Times New Roman"/>
+          <w:b/>
+          <w:bCs/>
+          <w:sz w:val="24"/>
+          <w:szCs w:val="24"/>
+        </w:rPr>
+      </w:pPr>
+    </w:p>
+    <w:p>
+      <w:pPr>
+        <w:rPr>
+          <w:rFonts w:ascii="Times New Roman" w:hAnsi="Times New Roman" w:cs="Times New Roman"/>
+          <w:b/>
+          <w:bCs/>
+          <w:sz w:val="24"/>
+          <w:szCs w:val="24"/>
+        </w:rPr>
+      </w:pPr>
+    </w:p>
+    <w:p>
+      <w:pPr>
+        <w:rPr>
+          <w:rFonts w:ascii="Times New Roman" w:hAnsi="Times New Roman" w:cs="Times New Roman"/>
+          <w:sz w:val="24"/>
+          <w:szCs w:val="24"/>
+        </w:rPr>
+      </w:pPr>
+    </w:p>
+    <w:p>
+      <w:pPr>
+        <w:rPr>
+          <w:rFonts w:ascii="Times New Roman" w:hAnsi="Times New Roman" w:cs="Times New Roman"/>
+          <w:b/>
+          <w:bCs/>
+          <w:sz w:val="24"/>
+          <w:szCs w:val="24"/>
+        </w:rPr>
+      </w:pPr>
     </w:p>
     <w:p>
       <w:pPr>
@@ -3348,25 +3570,7 @@
           <w:sz w:val="24"/>
           <w:szCs w:val="24"/>
         </w:rPr>
-        <w:t>https://machinelearningmaster</w:t>
-      </w:r>
-      <w:r>
-        <w:rPr>
-          <w:rStyle w:val="Hyperlink"/>
-          <w:rFonts w:ascii="Times New Roman" w:hAnsi="Times New Roman" w:cs="Times New Roman"/>
-          <w:sz w:val="24"/>
-          <w:szCs w:val="24"/>
-        </w:rPr>
-        <w:t>y</w:t>
-      </w:r>
-      <w:r>
-        <w:rPr>
-          <w:rStyle w:val="Hyperlink"/>
-          <w:rFonts w:ascii="Times New Roman" w:hAnsi="Times New Roman" w:cs="Times New Roman"/>
-          <w:sz w:val="24"/>
-          <w:szCs w:val="24"/>
-        </w:rPr>
-        <w:t>.com/a-gentle-introduction-to-positional-encoding-in-transformer-models-part-1/#:~:text=Transformers%20use%20a%20smart%20positional,summed%20with%20its%20positional%20information</w:t>
+        <w:t>https://machinelearningmastery.com/a-gentle-introduction-to-positional-encoding-in-transformer-models-part-1/#:~:text=Transformers%20use%20a%20smart%20positional,summed%20with%20its%20positional%20information</w:t>
       </w:r>
       <w:r>
         <w:rPr>
@@ -3402,31 +3606,14 @@
             <w:sz w:val="24"/>
             <w:szCs w:val="24"/>
           </w:rPr>
-          <w:t>https://proceedings</w:t>
-        </w:r>
-        <w:r>
-          <w:rPr>
-            <w:rStyle w:val="Hyperlink"/>
-            <w:rFonts w:ascii="Times New Roman" w:hAnsi="Times New Roman" w:cs="Times New Roman"/>
-            <w:sz w:val="24"/>
-            <w:szCs w:val="24"/>
-          </w:rPr>
-          <w:t>.</w:t>
-        </w:r>
-        <w:r>
-          <w:rPr>
-            <w:rStyle w:val="Hyperlink"/>
-            <w:rFonts w:ascii="Times New Roman" w:hAnsi="Times New Roman" w:cs="Times New Roman"/>
-            <w:sz w:val="24"/>
-            <w:szCs w:val="24"/>
-          </w:rPr>
-          <w:t>neurips.cc/paper/2013/file/9aa42b31882ec039965f3c4923ce901b-Paper.pdf</w:t>
+          <w:t>https://proceedings.neurips.cc/paper/2013/file/9aa42b31882ec039965f3c4923ce901b-Paper.pdf</w:t>
         </w:r>
       </w:hyperlink>
     </w:p>
     <w:p>
       <w:pPr>
         <w:rPr>
+          <w:rStyle w:val="Hyperlink"/>
           <w:rFonts w:ascii="Times New Roman" w:hAnsi="Times New Roman" w:cs="Times New Roman"/>
           <w:sz w:val="24"/>
           <w:szCs w:val="24"/>
@@ -3445,6 +3632,102 @@
       </w:hyperlink>
     </w:p>
     <w:p>
+      <w:r>
+        <w:t xml:space="preserve">[Li et al., 2019] </w:t>
+      </w:r>
+      <w:proofErr w:type="spellStart"/>
+      <w:r>
+        <w:t>Shiyang</w:t>
+      </w:r>
+      <w:proofErr w:type="spellEnd"/>
+      <w:r>
+        <w:t xml:space="preserve"> Li, </w:t>
+      </w:r>
+      <w:proofErr w:type="spellStart"/>
+      <w:r>
+        <w:t>Xiaoyong</w:t>
+      </w:r>
+      <w:proofErr w:type="spellEnd"/>
+      <w:r>
+        <w:t xml:space="preserve"> </w:t>
+      </w:r>
+      <w:proofErr w:type="spellStart"/>
+      <w:r>
+        <w:t>Jin</w:t>
+      </w:r>
+      <w:proofErr w:type="spellEnd"/>
+      <w:r>
+        <w:t xml:space="preserve">, Yao Xuan, </w:t>
+      </w:r>
+      <w:proofErr w:type="spellStart"/>
+      <w:r>
+        <w:t>Xiyou</w:t>
+      </w:r>
+      <w:proofErr w:type="spellEnd"/>
+      <w:r>
+        <w:t xml:space="preserve"> Zhou, </w:t>
+      </w:r>
+      <w:proofErr w:type="spellStart"/>
+      <w:r>
+        <w:t>Wenhu</w:t>
+      </w:r>
+      <w:proofErr w:type="spellEnd"/>
+      <w:r>
+        <w:t xml:space="preserve"> Chen, Yu-Xiang Wang, and </w:t>
+      </w:r>
+      <w:proofErr w:type="spellStart"/>
+      <w:r>
+        <w:t>Xifeng</w:t>
+      </w:r>
+      <w:proofErr w:type="spellEnd"/>
+      <w:r>
+        <w:t xml:space="preserve"> Yan. Enhancing the locality and breaking the memory bottleneck of transformer on time series forecasting. In </w:t>
+      </w:r>
+      <w:proofErr w:type="spellStart"/>
+      <w:r>
+        <w:t>NeurIPS</w:t>
+      </w:r>
+      <w:proofErr w:type="spellEnd"/>
+      <w:r>
+        <w:t>, 2019.</w:t>
+      </w:r>
+    </w:p>
+    <w:p>
+      <w:r>
+        <w:t xml:space="preserve">M. Shin, D. </w:t>
+      </w:r>
+      <w:proofErr w:type="spellStart"/>
+      <w:r>
+        <w:t>Mohaisen</w:t>
+      </w:r>
+      <w:proofErr w:type="spellEnd"/>
+      <w:r>
+        <w:t>, and J. Kim, “Bitcoin Price Forecasting via Ensemble-based LSTM Deep Learning Networks,” in 2021 International Conference on Information Networking (ICOIN), pp. 603–608, 2021.</w:t>
+      </w:r>
+    </w:p>
+    <w:p>
+      <w:r>
+        <w:t>Multi-Head Self-Attention Transformer for Dogecoin Price Prediction</w:t>
+      </w:r>
+    </w:p>
+    <w:p>
+      <w:pPr>
+        <w:rPr>
+          <w:rFonts w:ascii="Times New Roman" w:hAnsi="Times New Roman" w:cs="Times New Roman"/>
+          <w:sz w:val="24"/>
+          <w:szCs w:val="24"/>
+        </w:rPr>
+      </w:pPr>
+      <w:r>
+        <w:rPr>
+          <w:rFonts w:ascii="Times New Roman" w:hAnsi="Times New Roman" w:cs="Times New Roman"/>
+          <w:sz w:val="24"/>
+          <w:szCs w:val="24"/>
+        </w:rPr>
+        <w:t>https://www.investopedia.com/terms/c/cryptocurrency.asp</w:t>
+      </w:r>
+    </w:p>
+    <w:p>
       <w:pPr>
         <w:rPr>
           <w:rFonts w:ascii="Times New Roman" w:hAnsi="Times New Roman" w:cs="Times New Roman"/>
@@ -3515,6 +3798,7 @@
           <w:sz w:val="24"/>
           <w:szCs w:val="24"/>
         </w:rPr>
+        <w:lastRenderedPageBreak/>
         <w:t>Introduction</w:t>
       </w:r>
     </w:p>
@@ -3677,7 +3961,6 @@
           <w:sz w:val="24"/>
           <w:szCs w:val="24"/>
         </w:rPr>
-        <w:lastRenderedPageBreak/>
         <w:t>Evaluation 2/3</w:t>
       </w:r>
     </w:p>

</xml_diff>

<commit_message>
added content and read paper
</commit_message>
<xml_diff>
--- a/Thesis-Drafts/Thesis-Content.docx
+++ b/Thesis-Drafts/Thesis-Content.docx
@@ -58,7 +58,73 @@
           <w:sz w:val="24"/>
           <w:szCs w:val="24"/>
         </w:rPr>
-        <w:t xml:space="preserve">Cryptocurrency is a digital asset that does not need intermediatory for transactions, unlike fiat currency. The data is encrypted and stored in the blockchain–distributed ledger connected with a network of computers. The advantage of these digital assets is that the transfer is faster and cheaper, but these are highly volatile. First-ever cryptocurrency invented was Bitcoin by Satoshi Nakamoto in 2009. It was followed by other/alternative cryptocurrencies (altcoins) such as Ethereum (ETH), Solana (SOL), etc. These assets have gained a lot of attraction from investors in the last decade. As of this writing, BTC stands at $29,951 with a market cap of $570B, the highest market share in the crypto ecosystem followed by ETH. Analyzing the price fluctuation and time series has always been a topic of great interest in the econometrics and machine learning community. It gives the direction to the potential trading strategies for maximum profits to individuals/firms. The nature of crypto time series with high fluctuation and volatility requires sophisticated modeling. </w:t>
+        <w:t xml:space="preserve">Cryptocurrency is a digital asset that does not need intermediatory for transactions, unlike fiat currency. The data is encrypted and stored in the blockchain–distributed ledger connected with a network of computers. The advantage of these digital assets is that the transfer is faster and cheaper, but these are highly volatile. First-ever cryptocurrency </w:t>
+      </w:r>
+      <w:r>
+        <w:rPr>
+          <w:rFonts w:ascii="Times New Roman" w:hAnsi="Times New Roman" w:cs="Times New Roman"/>
+          <w:sz w:val="24"/>
+          <w:szCs w:val="24"/>
+        </w:rPr>
+        <w:t xml:space="preserve">presented </w:t>
+      </w:r>
+      <w:r>
+        <w:rPr>
+          <w:rFonts w:ascii="Times New Roman" w:hAnsi="Times New Roman" w:cs="Times New Roman"/>
+          <w:sz w:val="24"/>
+          <w:szCs w:val="24"/>
+        </w:rPr>
+        <w:t xml:space="preserve">was Bitcoin by Satoshi Nakamoto in </w:t>
+      </w:r>
+      <w:r>
+        <w:rPr>
+          <w:rFonts w:ascii="Times New Roman" w:hAnsi="Times New Roman" w:cs="Times New Roman"/>
+          <w:sz w:val="24"/>
+          <w:szCs w:val="24"/>
+        </w:rPr>
+        <w:t xml:space="preserve">November </w:t>
+      </w:r>
+      <w:r>
+        <w:rPr>
+          <w:rFonts w:ascii="Times New Roman" w:hAnsi="Times New Roman" w:cs="Times New Roman"/>
+          <w:sz w:val="24"/>
+          <w:szCs w:val="24"/>
+        </w:rPr>
+        <w:t>200</w:t>
+      </w:r>
+      <w:r>
+        <w:rPr>
+          <w:rFonts w:ascii="Times New Roman" w:hAnsi="Times New Roman" w:cs="Times New Roman"/>
+          <w:sz w:val="24"/>
+          <w:szCs w:val="24"/>
+        </w:rPr>
+        <w:t>8 through his white paper called “Bitcoin: peer-to-peer Electronic Cash System” [paper link</w:t>
+      </w:r>
+      <w:proofErr w:type="gramStart"/>
+      <w:r>
+        <w:rPr>
+          <w:rFonts w:ascii="Times New Roman" w:hAnsi="Times New Roman" w:cs="Times New Roman"/>
+          <w:sz w:val="24"/>
+          <w:szCs w:val="24"/>
+        </w:rPr>
+        <w:t xml:space="preserve">] </w:t>
+      </w:r>
+      <w:r>
+        <w:rPr>
+          <w:rFonts w:ascii="Times New Roman" w:hAnsi="Times New Roman" w:cs="Times New Roman"/>
+          <w:sz w:val="24"/>
+          <w:szCs w:val="24"/>
+        </w:rPr>
+        <w:t>.</w:t>
+      </w:r>
+      <w:proofErr w:type="gramEnd"/>
+      <w:r>
+        <w:rPr>
+          <w:rFonts w:ascii="Times New Roman" w:hAnsi="Times New Roman" w:cs="Times New Roman"/>
+          <w:sz w:val="24"/>
+          <w:szCs w:val="24"/>
+        </w:rPr>
+        <w:t xml:space="preserve"> It was followed by other/alternative cryptocurrencies (altcoins) such as Ethereum (ETH), Solana (SOL), etc. These assets have gained a lot of attraction from investors in the last decade. As of this writing, BTC stands at $29,951 with a market cap of $570B, the highest market share in the crypto ecosystem followed by ETH. Analyzing the price fluctuation and time series has always been a topic of great interest in the econometrics and machine learning community. It gives the direction to the potential trading strategies for maximum profits to individuals/firms. The nature of crypto time series with high fluctuation and volatility requires sophisticated modeling. </w:t>
       </w:r>
     </w:p>
     <w:p>
@@ -175,6 +241,7 @@
           <w:sz w:val="24"/>
           <w:szCs w:val="24"/>
         </w:rPr>
+        <w:lastRenderedPageBreak/>
         <w:t>What is Transformer architecture?</w:t>
       </w:r>
     </w:p>
@@ -192,7 +259,6 @@
           <w:sz w:val="24"/>
           <w:szCs w:val="24"/>
         </w:rPr>
-        <w:lastRenderedPageBreak/>
         <w:t xml:space="preserve">Transformer was first introduced in the paper Attention </w:t>
       </w:r>
       <w:r>
@@ -668,7 +734,16 @@
           <w:sz w:val="24"/>
           <w:szCs w:val="24"/>
         </w:rPr>
-        <w:t xml:space="preserve">sub-unit that performs a masked multi-head attention to not allow it from attending to the words/data-points later in the series and </w:t>
+        <w:t xml:space="preserve">sub-unit that performs a masked multi-head </w:t>
+      </w:r>
+      <w:r>
+        <w:rPr>
+          <w:rFonts w:ascii="Times New Roman" w:hAnsi="Times New Roman" w:cs="Times New Roman"/>
+          <w:sz w:val="24"/>
+          <w:szCs w:val="24"/>
+        </w:rPr>
+        <w:lastRenderedPageBreak/>
+        <w:t xml:space="preserve">attention to not allow it from attending to the words/data-points later in the series and </w:t>
       </w:r>
       <w:r>
         <w:rPr>
@@ -684,16 +759,7 @@
           <w:sz w:val="24"/>
           <w:szCs w:val="24"/>
         </w:rPr>
-        <w:t xml:space="preserve"> the information leak. The multi-head self-attention mechanism is also modified because it performs </w:t>
-      </w:r>
-      <w:r>
-        <w:rPr>
-          <w:rFonts w:ascii="Times New Roman" w:hAnsi="Times New Roman" w:cs="Times New Roman"/>
-          <w:sz w:val="24"/>
-          <w:szCs w:val="24"/>
-        </w:rPr>
-        <w:lastRenderedPageBreak/>
-        <w:t>operation over the output from encoder</w:t>
+        <w:t xml:space="preserve"> the information leak. The multi-head self-attention mechanism is also modified because it performs operation over the output from encoder</w:t>
       </w:r>
       <w:r>
         <w:rPr>
@@ -3177,25 +3243,7 @@
             <w:sz w:val="24"/>
             <w:szCs w:val="24"/>
           </w:rPr>
-          <w:t>This pa</w:t>
-        </w:r>
-        <w:r>
-          <w:rPr>
-            <w:rStyle w:val="Hyperlink"/>
-            <w:rFonts w:ascii="Times New Roman" w:hAnsi="Times New Roman" w:cs="Times New Roman"/>
-            <w:sz w:val="24"/>
-            <w:szCs w:val="24"/>
-          </w:rPr>
-          <w:t>p</w:t>
-        </w:r>
-        <w:r>
-          <w:rPr>
-            <w:rStyle w:val="Hyperlink"/>
-            <w:rFonts w:ascii="Times New Roman" w:hAnsi="Times New Roman" w:cs="Times New Roman"/>
-            <w:sz w:val="24"/>
-            <w:szCs w:val="24"/>
-          </w:rPr>
-          <w:t>er</w:t>
+          <w:t>This paper</w:t>
         </w:r>
       </w:hyperlink>
       <w:r>
@@ -3287,43 +3335,7 @@
             <w:sz w:val="24"/>
             <w:szCs w:val="24"/>
           </w:rPr>
-          <w:t xml:space="preserve">This </w:t>
-        </w:r>
-        <w:r>
-          <w:rPr>
-            <w:rStyle w:val="Hyperlink"/>
-            <w:rFonts w:ascii="Times New Roman" w:hAnsi="Times New Roman" w:cs="Times New Roman"/>
-            <w:sz w:val="24"/>
-            <w:szCs w:val="24"/>
-          </w:rPr>
-          <w:t>p</w:t>
-        </w:r>
-        <w:r>
-          <w:rPr>
-            <w:rStyle w:val="Hyperlink"/>
-            <w:rFonts w:ascii="Times New Roman" w:hAnsi="Times New Roman" w:cs="Times New Roman"/>
-            <w:sz w:val="24"/>
-            <w:szCs w:val="24"/>
-          </w:rPr>
-          <w:t>a</w:t>
-        </w:r>
-        <w:r>
-          <w:rPr>
-            <w:rStyle w:val="Hyperlink"/>
-            <w:rFonts w:ascii="Times New Roman" w:hAnsi="Times New Roman" w:cs="Times New Roman"/>
-            <w:sz w:val="24"/>
-            <w:szCs w:val="24"/>
-          </w:rPr>
-          <w:t>p</w:t>
-        </w:r>
-        <w:r>
-          <w:rPr>
-            <w:rStyle w:val="Hyperlink"/>
-            <w:rFonts w:ascii="Times New Roman" w:hAnsi="Times New Roman" w:cs="Times New Roman"/>
-            <w:sz w:val="24"/>
-            <w:szCs w:val="24"/>
-          </w:rPr>
-          <w:t>er</w:t>
+          <w:t>This paper</w:t>
         </w:r>
       </w:hyperlink>
       <w:r>
@@ -3421,6 +3433,50 @@
           <w:szCs w:val="24"/>
         </w:rPr>
         <w:t xml:space="preserve"> Author compares the performance of RNN and linear regressions on minute-by-minute data of bitcoin from 2013 to 2018.</w:t>
+      </w:r>
+    </w:p>
+    <w:p>
+      <w:pPr>
+        <w:rPr>
+          <w:rFonts w:ascii="Times New Roman" w:hAnsi="Times New Roman" w:cs="Times New Roman"/>
+          <w:sz w:val="24"/>
+          <w:szCs w:val="24"/>
+        </w:rPr>
+      </w:pPr>
+      <w:hyperlink w:anchor="TS_Transformer_Thesis" w:history="1">
+        <w:r>
+          <w:rPr>
+            <w:rStyle w:val="Hyperlink"/>
+            <w:rFonts w:ascii="Times New Roman" w:hAnsi="Times New Roman" w:cs="Times New Roman"/>
+            <w:sz w:val="24"/>
+            <w:szCs w:val="24"/>
+          </w:rPr>
+          <w:t>This thesis</w:t>
+        </w:r>
+      </w:hyperlink>
+      <w:r>
+        <w:rPr>
+          <w:rFonts w:ascii="Times New Roman" w:hAnsi="Times New Roman" w:cs="Times New Roman"/>
+          <w:sz w:val="24"/>
+          <w:szCs w:val="24"/>
+        </w:rPr>
+        <w:t>: presents the problem as a classification problem</w:t>
+      </w:r>
+      <w:r>
+        <w:rPr>
+          <w:rFonts w:ascii="Times New Roman" w:hAnsi="Times New Roman" w:cs="Times New Roman"/>
+          <w:sz w:val="24"/>
+          <w:szCs w:val="24"/>
+        </w:rPr>
+        <w:t xml:space="preserve"> by binning the price change in an offset in 4 different classes. Uses </w:t>
+      </w:r>
+      <w:r>
+        <w:rPr>
+          <w:rFonts w:ascii="Times New Roman" w:hAnsi="Times New Roman" w:cs="Times New Roman"/>
+          <w:sz w:val="24"/>
+          <w:szCs w:val="24"/>
+        </w:rPr>
+        <w:t>exponential smoothing for feature generations and volume weighted average prices. Creates a strong LSTM model for baseline and achieves better results with Transformer architecture.</w:t>
       </w:r>
     </w:p>
     <w:p>
@@ -3755,7 +3811,7 @@
           <w:szCs w:val="24"/>
         </w:rPr>
       </w:pPr>
-      <w:hyperlink r:id="rId14" w:history="1">
+      <w:hyperlink r:id="rId14" w:anchor=":~:text=Transformers%20use%20a%20smart%20positional,summed%20with%20its%20positional%20information" w:history="1">
         <w:r>
           <w:rPr>
             <w:rStyle w:val="Hyperlink"/>
@@ -3913,6 +3969,7 @@
         </w:rPr>
       </w:pPr>
       <w:r>
+        <w:lastRenderedPageBreak/>
         <w:t>Performance Evaluation of Machine Learning</w:t>
       </w:r>
       <w:r>
@@ -4011,7 +4068,29 @@
         <w:t>Performance Evaluation of Machine Learning Algorithms for Bitcoin Price Prediction</w:t>
       </w:r>
     </w:p>
+    <w:p>
+      <w:pPr>
+        <w:pStyle w:val="ListParagraph"/>
+        <w:numPr>
+          <w:ilvl w:val="0"/>
+          <w:numId w:val="3"/>
+        </w:numPr>
+        <w:rPr>
+          <w:rFonts w:ascii="Times New Roman" w:hAnsi="Times New Roman" w:cs="Times New Roman"/>
+          <w:sz w:val="24"/>
+          <w:szCs w:val="24"/>
+        </w:rPr>
+      </w:pPr>
+      <w:bookmarkStart w:id="4" w:name="TS_Transformer_Thesis"/>
+      <w:r>
+        <w:t>Predicting time series with Transformer</w:t>
+      </w:r>
+      <w:r>
+        <w:t xml:space="preserve"> – (Thesis)</w:t>
+      </w:r>
+    </w:p>
     <w:bookmarkEnd w:id="3"/>
+    <w:bookmarkEnd w:id="4"/>
     <w:p>
       <w:pPr>
         <w:rPr>

</xml_diff>